<commit_message>
2nd question of Git version control is Done.
</commit_message>
<xml_diff>
--- a/Git-Version-Control.docx
+++ b/Git-Version-Control.docx
@@ -551,6 +551,2380 @@
     </w:p>
     <w:p>
       <w:pPr>
+        <w:pStyle w:val="ListParagraph"/>
+        <w:numPr>
+          <w:ilvl w:val="0"/>
+          <w:numId w:val="20"/>
+        </w:numPr>
+        <w:rPr>
+          <w:rFonts w:ascii="Congenial" w:hAnsi="Congenial" w:cstheme="majorBidi"/>
+          <w:sz w:val="32"/>
+          <w:szCs w:val="32"/>
+        </w:rPr>
+      </w:pPr>
+      <w:r>
+        <w:rPr>
+          <w:rFonts w:ascii="Congenial" w:hAnsi="Congenial" w:cstheme="majorBidi"/>
+          <w:b/>
+          <w:bCs/>
+          <w:sz w:val="32"/>
+          <w:szCs w:val="32"/>
+        </w:rPr>
+        <w:lastRenderedPageBreak/>
+        <w:t xml:space="preserve"> </w:t>
+      </w:r>
+      <w:r>
+        <w:rPr>
+          <w:rFonts w:ascii="Congenial" w:hAnsi="Congenial" w:cstheme="majorBidi"/>
+          <w:sz w:val="32"/>
+          <w:szCs w:val="32"/>
+        </w:rPr>
+        <w:t>M</w:t>
+      </w:r>
+      <w:r>
+        <w:rPr>
+          <w:rFonts w:ascii="Congenial" w:hAnsi="Congenial" w:cstheme="majorBidi"/>
+          <w:sz w:val="32"/>
+          <w:szCs w:val="32"/>
+        </w:rPr>
+        <w:t>ention all the cloud repositories that uses git version control and compare between them</w:t>
+      </w:r>
+    </w:p>
+    <w:tbl>
+      <w:tblPr>
+        <w:tblStyle w:val="TableGrid"/>
+        <w:tblW w:w="0" w:type="auto"/>
+        <w:tblInd w:w="720" w:type="dxa"/>
+        <w:tblLook w:val="04A0" w:firstRow="1" w:lastRow="0" w:firstColumn="1" w:lastColumn="0" w:noHBand="0" w:noVBand="1"/>
+      </w:tblPr>
+      <w:tblGrid>
+        <w:gridCol w:w="8610"/>
+      </w:tblGrid>
+      <w:tr>
+        <w:tc>
+          <w:tcPr>
+            <w:tcW w:w="8610" w:type="dxa"/>
+            <w:tcBorders>
+              <w:top w:val="double" w:sz="4" w:space="0" w:color="auto"/>
+              <w:left w:val="double" w:sz="4" w:space="0" w:color="auto"/>
+              <w:bottom w:val="double" w:sz="4" w:space="0" w:color="auto"/>
+              <w:right w:val="double" w:sz="4" w:space="0" w:color="auto"/>
+            </w:tcBorders>
+            <w:shd w:val="clear" w:color="auto" w:fill="auto"/>
+          </w:tcPr>
+          <w:p>
+            <w:pPr>
+              <w:jc w:val="both"/>
+              <w:rPr>
+                <w:rFonts w:ascii="Centaur" w:hAnsi="Centaur" w:cstheme="majorBidi"/>
+                <w:sz w:val="24"/>
+                <w:szCs w:val="24"/>
+              </w:rPr>
+            </w:pPr>
+          </w:p>
+          <w:p>
+            <w:pPr>
+              <w:pStyle w:val="ListParagraph"/>
+              <w:numPr>
+                <w:ilvl w:val="0"/>
+                <w:numId w:val="3"/>
+              </w:numPr>
+              <w:spacing w:after="160" w:line="259" w:lineRule="auto"/>
+              <w:jc w:val="both"/>
+              <w:rPr>
+                <w:rFonts w:ascii="Congenial" w:hAnsi="Congenial" w:cstheme="majorBidi"/>
+                <w:sz w:val="24"/>
+                <w:szCs w:val="24"/>
+              </w:rPr>
+            </w:pPr>
+            <w:r>
+              <w:rPr>
+                <w:rFonts w:ascii="Congenial" w:hAnsi="Congenial" w:cstheme="majorBidi"/>
+                <w:b/>
+                <w:bCs/>
+                <w:sz w:val="28"/>
+                <w:szCs w:val="28"/>
+              </w:rPr>
+              <w:t>Google Cloud Source Repositories</w:t>
+            </w:r>
+          </w:p>
+          <w:p>
+            <w:pPr>
+              <w:pStyle w:val="ListParagraph"/>
+              <w:spacing w:after="160" w:line="259" w:lineRule="auto"/>
+              <w:jc w:val="both"/>
+              <w:rPr>
+                <w:rFonts w:ascii="Congenial" w:hAnsi="Congenial" w:cstheme="majorBidi"/>
+                <w:sz w:val="24"/>
+                <w:szCs w:val="24"/>
+              </w:rPr>
+            </w:pPr>
+          </w:p>
+          <w:p>
+            <w:pPr>
+              <w:pStyle w:val="ListParagraph"/>
+              <w:numPr>
+                <w:ilvl w:val="2"/>
+                <w:numId w:val="2"/>
+              </w:numPr>
+              <w:jc w:val="both"/>
+              <w:rPr>
+                <w:rFonts w:ascii="Congenial" w:hAnsi="Congenial" w:cstheme="majorBidi"/>
+                <w:sz w:val="24"/>
+                <w:szCs w:val="24"/>
+              </w:rPr>
+            </w:pPr>
+            <w:r>
+              <w:rPr>
+                <w:rFonts w:ascii="Congenial" w:hAnsi="Congenial" w:cstheme="majorBidi"/>
+                <w:b/>
+                <w:bCs/>
+                <w:color w:val="C00000"/>
+                <w:sz w:val="28"/>
+                <w:szCs w:val="28"/>
+              </w:rPr>
+              <w:t>Description:</w:t>
+            </w:r>
+            <w:r>
+              <w:rPr>
+                <w:rFonts w:ascii="Congenial" w:hAnsi="Congenial" w:cstheme="majorBidi"/>
+                <w:color w:val="E97132" w:themeColor="accent2"/>
+                <w:sz w:val="28"/>
+                <w:szCs w:val="28"/>
+              </w:rPr>
+              <w:t xml:space="preserve"> </w:t>
+            </w:r>
+            <w:r>
+              <w:rPr>
+                <w:rFonts w:ascii="Congenial" w:hAnsi="Congenial" w:cstheme="majorBidi"/>
+                <w:sz w:val="24"/>
+                <w:szCs w:val="24"/>
+              </w:rPr>
+              <w:t>Google Cloud Source Repositories is Google's newer Git-based tool for code storage and collaboration. It isn’t trying to directly compete with platforms like GitHub or Bitbucket. Instead, it’s meant to replace Google Code, an older non-Git system that became outdated as Git grew popular. Google Cloud waited a long time to launch its own Git service, and this is their answer to that need.</w:t>
+            </w:r>
+          </w:p>
+          <w:p>
+            <w:pPr>
+              <w:pStyle w:val="ListParagraph"/>
+              <w:ind w:left="1080"/>
+              <w:jc w:val="both"/>
+              <w:rPr>
+                <w:rFonts w:ascii="Congenial" w:hAnsi="Congenial" w:cstheme="majorBidi"/>
+                <w:sz w:val="24"/>
+                <w:szCs w:val="24"/>
+              </w:rPr>
+            </w:pPr>
+          </w:p>
+          <w:p>
+            <w:pPr>
+              <w:pStyle w:val="ListParagraph"/>
+              <w:numPr>
+                <w:ilvl w:val="0"/>
+                <w:numId w:val="4"/>
+              </w:numPr>
+              <w:jc w:val="both"/>
+              <w:rPr>
+                <w:rFonts w:ascii="Congenial" w:hAnsi="Congenial" w:cstheme="majorBidi"/>
+                <w:sz w:val="28"/>
+                <w:szCs w:val="28"/>
+              </w:rPr>
+            </w:pPr>
+            <w:r>
+              <w:rPr>
+                <w:rFonts w:ascii="Congenial" w:hAnsi="Congenial" w:cstheme="majorBidi"/>
+                <w:b/>
+                <w:bCs/>
+                <w:sz w:val="28"/>
+                <w:szCs w:val="28"/>
+              </w:rPr>
+              <w:t>F</w:t>
+            </w:r>
+            <w:r>
+              <w:rPr>
+                <w:rFonts w:ascii="Congenial" w:hAnsi="Congenial" w:cstheme="majorBidi"/>
+                <w:b/>
+                <w:bCs/>
+                <w:sz w:val="28"/>
+                <w:szCs w:val="28"/>
+              </w:rPr>
+              <w:t xml:space="preserve">eatures </w:t>
+            </w:r>
+          </w:p>
+          <w:p>
+            <w:pPr>
+              <w:pStyle w:val="ListParagraph"/>
+              <w:ind w:left="1440"/>
+              <w:jc w:val="both"/>
+              <w:rPr>
+                <w:rFonts w:ascii="Congenial" w:hAnsi="Congenial" w:cstheme="majorBidi"/>
+                <w:sz w:val="24"/>
+                <w:szCs w:val="24"/>
+              </w:rPr>
+            </w:pPr>
+          </w:p>
+          <w:p>
+            <w:pPr>
+              <w:pStyle w:val="ListParagraph"/>
+              <w:numPr>
+                <w:ilvl w:val="0"/>
+                <w:numId w:val="5"/>
+              </w:numPr>
+              <w:spacing w:line="360" w:lineRule="auto"/>
+              <w:jc w:val="both"/>
+              <w:rPr>
+                <w:rFonts w:ascii="Congenial" w:hAnsi="Congenial" w:cstheme="majorBidi"/>
+                <w:sz w:val="24"/>
+                <w:szCs w:val="24"/>
+              </w:rPr>
+            </w:pPr>
+            <w:r>
+              <w:rPr>
+                <w:rFonts w:ascii="Congenial" w:hAnsi="Congenial" w:cstheme="majorBidi"/>
+                <w:sz w:val="24"/>
+                <w:szCs w:val="24"/>
+              </w:rPr>
+              <w:t>Fully managed</w:t>
+            </w:r>
+            <w:r>
+              <w:rPr>
+                <w:rFonts w:ascii="Congenial" w:hAnsi="Congenial" w:cstheme="majorBidi"/>
+                <w:sz w:val="24"/>
+                <w:szCs w:val="24"/>
+              </w:rPr>
+              <w:t xml:space="preserve"> Git</w:t>
+            </w:r>
+          </w:p>
+          <w:p>
+            <w:pPr>
+              <w:pStyle w:val="ListParagraph"/>
+              <w:numPr>
+                <w:ilvl w:val="0"/>
+                <w:numId w:val="5"/>
+              </w:numPr>
+              <w:spacing w:line="360" w:lineRule="auto"/>
+              <w:jc w:val="both"/>
+              <w:rPr>
+                <w:rFonts w:ascii="Congenial" w:hAnsi="Congenial" w:cstheme="majorBidi"/>
+                <w:sz w:val="24"/>
+                <w:szCs w:val="24"/>
+              </w:rPr>
+            </w:pPr>
+            <w:r>
+              <w:rPr>
+                <w:rFonts w:ascii="Congenial" w:hAnsi="Congenial" w:cstheme="majorBidi"/>
+                <w:sz w:val="24"/>
+                <w:szCs w:val="24"/>
+              </w:rPr>
+              <w:t>Unlimited private repositories</w:t>
+            </w:r>
+          </w:p>
+          <w:p>
+            <w:pPr>
+              <w:pStyle w:val="ListParagraph"/>
+              <w:numPr>
+                <w:ilvl w:val="0"/>
+                <w:numId w:val="5"/>
+              </w:numPr>
+              <w:spacing w:line="360" w:lineRule="auto"/>
+              <w:jc w:val="both"/>
+              <w:rPr>
+                <w:rFonts w:ascii="Congenial" w:hAnsi="Congenial" w:cstheme="majorBidi"/>
+                <w:sz w:val="24"/>
+                <w:szCs w:val="24"/>
+              </w:rPr>
+            </w:pPr>
+            <w:r>
+              <w:rPr>
+                <w:rFonts w:ascii="Congenial" w:hAnsi="Congenial" w:cstheme="majorBidi"/>
+                <w:sz w:val="24"/>
+                <w:szCs w:val="24"/>
+              </w:rPr>
+              <w:t xml:space="preserve">Code review </w:t>
+            </w:r>
+          </w:p>
+          <w:p>
+            <w:pPr>
+              <w:pStyle w:val="ListParagraph"/>
+              <w:numPr>
+                <w:ilvl w:val="0"/>
+                <w:numId w:val="5"/>
+              </w:numPr>
+              <w:spacing w:line="360" w:lineRule="auto"/>
+              <w:jc w:val="both"/>
+              <w:rPr>
+                <w:rFonts w:ascii="Congenial" w:hAnsi="Congenial" w:cstheme="majorBidi"/>
+                <w:sz w:val="24"/>
+                <w:szCs w:val="24"/>
+              </w:rPr>
+            </w:pPr>
+            <w:r>
+              <w:rPr>
+                <w:rFonts w:ascii="Congenial" w:hAnsi="Congenial" w:cstheme="majorBidi"/>
+                <w:sz w:val="24"/>
+                <w:szCs w:val="24"/>
+              </w:rPr>
+              <w:t>Fast code search</w:t>
+            </w:r>
+          </w:p>
+          <w:p>
+            <w:pPr>
+              <w:pStyle w:val="ListParagraph"/>
+              <w:numPr>
+                <w:ilvl w:val="0"/>
+                <w:numId w:val="5"/>
+              </w:numPr>
+              <w:spacing w:line="360" w:lineRule="auto"/>
+              <w:jc w:val="both"/>
+              <w:rPr>
+                <w:rFonts w:ascii="Congenial" w:hAnsi="Congenial" w:cstheme="majorBidi"/>
+                <w:sz w:val="24"/>
+                <w:szCs w:val="24"/>
+              </w:rPr>
+            </w:pPr>
+            <w:r>
+              <w:rPr>
+                <w:rFonts w:ascii="Congenial" w:hAnsi="Congenial" w:cstheme="majorBidi"/>
+                <w:sz w:val="24"/>
+                <w:szCs w:val="24"/>
+              </w:rPr>
+              <w:t>Issue tracking with Google Cloud Platform</w:t>
+            </w:r>
+          </w:p>
+          <w:p>
+            <w:pPr>
+              <w:pStyle w:val="ListParagraph"/>
+              <w:numPr>
+                <w:ilvl w:val="0"/>
+                <w:numId w:val="5"/>
+              </w:numPr>
+              <w:spacing w:line="360" w:lineRule="auto"/>
+              <w:jc w:val="both"/>
+              <w:rPr>
+                <w:rFonts w:ascii="Congenial" w:hAnsi="Congenial" w:cstheme="majorBidi"/>
+                <w:sz w:val="24"/>
+                <w:szCs w:val="24"/>
+              </w:rPr>
+            </w:pPr>
+            <w:r>
+              <w:rPr>
+                <w:rFonts w:ascii="Congenial" w:hAnsi="Congenial" w:cstheme="majorBidi"/>
+                <w:sz w:val="24"/>
+                <w:szCs w:val="24"/>
+              </w:rPr>
+              <w:t>Google App Engine</w:t>
+            </w:r>
+          </w:p>
+          <w:p>
+            <w:pPr>
+              <w:pStyle w:val="ListParagraph"/>
+              <w:numPr>
+                <w:ilvl w:val="0"/>
+                <w:numId w:val="5"/>
+              </w:numPr>
+              <w:spacing w:line="360" w:lineRule="auto"/>
+              <w:jc w:val="both"/>
+              <w:rPr>
+                <w:rFonts w:ascii="Congenial" w:hAnsi="Congenial" w:cstheme="majorBidi"/>
+                <w:sz w:val="24"/>
+                <w:szCs w:val="24"/>
+              </w:rPr>
+            </w:pPr>
+            <w:r>
+              <w:rPr>
+                <w:rFonts w:ascii="Congenial" w:hAnsi="Congenial" w:cstheme="majorBidi"/>
+                <w:sz w:val="24"/>
+                <w:szCs w:val="24"/>
+              </w:rPr>
+              <w:t>Automation support for CI/CD (via Kubernetes integration)</w:t>
+            </w:r>
+          </w:p>
+          <w:p>
+            <w:pPr>
+              <w:pStyle w:val="ListParagraph"/>
+              <w:spacing w:line="259" w:lineRule="auto"/>
+              <w:ind w:left="2160"/>
+              <w:jc w:val="both"/>
+              <w:rPr>
+                <w:rFonts w:ascii="Congenial" w:hAnsi="Congenial" w:cstheme="majorBidi"/>
+                <w:sz w:val="24"/>
+                <w:szCs w:val="24"/>
+              </w:rPr>
+            </w:pPr>
+          </w:p>
+          <w:p>
+            <w:pPr>
+              <w:pStyle w:val="ListParagraph"/>
+              <w:numPr>
+                <w:ilvl w:val="0"/>
+                <w:numId w:val="4"/>
+              </w:numPr>
+              <w:rPr>
+                <w:rFonts w:ascii="Congenial" w:hAnsi="Congenial" w:cstheme="majorBidi"/>
+                <w:b/>
+                <w:bCs/>
+                <w:sz w:val="28"/>
+                <w:szCs w:val="28"/>
+              </w:rPr>
+            </w:pPr>
+            <w:r>
+              <w:rPr>
+                <w:rFonts w:ascii="Congenial" w:hAnsi="Congenial" w:cstheme="majorBidi"/>
+                <w:b/>
+                <w:bCs/>
+                <w:sz w:val="28"/>
+                <w:szCs w:val="28"/>
+              </w:rPr>
+              <w:t>P</w:t>
+            </w:r>
+            <w:r>
+              <w:rPr>
+                <w:rFonts w:ascii="Congenial" w:hAnsi="Congenial" w:cstheme="majorBidi"/>
+                <w:b/>
+                <w:bCs/>
+                <w:sz w:val="28"/>
+                <w:szCs w:val="28"/>
+              </w:rPr>
+              <w:t>ricing and packaging options</w:t>
+            </w:r>
+          </w:p>
+          <w:p>
+            <w:pPr>
+              <w:pStyle w:val="ListParagraph"/>
+              <w:ind w:left="1440"/>
+              <w:rPr>
+                <w:rFonts w:ascii="Congenial" w:hAnsi="Congenial" w:cstheme="majorBidi"/>
+                <w:b/>
+                <w:bCs/>
+                <w:sz w:val="24"/>
+                <w:szCs w:val="24"/>
+              </w:rPr>
+            </w:pPr>
+          </w:p>
+          <w:p>
+            <w:pPr>
+              <w:pStyle w:val="ListParagraph"/>
+              <w:numPr>
+                <w:ilvl w:val="0"/>
+                <w:numId w:val="8"/>
+              </w:numPr>
+              <w:spacing w:line="360" w:lineRule="auto"/>
+              <w:jc w:val="both"/>
+              <w:rPr>
+                <w:rFonts w:ascii="Congenial" w:hAnsi="Congenial" w:cstheme="majorBidi"/>
+                <w:sz w:val="24"/>
+                <w:szCs w:val="24"/>
+              </w:rPr>
+            </w:pPr>
+            <w:r>
+              <w:rPr>
+                <w:rFonts w:ascii="Congenial" w:hAnsi="Congenial" w:cstheme="majorBidi"/>
+                <w:sz w:val="24"/>
+                <w:szCs w:val="24"/>
+              </w:rPr>
+              <w:t>Free Plan:</w:t>
+            </w:r>
+            <w:r>
+              <w:rPr>
+                <w:rFonts w:ascii="Cambria" w:hAnsi="Cambria" w:cs="Cambria"/>
+                <w:sz w:val="24"/>
+                <w:szCs w:val="24"/>
+              </w:rPr>
+              <w:t> </w:t>
+            </w:r>
+            <w:r>
+              <w:rPr>
+                <w:rFonts w:ascii="Congenial" w:hAnsi="Congenial" w:cstheme="majorBidi"/>
+                <w:sz w:val="24"/>
+                <w:szCs w:val="24"/>
+              </w:rPr>
+              <w:t>Up to 5 users, 50 GB storage, and 50 GB egress</w:t>
+            </w:r>
+          </w:p>
+          <w:p>
+            <w:pPr>
+              <w:pStyle w:val="ListParagraph"/>
+              <w:numPr>
+                <w:ilvl w:val="0"/>
+                <w:numId w:val="8"/>
+              </w:numPr>
+              <w:spacing w:line="360" w:lineRule="auto"/>
+              <w:jc w:val="both"/>
+              <w:rPr>
+                <w:rFonts w:ascii="Congenial" w:hAnsi="Congenial" w:cstheme="majorBidi"/>
+                <w:sz w:val="24"/>
+                <w:szCs w:val="24"/>
+              </w:rPr>
+            </w:pPr>
+            <w:r>
+              <w:rPr>
+                <w:rFonts w:ascii="Congenial" w:hAnsi="Congenial" w:cstheme="majorBidi"/>
+                <w:sz w:val="24"/>
+                <w:szCs w:val="24"/>
+              </w:rPr>
+              <w:t>Overages:</w:t>
+            </w:r>
+            <w:r>
+              <w:rPr>
+                <w:rFonts w:ascii="Cambria" w:hAnsi="Cambria" w:cs="Cambria"/>
+                <w:sz w:val="24"/>
+                <w:szCs w:val="24"/>
+              </w:rPr>
+              <w:t> </w:t>
+            </w:r>
+            <w:r>
+              <w:rPr>
+                <w:rFonts w:ascii="Congenial" w:hAnsi="Congenial" w:cstheme="majorBidi"/>
+                <w:sz w:val="24"/>
+                <w:szCs w:val="24"/>
+              </w:rPr>
+              <w:t>$1 per project-user over 5, $0.10 per GB per month over 50 GB, $0.10 per GB of network egress per month above 50 GB</w:t>
+            </w:r>
+          </w:p>
+          <w:p>
+            <w:pPr>
+              <w:jc w:val="both"/>
+              <w:rPr>
+                <w:rFonts w:ascii="Congenial" w:hAnsi="Congenial" w:cstheme="majorBidi"/>
+                <w:sz w:val="24"/>
+                <w:szCs w:val="24"/>
+              </w:rPr>
+            </w:pPr>
+          </w:p>
+          <w:p>
+            <w:pPr>
+              <w:pStyle w:val="ListParagraph"/>
+              <w:numPr>
+                <w:ilvl w:val="0"/>
+                <w:numId w:val="4"/>
+              </w:numPr>
+              <w:jc w:val="both"/>
+              <w:rPr>
+                <w:rFonts w:ascii="Congenial" w:hAnsi="Congenial" w:cstheme="majorBidi"/>
+                <w:sz w:val="28"/>
+                <w:szCs w:val="28"/>
+              </w:rPr>
+            </w:pPr>
+            <w:r>
+              <w:rPr>
+                <w:rFonts w:ascii="Congenial" w:hAnsi="Congenial" w:cstheme="majorBidi"/>
+                <w:b/>
+                <w:bCs/>
+                <w:sz w:val="28"/>
+                <w:szCs w:val="28"/>
+              </w:rPr>
+              <w:t>D</w:t>
+            </w:r>
+            <w:r>
+              <w:rPr>
+                <w:rFonts w:ascii="Congenial" w:hAnsi="Congenial" w:cstheme="majorBidi"/>
+                <w:b/>
+                <w:bCs/>
+                <w:sz w:val="28"/>
+                <w:szCs w:val="28"/>
+              </w:rPr>
+              <w:t>ifferentiators</w:t>
+            </w:r>
+          </w:p>
+          <w:p>
+            <w:pPr>
+              <w:pStyle w:val="ListParagraph"/>
+              <w:ind w:left="1440"/>
+              <w:jc w:val="both"/>
+              <w:rPr>
+                <w:rFonts w:ascii="Congenial" w:hAnsi="Congenial" w:cstheme="majorBidi"/>
+                <w:sz w:val="24"/>
+                <w:szCs w:val="24"/>
+              </w:rPr>
+            </w:pPr>
+          </w:p>
+          <w:p>
+            <w:pPr>
+              <w:pStyle w:val="ListParagraph"/>
+              <w:numPr>
+                <w:ilvl w:val="0"/>
+                <w:numId w:val="5"/>
+              </w:numPr>
+              <w:spacing w:after="160" w:line="259" w:lineRule="auto"/>
+              <w:jc w:val="both"/>
+              <w:rPr>
+                <w:rFonts w:ascii="Congenial" w:hAnsi="Congenial" w:cstheme="majorBidi"/>
+                <w:sz w:val="24"/>
+                <w:szCs w:val="24"/>
+              </w:rPr>
+            </w:pPr>
+            <w:r>
+              <w:rPr>
+                <w:rFonts w:ascii="Congenial" w:hAnsi="Congenial" w:cstheme="majorBidi"/>
+                <w:sz w:val="24"/>
+                <w:szCs w:val="24"/>
+              </w:rPr>
+              <w:t xml:space="preserve">Google Cloud Source Repositories (GCSR) is Google’s Git platform, designed to integrate smoothly with Google Cloud. Unlike GitHub or Bitbucket, it focuses on syncing repos from other platforms (like GitHub/Bitbucket) into one dashboard and offers more storage. It’s less about competition and more about replacing Google’s older </w:t>
+            </w:r>
+            <w:r>
+              <w:rPr>
+                <w:rFonts w:ascii="Congenial" w:hAnsi="Congenial" w:cstheme="majorBidi"/>
+                <w:sz w:val="24"/>
+                <w:szCs w:val="24"/>
+              </w:rPr>
+              <w:lastRenderedPageBreak/>
+              <w:t>non-Git tools, tailored for users already in the Google Cloud ecosystem.</w:t>
+            </w:r>
+          </w:p>
+          <w:p>
+            <w:pPr>
+              <w:pStyle w:val="ListParagraph"/>
+              <w:spacing w:after="160" w:line="259" w:lineRule="auto"/>
+              <w:ind w:left="2160"/>
+              <w:jc w:val="both"/>
+              <w:rPr>
+                <w:rFonts w:ascii="Congenial" w:hAnsi="Congenial" w:cstheme="majorBidi"/>
+                <w:sz w:val="24"/>
+                <w:szCs w:val="24"/>
+              </w:rPr>
+            </w:pPr>
+          </w:p>
+          <w:p>
+            <w:pPr>
+              <w:pStyle w:val="ListParagraph"/>
+              <w:numPr>
+                <w:ilvl w:val="0"/>
+                <w:numId w:val="3"/>
+              </w:numPr>
+              <w:spacing w:after="160" w:line="259" w:lineRule="auto"/>
+              <w:jc w:val="both"/>
+              <w:rPr>
+                <w:rFonts w:ascii="Congenial" w:hAnsi="Congenial" w:cstheme="majorBidi"/>
+                <w:sz w:val="24"/>
+                <w:szCs w:val="24"/>
+              </w:rPr>
+            </w:pPr>
+            <w:r>
+              <w:rPr>
+                <w:rFonts w:ascii="Congenial" w:hAnsi="Congenial" w:cstheme="majorBidi"/>
+                <w:b/>
+                <w:bCs/>
+                <w:sz w:val="28"/>
+                <w:szCs w:val="28"/>
+              </w:rPr>
+              <w:t>Bitbucket</w:t>
+            </w:r>
+          </w:p>
+          <w:p>
+            <w:pPr>
+              <w:pStyle w:val="ListParagraph"/>
+              <w:spacing w:after="160" w:line="259" w:lineRule="auto"/>
+              <w:jc w:val="both"/>
+              <w:rPr>
+                <w:rFonts w:ascii="Congenial" w:hAnsi="Congenial" w:cstheme="majorBidi"/>
+                <w:sz w:val="24"/>
+                <w:szCs w:val="24"/>
+              </w:rPr>
+            </w:pPr>
+          </w:p>
+          <w:p>
+            <w:pPr>
+              <w:pStyle w:val="ListParagraph"/>
+              <w:numPr>
+                <w:ilvl w:val="2"/>
+                <w:numId w:val="2"/>
+              </w:numPr>
+              <w:jc w:val="both"/>
+              <w:rPr>
+                <w:rFonts w:ascii="Congenial" w:hAnsi="Congenial" w:cstheme="majorBidi"/>
+                <w:sz w:val="24"/>
+                <w:szCs w:val="24"/>
+              </w:rPr>
+            </w:pPr>
+            <w:r>
+              <w:rPr>
+                <w:rFonts w:ascii="Congenial" w:hAnsi="Congenial" w:cstheme="majorBidi"/>
+                <w:b/>
+                <w:bCs/>
+                <w:color w:val="C00000"/>
+                <w:sz w:val="28"/>
+                <w:szCs w:val="28"/>
+              </w:rPr>
+              <w:t>Description:</w:t>
+            </w:r>
+            <w:r>
+              <w:rPr>
+                <w:rFonts w:ascii="Congenial" w:hAnsi="Congenial" w:cstheme="majorBidi"/>
+                <w:b/>
+                <w:bCs/>
+                <w:color w:val="C00000"/>
+                <w:sz w:val="28"/>
+                <w:szCs w:val="28"/>
+              </w:rPr>
+              <w:t xml:space="preserve"> </w:t>
+            </w:r>
+            <w:r>
+              <w:rPr>
+                <w:rFonts w:ascii="Congenial" w:hAnsi="Congenial" w:cstheme="majorBidi"/>
+                <w:sz w:val="24"/>
+                <w:szCs w:val="24"/>
+              </w:rPr>
+              <w:t>Bitbucket is Atlassian’s Git tool for code management, tailored for teams using Jira, Confluence, or other Atlassian tools. Its deep integration with these products (like automatic issue tracking in Jira) makes it a top choice for businesses already in the Atlassian ecosystem</w:t>
+            </w:r>
+            <w:r>
+              <w:rPr>
+                <w:rFonts w:ascii="Congenial" w:hAnsi="Congenial" w:cstheme="majorBidi"/>
+                <w:sz w:val="24"/>
+                <w:szCs w:val="24"/>
+              </w:rPr>
+              <w:t>.</w:t>
+            </w:r>
+          </w:p>
+          <w:p>
+            <w:pPr>
+              <w:pStyle w:val="ListParagraph"/>
+              <w:ind w:left="1080"/>
+              <w:jc w:val="both"/>
+              <w:rPr>
+                <w:rFonts w:ascii="Congenial" w:hAnsi="Congenial" w:cstheme="majorBidi"/>
+                <w:sz w:val="24"/>
+                <w:szCs w:val="24"/>
+              </w:rPr>
+            </w:pPr>
+          </w:p>
+          <w:p>
+            <w:pPr>
+              <w:pStyle w:val="ListParagraph"/>
+              <w:numPr>
+                <w:ilvl w:val="0"/>
+                <w:numId w:val="4"/>
+              </w:numPr>
+              <w:spacing w:after="160" w:line="259" w:lineRule="auto"/>
+              <w:jc w:val="both"/>
+              <w:rPr>
+                <w:rFonts w:ascii="Congenial" w:hAnsi="Congenial" w:cstheme="majorBidi"/>
+                <w:sz w:val="28"/>
+                <w:szCs w:val="28"/>
+              </w:rPr>
+            </w:pPr>
+            <w:r>
+              <w:rPr>
+                <w:rFonts w:ascii="Congenial" w:hAnsi="Congenial" w:cstheme="majorBidi"/>
+                <w:b/>
+                <w:bCs/>
+                <w:sz w:val="28"/>
+                <w:szCs w:val="28"/>
+              </w:rPr>
+              <w:t xml:space="preserve">Features </w:t>
+            </w:r>
+          </w:p>
+          <w:p>
+            <w:pPr>
+              <w:pStyle w:val="ListParagraph"/>
+              <w:ind w:left="1440"/>
+              <w:jc w:val="both"/>
+              <w:rPr>
+                <w:rFonts w:ascii="Congenial" w:hAnsi="Congenial" w:cstheme="majorBidi"/>
+                <w:sz w:val="24"/>
+                <w:szCs w:val="24"/>
+              </w:rPr>
+            </w:pPr>
+          </w:p>
+          <w:p>
+            <w:pPr>
+              <w:pStyle w:val="ListParagraph"/>
+              <w:numPr>
+                <w:ilvl w:val="0"/>
+                <w:numId w:val="5"/>
+              </w:numPr>
+              <w:spacing w:after="160" w:line="360" w:lineRule="auto"/>
+              <w:jc w:val="both"/>
+              <w:rPr>
+                <w:rFonts w:ascii="Congenial" w:hAnsi="Congenial" w:cstheme="majorBidi"/>
+                <w:sz w:val="24"/>
+                <w:szCs w:val="24"/>
+              </w:rPr>
+            </w:pPr>
+            <w:r>
+              <w:rPr>
+                <w:rFonts w:ascii="Congenial" w:hAnsi="Congenial" w:cstheme="majorBidi"/>
+                <w:sz w:val="24"/>
+                <w:szCs w:val="24"/>
+              </w:rPr>
+              <w:t>Fully managed</w:t>
+            </w:r>
+            <w:r>
+              <w:rPr>
+                <w:rFonts w:ascii="Congenial" w:hAnsi="Congenial" w:cstheme="majorBidi"/>
+                <w:sz w:val="24"/>
+                <w:szCs w:val="24"/>
+              </w:rPr>
+              <w:t xml:space="preserve"> Git</w:t>
+            </w:r>
+          </w:p>
+          <w:p>
+            <w:pPr>
+              <w:pStyle w:val="ListParagraph"/>
+              <w:numPr>
+                <w:ilvl w:val="0"/>
+                <w:numId w:val="5"/>
+              </w:numPr>
+              <w:spacing w:after="160" w:line="360" w:lineRule="auto"/>
+              <w:jc w:val="both"/>
+              <w:rPr>
+                <w:rFonts w:ascii="Congenial" w:hAnsi="Congenial" w:cstheme="majorBidi"/>
+                <w:sz w:val="24"/>
+                <w:szCs w:val="24"/>
+              </w:rPr>
+            </w:pPr>
+            <w:r>
+              <w:rPr>
+                <w:rFonts w:ascii="Congenial" w:hAnsi="Congenial" w:cstheme="majorBidi"/>
+                <w:sz w:val="24"/>
+                <w:szCs w:val="24"/>
+              </w:rPr>
+              <w:t>Support for centralized version control via Mercurial VCS</w:t>
+            </w:r>
+          </w:p>
+          <w:p>
+            <w:pPr>
+              <w:pStyle w:val="ListParagraph"/>
+              <w:numPr>
+                <w:ilvl w:val="0"/>
+                <w:numId w:val="5"/>
+              </w:numPr>
+              <w:spacing w:after="160" w:line="360" w:lineRule="auto"/>
+              <w:jc w:val="both"/>
+              <w:rPr>
+                <w:rFonts w:ascii="Congenial" w:hAnsi="Congenial" w:cstheme="majorBidi"/>
+                <w:sz w:val="24"/>
+                <w:szCs w:val="24"/>
+              </w:rPr>
+            </w:pPr>
+            <w:r>
+              <w:rPr>
+                <w:rFonts w:ascii="Congenial" w:hAnsi="Congenial" w:cstheme="majorBidi"/>
+                <w:sz w:val="24"/>
+                <w:szCs w:val="24"/>
+              </w:rPr>
+              <w:t>Unlimited public/private repositories</w:t>
+            </w:r>
+          </w:p>
+          <w:p>
+            <w:pPr>
+              <w:pStyle w:val="ListParagraph"/>
+              <w:numPr>
+                <w:ilvl w:val="0"/>
+                <w:numId w:val="5"/>
+              </w:numPr>
+              <w:spacing w:after="160" w:line="360" w:lineRule="auto"/>
+              <w:jc w:val="both"/>
+              <w:rPr>
+                <w:rFonts w:ascii="Congenial" w:hAnsi="Congenial" w:cstheme="majorBidi"/>
+                <w:sz w:val="24"/>
+                <w:szCs w:val="24"/>
+              </w:rPr>
+            </w:pPr>
+            <w:r>
+              <w:rPr>
+                <w:rFonts w:ascii="Congenial" w:hAnsi="Congenial" w:cstheme="majorBidi"/>
+                <w:sz w:val="24"/>
+                <w:szCs w:val="24"/>
+              </w:rPr>
+              <w:t>Code review</w:t>
+            </w:r>
+          </w:p>
+          <w:p>
+            <w:pPr>
+              <w:pStyle w:val="ListParagraph"/>
+              <w:numPr>
+                <w:ilvl w:val="0"/>
+                <w:numId w:val="5"/>
+              </w:numPr>
+              <w:spacing w:after="160" w:line="360" w:lineRule="auto"/>
+              <w:jc w:val="both"/>
+              <w:rPr>
+                <w:rFonts w:ascii="Congenial" w:hAnsi="Congenial" w:cstheme="majorBidi"/>
+                <w:sz w:val="24"/>
+                <w:szCs w:val="24"/>
+              </w:rPr>
+            </w:pPr>
+            <w:r>
+              <w:rPr>
+                <w:rFonts w:ascii="Congenial" w:hAnsi="Congenial" w:cstheme="majorBidi"/>
+                <w:sz w:val="24"/>
+                <w:szCs w:val="24"/>
+              </w:rPr>
+              <w:t xml:space="preserve">User-friendly Git client via </w:t>
+            </w:r>
+            <w:r>
+              <w:rPr>
+                <w:rFonts w:ascii="Congenial" w:hAnsi="Congenial" w:cstheme="majorBidi"/>
+                <w:sz w:val="24"/>
+                <w:szCs w:val="24"/>
+              </w:rPr>
+              <w:t>SourceTree</w:t>
+            </w:r>
+          </w:p>
+          <w:p>
+            <w:pPr>
+              <w:pStyle w:val="ListParagraph"/>
+              <w:numPr>
+                <w:ilvl w:val="0"/>
+                <w:numId w:val="5"/>
+              </w:numPr>
+              <w:spacing w:after="160" w:line="360" w:lineRule="auto"/>
+              <w:jc w:val="both"/>
+              <w:rPr>
+                <w:rFonts w:ascii="Congenial" w:hAnsi="Congenial" w:cstheme="majorBidi"/>
+                <w:sz w:val="24"/>
+                <w:szCs w:val="24"/>
+              </w:rPr>
+            </w:pPr>
+            <w:r>
+              <w:rPr>
+                <w:rFonts w:ascii="Congenial" w:hAnsi="Congenial" w:cstheme="majorBidi"/>
+                <w:sz w:val="24"/>
+                <w:szCs w:val="24"/>
+              </w:rPr>
+              <w:t>Issue tracking with Jira</w:t>
+            </w:r>
+          </w:p>
+          <w:p>
+            <w:pPr>
+              <w:pStyle w:val="ListParagraph"/>
+              <w:numPr>
+                <w:ilvl w:val="0"/>
+                <w:numId w:val="5"/>
+              </w:numPr>
+              <w:spacing w:after="160" w:line="360" w:lineRule="auto"/>
+              <w:jc w:val="both"/>
+              <w:rPr>
+                <w:rFonts w:ascii="Congenial" w:hAnsi="Congenial" w:cstheme="majorBidi"/>
+                <w:sz w:val="24"/>
+                <w:szCs w:val="24"/>
+              </w:rPr>
+            </w:pPr>
+            <w:r>
+              <w:rPr>
+                <w:rFonts w:ascii="Congenial" w:hAnsi="Congenial" w:cstheme="majorBidi"/>
+                <w:sz w:val="24"/>
+                <w:szCs w:val="24"/>
+              </w:rPr>
+              <w:t>Built-in automation support for CI/CD (build, test, deploy, and debug)</w:t>
+            </w:r>
+          </w:p>
+          <w:p>
+            <w:pPr>
+              <w:pStyle w:val="ListParagraph"/>
+              <w:spacing w:line="259" w:lineRule="auto"/>
+              <w:ind w:left="2160"/>
+              <w:jc w:val="both"/>
+              <w:rPr>
+                <w:rFonts w:ascii="Congenial" w:hAnsi="Congenial" w:cstheme="majorBidi" w:hint="cs"/>
+                <w:sz w:val="24"/>
+                <w:szCs w:val="24"/>
+                <w:rtl/>
+                <w:lang w:bidi="ar-OM"/>
+              </w:rPr>
+            </w:pPr>
+          </w:p>
+          <w:p>
+            <w:pPr>
+              <w:pStyle w:val="ListParagraph"/>
+              <w:numPr>
+                <w:ilvl w:val="0"/>
+                <w:numId w:val="4"/>
+              </w:numPr>
+              <w:spacing w:after="160" w:line="259" w:lineRule="auto"/>
+              <w:rPr>
+                <w:rFonts w:ascii="Congenial" w:hAnsi="Congenial" w:cstheme="majorBidi"/>
+                <w:b/>
+                <w:bCs/>
+                <w:sz w:val="28"/>
+                <w:szCs w:val="28"/>
+              </w:rPr>
+            </w:pPr>
+            <w:r>
+              <w:rPr>
+                <w:rFonts w:ascii="Congenial" w:hAnsi="Congenial" w:cstheme="majorBidi"/>
+                <w:b/>
+                <w:bCs/>
+                <w:sz w:val="28"/>
+                <w:szCs w:val="28"/>
+              </w:rPr>
+              <w:t>Pricing and packaging options</w:t>
+            </w:r>
+          </w:p>
+          <w:p>
+            <w:pPr>
+              <w:pStyle w:val="ListParagraph"/>
+              <w:ind w:left="1440"/>
+              <w:rPr>
+                <w:rFonts w:ascii="Congenial" w:hAnsi="Congenial" w:cstheme="majorBidi"/>
+                <w:b/>
+                <w:bCs/>
+                <w:sz w:val="24"/>
+                <w:szCs w:val="24"/>
+              </w:rPr>
+            </w:pPr>
+          </w:p>
+          <w:p>
+            <w:pPr>
+              <w:pStyle w:val="ListParagraph"/>
+              <w:numPr>
+                <w:ilvl w:val="0"/>
+                <w:numId w:val="8"/>
+              </w:numPr>
+              <w:spacing w:line="360" w:lineRule="auto"/>
+              <w:jc w:val="both"/>
+              <w:rPr>
+                <w:rFonts w:ascii="Congenial" w:hAnsi="Congenial" w:cstheme="majorBidi"/>
+                <w:sz w:val="24"/>
+                <w:szCs w:val="24"/>
+              </w:rPr>
+            </w:pPr>
+            <w:r>
+              <w:rPr>
+                <w:rFonts w:ascii="Congenial" w:hAnsi="Congenial" w:cstheme="majorBidi"/>
+                <w:sz w:val="24"/>
+                <w:szCs w:val="24"/>
+              </w:rPr>
+              <w:t>Free Plan: Up to 3 users, 500MB storage, 2,000 actions per month</w:t>
+            </w:r>
+          </w:p>
+          <w:p>
+            <w:pPr>
+              <w:pStyle w:val="ListParagraph"/>
+              <w:numPr>
+                <w:ilvl w:val="0"/>
+                <w:numId w:val="8"/>
+              </w:numPr>
+              <w:spacing w:line="360" w:lineRule="auto"/>
+              <w:jc w:val="both"/>
+              <w:rPr>
+                <w:rFonts w:ascii="Congenial" w:hAnsi="Congenial" w:cstheme="majorBidi"/>
+                <w:sz w:val="24"/>
+                <w:szCs w:val="24"/>
+              </w:rPr>
+            </w:pPr>
+            <w:r>
+              <w:rPr>
+                <w:rFonts w:ascii="Congenial" w:hAnsi="Congenial" w:cstheme="majorBidi"/>
+                <w:sz w:val="24"/>
+                <w:szCs w:val="24"/>
+              </w:rPr>
+              <w:t>Team: $4 per user, 2 GB storage, 3,000 actions per month</w:t>
+            </w:r>
+          </w:p>
+          <w:p>
+            <w:pPr>
+              <w:pStyle w:val="ListParagraph"/>
+              <w:numPr>
+                <w:ilvl w:val="0"/>
+                <w:numId w:val="8"/>
+              </w:numPr>
+              <w:spacing w:line="360" w:lineRule="auto"/>
+              <w:jc w:val="both"/>
+              <w:rPr>
+                <w:rFonts w:ascii="Congenial" w:hAnsi="Congenial" w:cstheme="majorBidi"/>
+                <w:sz w:val="24"/>
+                <w:szCs w:val="24"/>
+              </w:rPr>
+            </w:pPr>
+            <w:r>
+              <w:rPr>
+                <w:rFonts w:ascii="Congenial" w:hAnsi="Congenial" w:cstheme="majorBidi"/>
+                <w:sz w:val="24"/>
+                <w:szCs w:val="24"/>
+              </w:rPr>
+              <w:t>GitHub Enterprise: $21 per user, 50 GB storage, 50,000 actions per month</w:t>
+            </w:r>
+          </w:p>
+          <w:p>
+            <w:pPr>
+              <w:pStyle w:val="ListParagraph"/>
+              <w:numPr>
+                <w:ilvl w:val="0"/>
+                <w:numId w:val="8"/>
+              </w:numPr>
+              <w:spacing w:line="360" w:lineRule="auto"/>
+              <w:jc w:val="both"/>
+              <w:rPr>
+                <w:rFonts w:ascii="Congenial" w:hAnsi="Congenial" w:cstheme="majorBidi"/>
+                <w:sz w:val="24"/>
+                <w:szCs w:val="24"/>
+              </w:rPr>
+            </w:pPr>
+            <w:r>
+              <w:rPr>
+                <w:rFonts w:ascii="Congenial" w:hAnsi="Congenial" w:cstheme="majorBidi"/>
+                <w:sz w:val="24"/>
+                <w:szCs w:val="24"/>
+              </w:rPr>
+              <w:t>GitHub One: custom quote, 50 GB storage, 50,000 actions per month</w:t>
+            </w:r>
+          </w:p>
+          <w:p>
+            <w:pPr>
+              <w:jc w:val="both"/>
+              <w:rPr>
+                <w:rFonts w:ascii="Congenial" w:hAnsi="Congenial" w:cstheme="majorBidi"/>
+                <w:sz w:val="24"/>
+                <w:szCs w:val="24"/>
+              </w:rPr>
+            </w:pPr>
+          </w:p>
+          <w:p>
+            <w:pPr>
+              <w:pStyle w:val="ListParagraph"/>
+              <w:numPr>
+                <w:ilvl w:val="0"/>
+                <w:numId w:val="4"/>
+              </w:numPr>
+              <w:spacing w:after="160" w:line="259" w:lineRule="auto"/>
+              <w:jc w:val="both"/>
+              <w:rPr>
+                <w:rFonts w:ascii="Congenial" w:hAnsi="Congenial" w:cstheme="majorBidi"/>
+                <w:sz w:val="28"/>
+                <w:szCs w:val="28"/>
+              </w:rPr>
+            </w:pPr>
+            <w:r>
+              <w:rPr>
+                <w:rFonts w:ascii="Congenial" w:hAnsi="Congenial" w:cstheme="majorBidi"/>
+                <w:b/>
+                <w:bCs/>
+                <w:sz w:val="28"/>
+                <w:szCs w:val="28"/>
+              </w:rPr>
+              <w:t>Differentiators</w:t>
+            </w:r>
+          </w:p>
+          <w:p>
+            <w:pPr>
+              <w:pStyle w:val="ListParagraph"/>
+              <w:ind w:left="1440"/>
+              <w:jc w:val="both"/>
+              <w:rPr>
+                <w:rFonts w:ascii="Congenial" w:hAnsi="Congenial" w:cstheme="majorBidi"/>
+                <w:sz w:val="24"/>
+                <w:szCs w:val="24"/>
+              </w:rPr>
+            </w:pPr>
+          </w:p>
+          <w:p>
+            <w:pPr>
+              <w:pStyle w:val="ListParagraph"/>
+              <w:numPr>
+                <w:ilvl w:val="0"/>
+                <w:numId w:val="5"/>
+              </w:numPr>
+              <w:spacing w:after="160" w:line="259" w:lineRule="auto"/>
+              <w:jc w:val="both"/>
+              <w:rPr>
+                <w:rFonts w:ascii="Congenial" w:hAnsi="Congenial" w:cstheme="majorBidi"/>
+                <w:sz w:val="24"/>
+                <w:szCs w:val="24"/>
+              </w:rPr>
+            </w:pPr>
+            <w:r>
+              <w:rPr>
+                <w:rFonts w:ascii="Congenial" w:hAnsi="Congenial" w:cstheme="majorBidi"/>
+                <w:sz w:val="24"/>
+                <w:szCs w:val="24"/>
+              </w:rPr>
+              <w:t xml:space="preserve">Bitbucket offers the best in-class integrations with Atlassian products such as Confluence, Jira, and Trello. Many software companies use Jira as an issue tracker and Trello as a Kanban board to implement agile project management practices within their organization. The advantage of integrating business operations with </w:t>
+            </w:r>
+            <w:r>
+              <w:rPr>
+                <w:rFonts w:ascii="Congenial" w:hAnsi="Congenial" w:cstheme="majorBidi"/>
+                <w:sz w:val="24"/>
+                <w:szCs w:val="24"/>
+              </w:rPr>
+              <w:lastRenderedPageBreak/>
+              <w:t>development teams through your git repository hosting service is not to be understated</w:t>
+            </w:r>
+            <w:r>
+              <w:rPr>
+                <w:rFonts w:ascii="Congenial" w:hAnsi="Congenial" w:cstheme="majorBidi"/>
+                <w:sz w:val="24"/>
+                <w:szCs w:val="24"/>
+              </w:rPr>
+              <w:t>.</w:t>
+            </w:r>
+          </w:p>
+          <w:p>
+            <w:pPr>
+              <w:pStyle w:val="ListParagraph"/>
+              <w:spacing w:after="160" w:line="259" w:lineRule="auto"/>
+              <w:ind w:left="2160"/>
+              <w:jc w:val="both"/>
+              <w:rPr>
+                <w:rFonts w:ascii="Congenial" w:hAnsi="Congenial" w:cstheme="majorBidi"/>
+                <w:sz w:val="24"/>
+                <w:szCs w:val="24"/>
+              </w:rPr>
+            </w:pPr>
+          </w:p>
+          <w:p>
+            <w:pPr>
+              <w:pStyle w:val="ListParagraph"/>
+              <w:numPr>
+                <w:ilvl w:val="0"/>
+                <w:numId w:val="3"/>
+              </w:numPr>
+              <w:spacing w:after="160" w:line="259" w:lineRule="auto"/>
+              <w:jc w:val="both"/>
+              <w:rPr>
+                <w:rFonts w:ascii="Congenial" w:hAnsi="Congenial" w:cstheme="majorBidi"/>
+                <w:sz w:val="24"/>
+                <w:szCs w:val="24"/>
+              </w:rPr>
+            </w:pPr>
+            <w:r>
+              <w:rPr>
+                <w:rFonts w:ascii="Congenial" w:hAnsi="Congenial" w:cstheme="majorBidi"/>
+                <w:b/>
+                <w:bCs/>
+                <w:sz w:val="28"/>
+                <w:szCs w:val="28"/>
+              </w:rPr>
+              <w:t>GitHub</w:t>
+            </w:r>
+          </w:p>
+          <w:p>
+            <w:pPr>
+              <w:pStyle w:val="ListParagraph"/>
+              <w:spacing w:after="160" w:line="259" w:lineRule="auto"/>
+              <w:jc w:val="both"/>
+              <w:rPr>
+                <w:rFonts w:ascii="Congenial" w:hAnsi="Congenial" w:cstheme="majorBidi"/>
+                <w:sz w:val="24"/>
+                <w:szCs w:val="24"/>
+              </w:rPr>
+            </w:pPr>
+          </w:p>
+          <w:p>
+            <w:pPr>
+              <w:pStyle w:val="ListParagraph"/>
+              <w:numPr>
+                <w:ilvl w:val="2"/>
+                <w:numId w:val="2"/>
+              </w:numPr>
+              <w:jc w:val="both"/>
+              <w:rPr>
+                <w:rFonts w:ascii="Congenial" w:hAnsi="Congenial" w:cstheme="majorBidi"/>
+                <w:sz w:val="24"/>
+                <w:szCs w:val="24"/>
+              </w:rPr>
+            </w:pPr>
+            <w:r>
+              <w:rPr>
+                <w:rFonts w:ascii="Congenial" w:hAnsi="Congenial" w:cstheme="majorBidi"/>
+                <w:b/>
+                <w:bCs/>
+                <w:color w:val="C00000"/>
+                <w:sz w:val="28"/>
+                <w:szCs w:val="28"/>
+              </w:rPr>
+              <w:t>Description:</w:t>
+            </w:r>
+            <w:r>
+              <w:rPr>
+                <w:rFonts w:ascii="Congenial" w:hAnsi="Congenial" w:cstheme="majorBidi"/>
+                <w:b/>
+                <w:bCs/>
+                <w:color w:val="C00000"/>
+                <w:sz w:val="28"/>
+                <w:szCs w:val="28"/>
+              </w:rPr>
+              <w:t xml:space="preserve"> </w:t>
+            </w:r>
+            <w:r>
+              <w:rPr>
+                <w:rFonts w:ascii="Congenial" w:hAnsi="Congenial" w:cstheme="majorBidi"/>
+                <w:sz w:val="24"/>
+                <w:szCs w:val="24"/>
+              </w:rPr>
+              <w:t>GitHub is the market leader of Git hosting services and the platform most often credited with the rise of Git version control and code collaboration tools. As of January 2020, GitHub boasts over 40 million users and more than 100 million repositories (28 million public repositories).</w:t>
+            </w:r>
+          </w:p>
+          <w:p>
+            <w:pPr>
+              <w:pStyle w:val="ListParagraph"/>
+              <w:ind w:left="1080"/>
+              <w:jc w:val="both"/>
+              <w:rPr>
+                <w:rFonts w:ascii="Congenial" w:hAnsi="Congenial" w:cstheme="majorBidi"/>
+                <w:sz w:val="24"/>
+                <w:szCs w:val="24"/>
+              </w:rPr>
+            </w:pPr>
+          </w:p>
+          <w:p>
+            <w:pPr>
+              <w:pStyle w:val="ListParagraph"/>
+              <w:numPr>
+                <w:ilvl w:val="0"/>
+                <w:numId w:val="4"/>
+              </w:numPr>
+              <w:spacing w:after="160" w:line="259" w:lineRule="auto"/>
+              <w:jc w:val="both"/>
+              <w:rPr>
+                <w:rFonts w:ascii="Congenial" w:hAnsi="Congenial" w:cstheme="majorBidi"/>
+                <w:sz w:val="28"/>
+                <w:szCs w:val="28"/>
+              </w:rPr>
+            </w:pPr>
+            <w:r>
+              <w:rPr>
+                <w:rFonts w:ascii="Congenial" w:hAnsi="Congenial" w:cstheme="majorBidi"/>
+                <w:b/>
+                <w:bCs/>
+                <w:sz w:val="28"/>
+                <w:szCs w:val="28"/>
+              </w:rPr>
+              <w:t xml:space="preserve">Features </w:t>
+            </w:r>
+          </w:p>
+          <w:p>
+            <w:pPr>
+              <w:pStyle w:val="ListParagraph"/>
+              <w:ind w:left="1440"/>
+              <w:jc w:val="both"/>
+              <w:rPr>
+                <w:rFonts w:ascii="Congenial" w:hAnsi="Congenial" w:cstheme="majorBidi"/>
+                <w:sz w:val="24"/>
+                <w:szCs w:val="24"/>
+              </w:rPr>
+            </w:pPr>
+          </w:p>
+          <w:p>
+            <w:pPr>
+              <w:pStyle w:val="ListParagraph"/>
+              <w:numPr>
+                <w:ilvl w:val="0"/>
+                <w:numId w:val="5"/>
+              </w:numPr>
+              <w:spacing w:line="360" w:lineRule="auto"/>
+              <w:jc w:val="both"/>
+              <w:rPr>
+                <w:rFonts w:ascii="Congenial" w:hAnsi="Congenial" w:cstheme="majorBidi"/>
+                <w:sz w:val="24"/>
+                <w:szCs w:val="24"/>
+              </w:rPr>
+            </w:pPr>
+            <w:r>
+              <w:rPr>
+                <w:rFonts w:ascii="Congenial" w:hAnsi="Congenial" w:cstheme="majorBidi"/>
+                <w:sz w:val="24"/>
+                <w:szCs w:val="24"/>
+              </w:rPr>
+              <w:t>Fully managed</w:t>
+            </w:r>
+            <w:r>
+              <w:rPr>
+                <w:rFonts w:ascii="Congenial" w:hAnsi="Congenial" w:cstheme="majorBidi"/>
+                <w:sz w:val="24"/>
+                <w:szCs w:val="24"/>
+              </w:rPr>
+              <w:t xml:space="preserve"> Git</w:t>
+            </w:r>
+          </w:p>
+          <w:p>
+            <w:pPr>
+              <w:pStyle w:val="ListParagraph"/>
+              <w:numPr>
+                <w:ilvl w:val="0"/>
+                <w:numId w:val="5"/>
+              </w:numPr>
+              <w:spacing w:line="360" w:lineRule="auto"/>
+              <w:jc w:val="both"/>
+              <w:rPr>
+                <w:rFonts w:ascii="Congenial" w:hAnsi="Congenial" w:cstheme="majorBidi"/>
+                <w:sz w:val="24"/>
+                <w:szCs w:val="24"/>
+              </w:rPr>
+            </w:pPr>
+            <w:r>
+              <w:rPr>
+                <w:rFonts w:ascii="Congenial" w:hAnsi="Congenial" w:cstheme="majorBidi"/>
+                <w:sz w:val="24"/>
+                <w:szCs w:val="24"/>
+              </w:rPr>
+              <w:t>Support for centralized VCS via SVN clients</w:t>
+            </w:r>
+          </w:p>
+          <w:p>
+            <w:pPr>
+              <w:pStyle w:val="ListParagraph"/>
+              <w:numPr>
+                <w:ilvl w:val="0"/>
+                <w:numId w:val="5"/>
+              </w:numPr>
+              <w:spacing w:line="360" w:lineRule="auto"/>
+              <w:jc w:val="both"/>
+              <w:rPr>
+                <w:rFonts w:ascii="Congenial" w:hAnsi="Congenial" w:cstheme="majorBidi"/>
+                <w:sz w:val="24"/>
+                <w:szCs w:val="24"/>
+              </w:rPr>
+            </w:pPr>
+            <w:r>
+              <w:rPr>
+                <w:rFonts w:ascii="Congenial" w:hAnsi="Congenial" w:cstheme="majorBidi"/>
+                <w:sz w:val="24"/>
+                <w:szCs w:val="24"/>
+              </w:rPr>
+              <w:t>Unlimited public/private repositories</w:t>
+            </w:r>
+          </w:p>
+          <w:p>
+            <w:pPr>
+              <w:pStyle w:val="ListParagraph"/>
+              <w:numPr>
+                <w:ilvl w:val="0"/>
+                <w:numId w:val="5"/>
+              </w:numPr>
+              <w:spacing w:line="360" w:lineRule="auto"/>
+              <w:jc w:val="both"/>
+              <w:rPr>
+                <w:rFonts w:ascii="Congenial" w:hAnsi="Congenial" w:cstheme="majorBidi"/>
+                <w:sz w:val="24"/>
+                <w:szCs w:val="24"/>
+              </w:rPr>
+            </w:pPr>
+            <w:r>
+              <w:rPr>
+                <w:rFonts w:ascii="Congenial" w:hAnsi="Congenial" w:cstheme="majorBidi"/>
+                <w:sz w:val="24"/>
+                <w:szCs w:val="24"/>
+              </w:rPr>
+              <w:t>Code review</w:t>
+            </w:r>
+          </w:p>
+          <w:p>
+            <w:pPr>
+              <w:pStyle w:val="ListParagraph"/>
+              <w:numPr>
+                <w:ilvl w:val="0"/>
+                <w:numId w:val="5"/>
+              </w:numPr>
+              <w:spacing w:line="360" w:lineRule="auto"/>
+              <w:jc w:val="both"/>
+              <w:rPr>
+                <w:rFonts w:ascii="Congenial" w:hAnsi="Congenial" w:cstheme="majorBidi"/>
+                <w:sz w:val="24"/>
+                <w:szCs w:val="24"/>
+              </w:rPr>
+            </w:pPr>
+            <w:r>
+              <w:rPr>
+                <w:rFonts w:ascii="Congenial" w:hAnsi="Congenial" w:cstheme="majorBidi"/>
+                <w:sz w:val="24"/>
+                <w:szCs w:val="24"/>
+              </w:rPr>
+              <w:t>Issue tracking</w:t>
+            </w:r>
+          </w:p>
+          <w:p>
+            <w:pPr>
+              <w:pStyle w:val="ListParagraph"/>
+              <w:numPr>
+                <w:ilvl w:val="0"/>
+                <w:numId w:val="5"/>
+              </w:numPr>
+              <w:spacing w:line="360" w:lineRule="auto"/>
+              <w:jc w:val="both"/>
+              <w:rPr>
+                <w:rFonts w:ascii="Congenial" w:hAnsi="Congenial" w:cstheme="majorBidi"/>
+                <w:sz w:val="24"/>
+                <w:szCs w:val="24"/>
+              </w:rPr>
+            </w:pPr>
+            <w:r>
+              <w:rPr>
+                <w:rFonts w:ascii="Congenial" w:hAnsi="Congenial" w:cstheme="majorBidi"/>
+                <w:sz w:val="24"/>
+                <w:szCs w:val="24"/>
+              </w:rPr>
+              <w:t>Powerful code search</w:t>
+            </w:r>
+          </w:p>
+          <w:p>
+            <w:pPr>
+              <w:pStyle w:val="ListParagraph"/>
+              <w:numPr>
+                <w:ilvl w:val="0"/>
+                <w:numId w:val="5"/>
+              </w:numPr>
+              <w:spacing w:line="360" w:lineRule="auto"/>
+              <w:jc w:val="both"/>
+              <w:rPr>
+                <w:rFonts w:ascii="Congenial" w:hAnsi="Congenial" w:cstheme="majorBidi"/>
+                <w:sz w:val="24"/>
+                <w:szCs w:val="24"/>
+              </w:rPr>
+            </w:pPr>
+            <w:r>
+              <w:rPr>
+                <w:rFonts w:ascii="Congenial" w:hAnsi="Congenial" w:cstheme="majorBidi"/>
+                <w:sz w:val="24"/>
+                <w:szCs w:val="24"/>
+              </w:rPr>
+              <w:t>Largest open-source community</w:t>
+            </w:r>
+          </w:p>
+          <w:p>
+            <w:pPr>
+              <w:pStyle w:val="ListParagraph"/>
+              <w:numPr>
+                <w:ilvl w:val="0"/>
+                <w:numId w:val="5"/>
+              </w:numPr>
+              <w:spacing w:after="160" w:line="360" w:lineRule="auto"/>
+              <w:jc w:val="both"/>
+              <w:rPr>
+                <w:rFonts w:ascii="Congenial" w:hAnsi="Congenial" w:cstheme="majorBidi"/>
+                <w:sz w:val="24"/>
+                <w:szCs w:val="24"/>
+              </w:rPr>
+            </w:pPr>
+            <w:r>
+              <w:rPr>
+                <w:rFonts w:ascii="Congenial" w:hAnsi="Congenial" w:cstheme="majorBidi"/>
+                <w:sz w:val="24"/>
+                <w:szCs w:val="24"/>
+              </w:rPr>
+              <w:t xml:space="preserve">Built-in automation support for CI/CD (GitHub </w:t>
+            </w:r>
+            <w:r>
+              <w:rPr>
+                <w:rFonts w:ascii="Congenial" w:hAnsi="Congenial" w:cstheme="majorBidi"/>
+                <w:sz w:val="24"/>
+                <w:szCs w:val="24"/>
+              </w:rPr>
+              <w:t>Actions)</w:t>
+            </w:r>
+            <w:r>
+              <w:rPr>
+                <w:rFonts w:ascii="Congenial" w:hAnsi="Congenial" w:cstheme="majorBidi"/>
+                <w:sz w:val="24"/>
+                <w:szCs w:val="24"/>
+              </w:rPr>
+              <w:t xml:space="preserve"> support</w:t>
+            </w:r>
+            <w:r>
+              <w:rPr>
+                <w:rFonts w:ascii="Congenial" w:hAnsi="Congenial" w:cstheme="majorBidi"/>
+                <w:sz w:val="24"/>
+                <w:szCs w:val="24"/>
+              </w:rPr>
+              <w:t xml:space="preserve"> for CI/CD (build, test, deploy, and debug)</w:t>
+            </w:r>
+          </w:p>
+          <w:p>
+            <w:pPr>
+              <w:pStyle w:val="ListParagraph"/>
+              <w:spacing w:line="259" w:lineRule="auto"/>
+              <w:ind w:left="2160"/>
+              <w:jc w:val="both"/>
+              <w:rPr>
+                <w:rFonts w:ascii="Congenial" w:hAnsi="Congenial" w:cstheme="majorBidi"/>
+                <w:sz w:val="24"/>
+                <w:szCs w:val="24"/>
+              </w:rPr>
+            </w:pPr>
+          </w:p>
+          <w:p>
+            <w:pPr>
+              <w:jc w:val="both"/>
+              <w:rPr>
+                <w:rFonts w:ascii="Congenial" w:hAnsi="Congenial" w:cstheme="majorBidi" w:hint="cs"/>
+                <w:sz w:val="24"/>
+                <w:szCs w:val="24"/>
+                <w:rtl/>
+                <w:lang w:bidi="ar-OM"/>
+              </w:rPr>
+            </w:pPr>
+          </w:p>
+          <w:p>
+            <w:pPr>
+              <w:pStyle w:val="ListParagraph"/>
+              <w:numPr>
+                <w:ilvl w:val="0"/>
+                <w:numId w:val="4"/>
+              </w:numPr>
+              <w:spacing w:after="160" w:line="259" w:lineRule="auto"/>
+              <w:rPr>
+                <w:rFonts w:ascii="Congenial" w:hAnsi="Congenial" w:cstheme="majorBidi"/>
+                <w:b/>
+                <w:bCs/>
+                <w:sz w:val="28"/>
+                <w:szCs w:val="28"/>
+              </w:rPr>
+            </w:pPr>
+            <w:r>
+              <w:rPr>
+                <w:rFonts w:ascii="Congenial" w:hAnsi="Congenial" w:cstheme="majorBidi"/>
+                <w:b/>
+                <w:bCs/>
+                <w:sz w:val="28"/>
+                <w:szCs w:val="28"/>
+              </w:rPr>
+              <w:t>Pricing and packaging options</w:t>
+            </w:r>
+          </w:p>
+          <w:p>
+            <w:pPr>
+              <w:pStyle w:val="ListParagraph"/>
+              <w:ind w:left="1440"/>
+              <w:rPr>
+                <w:rFonts w:ascii="Congenial" w:hAnsi="Congenial" w:cstheme="majorBidi"/>
+                <w:b/>
+                <w:bCs/>
+                <w:sz w:val="24"/>
+                <w:szCs w:val="24"/>
+              </w:rPr>
+            </w:pPr>
+          </w:p>
+          <w:p>
+            <w:pPr>
+              <w:pStyle w:val="ListParagraph"/>
+              <w:numPr>
+                <w:ilvl w:val="0"/>
+                <w:numId w:val="8"/>
+              </w:numPr>
+              <w:spacing w:line="360" w:lineRule="auto"/>
+              <w:jc w:val="both"/>
+              <w:rPr>
+                <w:rFonts w:ascii="Congenial" w:hAnsi="Congenial" w:cstheme="majorBidi"/>
+                <w:sz w:val="24"/>
+                <w:szCs w:val="24"/>
+              </w:rPr>
+            </w:pPr>
+            <w:r>
+              <w:rPr>
+                <w:rFonts w:ascii="Congenial" w:hAnsi="Congenial" w:cstheme="majorBidi"/>
+                <w:sz w:val="24"/>
+                <w:szCs w:val="24"/>
+              </w:rPr>
+              <w:t>Free Plan:</w:t>
+            </w:r>
+            <w:r>
+              <w:rPr>
+                <w:rFonts w:ascii="Cambria" w:hAnsi="Cambria" w:cs="Cambria"/>
+                <w:sz w:val="24"/>
+                <w:szCs w:val="24"/>
+              </w:rPr>
+              <w:t> </w:t>
+            </w:r>
+            <w:r>
+              <w:rPr>
+                <w:rFonts w:ascii="Congenial" w:hAnsi="Congenial" w:cstheme="majorBidi"/>
+                <w:sz w:val="24"/>
+                <w:szCs w:val="24"/>
+              </w:rPr>
+              <w:t>Up to 5 users, 1 GB storage, and 50 build minutes per month</w:t>
+            </w:r>
+          </w:p>
+          <w:p>
+            <w:pPr>
+              <w:pStyle w:val="ListParagraph"/>
+              <w:numPr>
+                <w:ilvl w:val="0"/>
+                <w:numId w:val="8"/>
+              </w:numPr>
+              <w:spacing w:line="360" w:lineRule="auto"/>
+              <w:jc w:val="both"/>
+              <w:rPr>
+                <w:rFonts w:ascii="Congenial" w:hAnsi="Congenial" w:cstheme="majorBidi"/>
+                <w:sz w:val="24"/>
+                <w:szCs w:val="24"/>
+              </w:rPr>
+            </w:pPr>
+            <w:r>
+              <w:rPr>
+                <w:rFonts w:ascii="Congenial" w:hAnsi="Congenial" w:cstheme="majorBidi"/>
+                <w:sz w:val="24"/>
+                <w:szCs w:val="24"/>
+              </w:rPr>
+              <w:t>Standard:</w:t>
+            </w:r>
+            <w:r>
+              <w:rPr>
+                <w:rFonts w:ascii="Cambria" w:hAnsi="Cambria" w:cs="Cambria"/>
+                <w:sz w:val="24"/>
+                <w:szCs w:val="24"/>
+              </w:rPr>
+              <w:t> </w:t>
+            </w:r>
+            <w:r>
+              <w:rPr>
+                <w:rFonts w:ascii="Congenial" w:hAnsi="Congenial" w:cstheme="majorBidi"/>
+                <w:sz w:val="24"/>
+                <w:szCs w:val="24"/>
+              </w:rPr>
+              <w:t>$3 per user, 5 GB storage, and 2,500 build minutes per month</w:t>
+            </w:r>
+          </w:p>
+          <w:p>
+            <w:pPr>
+              <w:pStyle w:val="ListParagraph"/>
+              <w:numPr>
+                <w:ilvl w:val="0"/>
+                <w:numId w:val="8"/>
+              </w:numPr>
+              <w:spacing w:line="360" w:lineRule="auto"/>
+              <w:jc w:val="both"/>
+              <w:rPr>
+                <w:rFonts w:ascii="Congenial" w:hAnsi="Congenial" w:cstheme="majorBidi"/>
+                <w:sz w:val="24"/>
+                <w:szCs w:val="24"/>
+              </w:rPr>
+            </w:pPr>
+            <w:r>
+              <w:rPr>
+                <w:rFonts w:ascii="Congenial" w:hAnsi="Congenial" w:cstheme="majorBidi"/>
+                <w:sz w:val="24"/>
+                <w:szCs w:val="24"/>
+              </w:rPr>
+              <w:t>Premium:</w:t>
+            </w:r>
+            <w:r>
+              <w:rPr>
+                <w:rFonts w:ascii="Cambria" w:hAnsi="Cambria" w:cs="Cambria"/>
+                <w:sz w:val="24"/>
+                <w:szCs w:val="24"/>
+              </w:rPr>
+              <w:t> </w:t>
+            </w:r>
+            <w:r>
+              <w:rPr>
+                <w:rFonts w:ascii="Congenial" w:hAnsi="Congenial" w:cstheme="majorBidi"/>
+                <w:sz w:val="24"/>
+                <w:szCs w:val="24"/>
+              </w:rPr>
+              <w:t>$6 per user, 10 GB storage, and 3,500 build minutes per month</w:t>
+            </w:r>
+          </w:p>
+          <w:p>
+            <w:pPr>
+              <w:pStyle w:val="ListParagraph"/>
+              <w:spacing w:line="360" w:lineRule="auto"/>
+              <w:ind w:left="2160"/>
+              <w:jc w:val="both"/>
+              <w:rPr>
+                <w:rFonts w:ascii="Congenial" w:hAnsi="Congenial" w:cstheme="majorBidi"/>
+                <w:sz w:val="24"/>
+                <w:szCs w:val="24"/>
+                <w:rtl/>
+              </w:rPr>
+            </w:pPr>
+          </w:p>
+          <w:p>
+            <w:pPr>
+              <w:pStyle w:val="ListParagraph"/>
+              <w:spacing w:line="360" w:lineRule="auto"/>
+              <w:ind w:left="2160"/>
+              <w:jc w:val="both"/>
+              <w:rPr>
+                <w:rFonts w:ascii="Congenial" w:hAnsi="Congenial" w:cstheme="majorBidi"/>
+                <w:sz w:val="24"/>
+                <w:szCs w:val="24"/>
+                <w:rtl/>
+              </w:rPr>
+            </w:pPr>
+          </w:p>
+          <w:p>
+            <w:pPr>
+              <w:pStyle w:val="ListParagraph"/>
+              <w:spacing w:line="360" w:lineRule="auto"/>
+              <w:ind w:left="2160"/>
+              <w:jc w:val="both"/>
+              <w:rPr>
+                <w:rFonts w:ascii="Congenial" w:hAnsi="Congenial" w:cstheme="majorBidi"/>
+                <w:sz w:val="24"/>
+                <w:szCs w:val="24"/>
+                <w:rtl/>
+              </w:rPr>
+            </w:pPr>
+          </w:p>
+          <w:p>
+            <w:pPr>
+              <w:spacing w:line="360" w:lineRule="auto"/>
+              <w:jc w:val="both"/>
+              <w:rPr>
+                <w:rFonts w:ascii="Congenial" w:hAnsi="Congenial" w:cstheme="majorBidi"/>
+                <w:sz w:val="24"/>
+                <w:szCs w:val="24"/>
+              </w:rPr>
+            </w:pPr>
+          </w:p>
+          <w:p>
+            <w:pPr>
+              <w:jc w:val="both"/>
+              <w:rPr>
+                <w:rFonts w:ascii="Congenial" w:hAnsi="Congenial" w:cstheme="majorBidi"/>
+                <w:sz w:val="24"/>
+                <w:szCs w:val="24"/>
+              </w:rPr>
+            </w:pPr>
+          </w:p>
+          <w:p>
+            <w:pPr>
+              <w:pStyle w:val="ListParagraph"/>
+              <w:numPr>
+                <w:ilvl w:val="0"/>
+                <w:numId w:val="4"/>
+              </w:numPr>
+              <w:spacing w:after="160" w:line="259" w:lineRule="auto"/>
+              <w:jc w:val="both"/>
+              <w:rPr>
+                <w:rFonts w:ascii="Congenial" w:hAnsi="Congenial" w:cstheme="majorBidi"/>
+                <w:sz w:val="28"/>
+                <w:szCs w:val="28"/>
+              </w:rPr>
+            </w:pPr>
+            <w:r>
+              <w:rPr>
+                <w:rFonts w:ascii="Congenial" w:hAnsi="Congenial" w:cstheme="majorBidi"/>
+                <w:b/>
+                <w:bCs/>
+                <w:sz w:val="28"/>
+                <w:szCs w:val="28"/>
+              </w:rPr>
+              <w:lastRenderedPageBreak/>
+              <w:t>Differentiators</w:t>
+            </w:r>
+          </w:p>
+          <w:p>
+            <w:pPr>
+              <w:pStyle w:val="ListParagraph"/>
+              <w:ind w:left="1440"/>
+              <w:jc w:val="both"/>
+              <w:rPr>
+                <w:rFonts w:ascii="Congenial" w:hAnsi="Congenial" w:cstheme="majorBidi"/>
+                <w:sz w:val="24"/>
+                <w:szCs w:val="24"/>
+              </w:rPr>
+            </w:pPr>
+          </w:p>
+          <w:p>
+            <w:pPr>
+              <w:pStyle w:val="ListParagraph"/>
+              <w:numPr>
+                <w:ilvl w:val="0"/>
+                <w:numId w:val="5"/>
+              </w:numPr>
+              <w:spacing w:after="160" w:line="259" w:lineRule="auto"/>
+              <w:jc w:val="both"/>
+              <w:rPr>
+                <w:rFonts w:ascii="Congenial" w:hAnsi="Congenial" w:cstheme="majorBidi"/>
+                <w:sz w:val="24"/>
+                <w:szCs w:val="24"/>
+              </w:rPr>
+            </w:pPr>
+            <w:r>
+              <w:rPr>
+                <w:rFonts w:ascii="Congenial" w:hAnsi="Congenial" w:cstheme="majorBidi"/>
+                <w:sz w:val="24"/>
+                <w:szCs w:val="24"/>
+              </w:rPr>
+              <w:t xml:space="preserve">GitHub stars are a badge of honor for developers and their </w:t>
+            </w:r>
+            <w:r>
+              <w:rPr>
+                <w:rFonts w:ascii="Congenial" w:hAnsi="Congenial" w:cstheme="majorBidi"/>
+                <w:sz w:val="24"/>
+                <w:szCs w:val="24"/>
+              </w:rPr>
+              <w:t>open-source</w:t>
+            </w:r>
+            <w:r>
+              <w:rPr>
+                <w:rFonts w:ascii="Congenial" w:hAnsi="Congenial" w:cstheme="majorBidi"/>
+                <w:sz w:val="24"/>
+                <w:szCs w:val="24"/>
+              </w:rPr>
+              <w:t xml:space="preserve"> projects. If you’re looking for a place to open-source a project to the public, GitHub is the place to do it. While the pricing may appear steep, those rates only apply to private repos, action minutes and other rates/limits are waived for public repos. It’s also worth noting that GitHub’s popularity means it has the widest offering of third-party integrations—from Jenkins to Slack, automation and integration is relatively </w:t>
+            </w:r>
+            <w:r>
+              <w:rPr>
+                <w:rFonts w:ascii="Congenial" w:hAnsi="Congenial" w:cstheme="majorBidi"/>
+                <w:sz w:val="24"/>
+                <w:szCs w:val="24"/>
+              </w:rPr>
+              <w:t>easy.</w:t>
+            </w:r>
+          </w:p>
+          <w:p>
+            <w:pPr>
+              <w:pStyle w:val="ListParagraph"/>
+              <w:spacing w:after="160" w:line="259" w:lineRule="auto"/>
+              <w:ind w:left="2160"/>
+              <w:jc w:val="both"/>
+              <w:rPr>
+                <w:rFonts w:ascii="Congenial" w:hAnsi="Congenial" w:cstheme="majorBidi"/>
+                <w:sz w:val="24"/>
+                <w:szCs w:val="24"/>
+              </w:rPr>
+            </w:pPr>
+          </w:p>
+          <w:p>
+            <w:pPr>
+              <w:pStyle w:val="ListParagraph"/>
+              <w:ind w:left="1440"/>
+              <w:rPr>
+                <w:rFonts w:ascii="Congenial" w:hAnsi="Congenial" w:cstheme="majorBidi"/>
+                <w:b/>
+                <w:bCs/>
+                <w:sz w:val="24"/>
+                <w:szCs w:val="24"/>
+              </w:rPr>
+            </w:pPr>
+          </w:p>
+          <w:p>
+            <w:pPr>
+              <w:pStyle w:val="ListParagraph"/>
+              <w:numPr>
+                <w:ilvl w:val="0"/>
+                <w:numId w:val="27"/>
+              </w:numPr>
+              <w:spacing w:line="360" w:lineRule="auto"/>
+              <w:jc w:val="both"/>
+              <w:rPr>
+                <w:rFonts w:ascii="Congenial" w:hAnsi="Congenial" w:cstheme="majorBidi"/>
+                <w:b/>
+                <w:bCs/>
+                <w:sz w:val="28"/>
+                <w:szCs w:val="28"/>
+              </w:rPr>
+            </w:pPr>
+            <w:r>
+              <w:rPr>
+                <w:rFonts w:ascii="Congenial" w:hAnsi="Congenial" w:cstheme="majorBidi"/>
+                <w:b/>
+                <w:bCs/>
+                <w:sz w:val="28"/>
+                <w:szCs w:val="28"/>
+              </w:rPr>
+              <w:t>Google vs Bitbucket vs GitHub</w:t>
+            </w:r>
+          </w:p>
+          <w:p>
+            <w:pPr>
+              <w:pStyle w:val="ListParagraph"/>
+              <w:numPr>
+                <w:ilvl w:val="0"/>
+                <w:numId w:val="4"/>
+              </w:numPr>
+              <w:spacing w:line="360" w:lineRule="auto"/>
+              <w:jc w:val="both"/>
+              <w:rPr>
+                <w:rFonts w:ascii="Congenial" w:hAnsi="Congenial" w:cstheme="majorBidi"/>
+                <w:b/>
+                <w:bCs/>
+                <w:color w:val="196B24" w:themeColor="accent3"/>
+                <w:sz w:val="24"/>
+                <w:szCs w:val="24"/>
+              </w:rPr>
+            </w:pPr>
+            <w:r>
+              <w:rPr>
+                <w:rFonts w:ascii="Congenial" w:hAnsi="Congenial" w:cstheme="majorBidi"/>
+                <w:b/>
+                <w:bCs/>
+                <w:color w:val="196B24" w:themeColor="accent3"/>
+                <w:sz w:val="24"/>
+                <w:szCs w:val="24"/>
+              </w:rPr>
+              <w:t>You should use Google Cloud Sources Repositories if…</w:t>
+            </w:r>
+          </w:p>
+          <w:p>
+            <w:pPr>
+              <w:pStyle w:val="ListParagraph"/>
+              <w:numPr>
+                <w:ilvl w:val="0"/>
+                <w:numId w:val="28"/>
+              </w:numPr>
+              <w:spacing w:line="360" w:lineRule="auto"/>
+              <w:jc w:val="both"/>
+              <w:rPr>
+                <w:rFonts w:ascii="Congenial" w:hAnsi="Congenial" w:cstheme="majorBidi"/>
+                <w:sz w:val="24"/>
+                <w:szCs w:val="24"/>
+              </w:rPr>
+            </w:pPr>
+            <w:r>
+              <w:rPr>
+                <w:rFonts w:ascii="Congenial" w:hAnsi="Congenial" w:cstheme="majorBidi"/>
+                <w:sz w:val="24"/>
+                <w:szCs w:val="24"/>
+              </w:rPr>
+              <w:t>You want the option that provides the most data storage per cost</w:t>
+            </w:r>
+          </w:p>
+          <w:p>
+            <w:pPr>
+              <w:pStyle w:val="ListParagraph"/>
+              <w:numPr>
+                <w:ilvl w:val="0"/>
+                <w:numId w:val="28"/>
+              </w:numPr>
+              <w:spacing w:line="360" w:lineRule="auto"/>
+              <w:jc w:val="both"/>
+              <w:rPr>
+                <w:rFonts w:ascii="Congenial" w:hAnsi="Congenial" w:cstheme="majorBidi"/>
+                <w:sz w:val="24"/>
+                <w:szCs w:val="24"/>
+              </w:rPr>
+            </w:pPr>
+            <w:r>
+              <w:rPr>
+                <w:rFonts w:ascii="Congenial" w:hAnsi="Congenial" w:cstheme="majorBidi"/>
+                <w:sz w:val="24"/>
+                <w:szCs w:val="24"/>
+              </w:rPr>
+              <w:t xml:space="preserve">Your technology stack is built </w:t>
+            </w:r>
+            <w:r>
+              <w:rPr>
+                <w:rFonts w:ascii="Congenial" w:hAnsi="Congenial" w:cstheme="majorBidi"/>
+                <w:sz w:val="24"/>
+                <w:szCs w:val="24"/>
+              </w:rPr>
+              <w:t>off</w:t>
+            </w:r>
+            <w:r>
+              <w:rPr>
+                <w:rFonts w:ascii="Congenial" w:hAnsi="Congenial" w:cstheme="majorBidi"/>
+                <w:sz w:val="24"/>
+                <w:szCs w:val="24"/>
+              </w:rPr>
+              <w:t xml:space="preserve"> Google Cloud Platform and Google apps</w:t>
+            </w:r>
+          </w:p>
+          <w:p>
+            <w:pPr>
+              <w:pStyle w:val="ListParagraph"/>
+              <w:numPr>
+                <w:ilvl w:val="0"/>
+                <w:numId w:val="28"/>
+              </w:numPr>
+              <w:spacing w:line="360" w:lineRule="auto"/>
+              <w:jc w:val="both"/>
+              <w:rPr>
+                <w:rFonts w:ascii="Congenial" w:hAnsi="Congenial" w:cstheme="majorBidi"/>
+                <w:sz w:val="24"/>
+                <w:szCs w:val="24"/>
+              </w:rPr>
+            </w:pPr>
+            <w:r>
+              <w:rPr>
+                <w:rFonts w:ascii="Congenial" w:hAnsi="Congenial" w:cstheme="majorBidi"/>
+                <w:sz w:val="24"/>
+                <w:szCs w:val="24"/>
+              </w:rPr>
+              <w:t>You want the ability to seamlessly mirror repositories from multiple sources including GitHub and Bitbucket.</w:t>
+            </w:r>
+          </w:p>
+          <w:p>
+            <w:pPr>
+              <w:spacing w:line="360" w:lineRule="auto"/>
+              <w:jc w:val="both"/>
+              <w:rPr>
+                <w:rFonts w:ascii="Congenial" w:hAnsi="Congenial" w:cstheme="majorBidi"/>
+                <w:sz w:val="24"/>
+                <w:szCs w:val="24"/>
+              </w:rPr>
+            </w:pPr>
+          </w:p>
+          <w:p>
+            <w:pPr>
+              <w:pStyle w:val="ListParagraph"/>
+              <w:numPr>
+                <w:ilvl w:val="0"/>
+                <w:numId w:val="4"/>
+              </w:numPr>
+              <w:spacing w:after="160" w:line="360" w:lineRule="auto"/>
+              <w:jc w:val="both"/>
+              <w:rPr>
+                <w:rFonts w:ascii="Congenial" w:hAnsi="Congenial" w:cstheme="majorBidi"/>
+                <w:b/>
+                <w:bCs/>
+                <w:color w:val="196B24" w:themeColor="accent3"/>
+                <w:sz w:val="24"/>
+                <w:szCs w:val="24"/>
+              </w:rPr>
+            </w:pPr>
+            <w:r>
+              <w:rPr>
+                <w:rFonts w:ascii="Congenial" w:hAnsi="Congenial" w:cstheme="majorBidi"/>
+                <w:b/>
+                <w:bCs/>
+                <w:color w:val="196B24" w:themeColor="accent3"/>
+                <w:sz w:val="24"/>
+                <w:szCs w:val="24"/>
+              </w:rPr>
+              <w:t xml:space="preserve">You should use </w:t>
+            </w:r>
+            <w:r>
+              <w:rPr>
+                <w:rFonts w:ascii="Congenial" w:hAnsi="Congenial" w:cstheme="majorBidi"/>
+                <w:b/>
+                <w:bCs/>
+                <w:color w:val="196B24" w:themeColor="accent3"/>
+                <w:sz w:val="24"/>
+                <w:szCs w:val="24"/>
+              </w:rPr>
+              <w:t xml:space="preserve">Bitbucket </w:t>
+            </w:r>
+            <w:r>
+              <w:rPr>
+                <w:rFonts w:ascii="Congenial" w:hAnsi="Congenial" w:cstheme="majorBidi"/>
+                <w:b/>
+                <w:bCs/>
+                <w:color w:val="196B24" w:themeColor="accent3"/>
+                <w:sz w:val="24"/>
+                <w:szCs w:val="24"/>
+              </w:rPr>
+              <w:t>if…</w:t>
+            </w:r>
+          </w:p>
+          <w:p>
+            <w:pPr>
+              <w:pStyle w:val="ListParagraph"/>
+              <w:numPr>
+                <w:ilvl w:val="0"/>
+                <w:numId w:val="28"/>
+              </w:numPr>
+              <w:spacing w:line="360" w:lineRule="auto"/>
+              <w:jc w:val="both"/>
+              <w:rPr>
+                <w:rFonts w:ascii="Congenial" w:hAnsi="Congenial" w:cstheme="majorBidi"/>
+                <w:sz w:val="24"/>
+                <w:szCs w:val="24"/>
+              </w:rPr>
+            </w:pPr>
+            <w:r>
+              <w:rPr>
+                <w:rFonts w:ascii="Congenial" w:hAnsi="Congenial" w:cstheme="majorBidi"/>
+                <w:sz w:val="24"/>
+                <w:szCs w:val="24"/>
+              </w:rPr>
+              <w:t>You want best-in-class integration with Jira, Trello, and other Atlassian products.</w:t>
+            </w:r>
+          </w:p>
+          <w:p>
+            <w:pPr>
+              <w:pStyle w:val="ListParagraph"/>
+              <w:numPr>
+                <w:ilvl w:val="0"/>
+                <w:numId w:val="28"/>
+              </w:numPr>
+              <w:spacing w:line="360" w:lineRule="auto"/>
+              <w:jc w:val="both"/>
+              <w:rPr>
+                <w:rFonts w:ascii="Congenial" w:hAnsi="Congenial" w:cstheme="majorBidi"/>
+                <w:sz w:val="24"/>
+                <w:szCs w:val="24"/>
+              </w:rPr>
+            </w:pPr>
+            <w:r>
+              <w:rPr>
+                <w:rFonts w:ascii="Congenial" w:hAnsi="Congenial" w:cstheme="majorBidi"/>
+                <w:sz w:val="24"/>
+                <w:szCs w:val="24"/>
+              </w:rPr>
+              <w:t>You’re looking for a more affordable place to host your private repositories or collaborate in small teams.</w:t>
+            </w:r>
+          </w:p>
+          <w:p>
+            <w:pPr>
+              <w:pStyle w:val="ListParagraph"/>
+              <w:numPr>
+                <w:ilvl w:val="0"/>
+                <w:numId w:val="28"/>
+              </w:numPr>
+              <w:spacing w:line="360" w:lineRule="auto"/>
+              <w:jc w:val="both"/>
+              <w:rPr>
+                <w:rFonts w:ascii="Congenial" w:hAnsi="Congenial" w:cstheme="majorBidi"/>
+                <w:sz w:val="24"/>
+                <w:szCs w:val="24"/>
+              </w:rPr>
+            </w:pPr>
+            <w:r>
+              <w:rPr>
+                <w:rFonts w:ascii="Congenial" w:hAnsi="Congenial" w:cstheme="majorBidi"/>
+                <w:sz w:val="24"/>
+                <w:szCs w:val="24"/>
+              </w:rPr>
+              <w:t>You’re looking for a secure repository ecosystem that caters towards enterprise app development.</w:t>
+            </w:r>
+          </w:p>
+          <w:p>
+            <w:pPr>
+              <w:pStyle w:val="ListParagraph"/>
+              <w:spacing w:line="360" w:lineRule="auto"/>
+              <w:ind w:left="2160"/>
+              <w:jc w:val="both"/>
+              <w:rPr>
+                <w:rFonts w:ascii="Congenial" w:hAnsi="Congenial" w:cstheme="majorBidi"/>
+                <w:sz w:val="24"/>
+                <w:szCs w:val="24"/>
+              </w:rPr>
+            </w:pPr>
+          </w:p>
+          <w:p>
+            <w:pPr>
+              <w:pStyle w:val="ListParagraph"/>
+              <w:numPr>
+                <w:ilvl w:val="0"/>
+                <w:numId w:val="4"/>
+              </w:numPr>
+              <w:spacing w:after="160" w:line="360" w:lineRule="auto"/>
+              <w:jc w:val="both"/>
+              <w:rPr>
+                <w:rFonts w:ascii="Congenial" w:hAnsi="Congenial" w:cstheme="majorBidi"/>
+                <w:b/>
+                <w:bCs/>
+                <w:color w:val="196B24" w:themeColor="accent3"/>
+                <w:sz w:val="24"/>
+                <w:szCs w:val="24"/>
+              </w:rPr>
+            </w:pPr>
+            <w:r>
+              <w:rPr>
+                <w:rFonts w:ascii="Congenial" w:hAnsi="Congenial" w:cstheme="majorBidi"/>
+                <w:b/>
+                <w:bCs/>
+                <w:color w:val="196B24" w:themeColor="accent3"/>
+                <w:sz w:val="24"/>
+                <w:szCs w:val="24"/>
+              </w:rPr>
+              <w:t xml:space="preserve">You should use </w:t>
+            </w:r>
+            <w:r>
+              <w:rPr>
+                <w:rFonts w:ascii="Congenial" w:hAnsi="Congenial" w:cstheme="majorBidi"/>
+                <w:b/>
+                <w:bCs/>
+                <w:color w:val="196B24" w:themeColor="accent3"/>
+                <w:sz w:val="24"/>
+                <w:szCs w:val="24"/>
+              </w:rPr>
+              <w:t xml:space="preserve">GitHub </w:t>
+            </w:r>
+            <w:r>
+              <w:rPr>
+                <w:rFonts w:ascii="Congenial" w:hAnsi="Congenial" w:cstheme="majorBidi"/>
+                <w:b/>
+                <w:bCs/>
+                <w:color w:val="196B24" w:themeColor="accent3"/>
+                <w:sz w:val="24"/>
+                <w:szCs w:val="24"/>
+              </w:rPr>
+              <w:t>if…</w:t>
+            </w:r>
+          </w:p>
+          <w:p>
+            <w:pPr>
+              <w:pStyle w:val="ListParagraph"/>
+              <w:numPr>
+                <w:ilvl w:val="0"/>
+                <w:numId w:val="28"/>
+              </w:numPr>
+              <w:spacing w:line="360" w:lineRule="auto"/>
+              <w:jc w:val="both"/>
+              <w:rPr>
+                <w:rFonts w:ascii="Congenial" w:hAnsi="Congenial" w:cstheme="majorBidi"/>
+                <w:sz w:val="24"/>
+                <w:szCs w:val="24"/>
+              </w:rPr>
+            </w:pPr>
+            <w:r>
+              <w:rPr>
+                <w:rFonts w:ascii="Congenial" w:hAnsi="Congenial" w:cstheme="majorBidi"/>
+                <w:sz w:val="24"/>
+                <w:szCs w:val="24"/>
+              </w:rPr>
+              <w:t>You want best-in-class integration with Jira, Trello, and other Atlassian products.</w:t>
+            </w:r>
+          </w:p>
+          <w:p>
+            <w:pPr>
+              <w:pStyle w:val="ListParagraph"/>
+              <w:numPr>
+                <w:ilvl w:val="0"/>
+                <w:numId w:val="28"/>
+              </w:numPr>
+              <w:spacing w:line="360" w:lineRule="auto"/>
+              <w:jc w:val="both"/>
+              <w:rPr>
+                <w:rFonts w:ascii="Congenial" w:hAnsi="Congenial" w:cstheme="majorBidi"/>
+                <w:sz w:val="24"/>
+                <w:szCs w:val="24"/>
+              </w:rPr>
+            </w:pPr>
+            <w:r>
+              <w:rPr>
+                <w:rFonts w:ascii="Congenial" w:hAnsi="Congenial" w:cstheme="majorBidi"/>
+                <w:sz w:val="24"/>
+                <w:szCs w:val="24"/>
+              </w:rPr>
+              <w:t>You’re looking for a more affordable place to host your private repositories or collaborate in small teams.</w:t>
+            </w:r>
+          </w:p>
+          <w:p>
+            <w:pPr>
+              <w:pStyle w:val="ListParagraph"/>
+              <w:numPr>
+                <w:ilvl w:val="0"/>
+                <w:numId w:val="28"/>
+              </w:numPr>
+              <w:spacing w:line="360" w:lineRule="auto"/>
+              <w:jc w:val="both"/>
+              <w:rPr>
+                <w:rFonts w:ascii="Congenial" w:hAnsi="Congenial" w:cstheme="majorBidi"/>
+                <w:sz w:val="24"/>
+                <w:szCs w:val="24"/>
+              </w:rPr>
+            </w:pPr>
+            <w:r>
+              <w:rPr>
+                <w:rFonts w:ascii="Congenial" w:hAnsi="Congenial" w:cstheme="majorBidi"/>
+                <w:sz w:val="24"/>
+                <w:szCs w:val="24"/>
+              </w:rPr>
+              <w:t>You’re looking for a secure repository ecosystem that caters towards enterprise app development.</w:t>
+            </w:r>
+          </w:p>
+          <w:p>
+            <w:pPr>
+              <w:pStyle w:val="ListParagraph"/>
+              <w:ind w:left="0"/>
+              <w:rPr>
+                <w:rFonts w:asciiTheme="majorBidi" w:hAnsiTheme="majorBidi" w:cstheme="majorBidi"/>
+                <w:sz w:val="24"/>
+                <w:szCs w:val="24"/>
+              </w:rPr>
+            </w:pPr>
+          </w:p>
+        </w:tc>
+      </w:tr>
+    </w:tbl>
+    <w:p>
+      <w:pPr>
+        <w:pStyle w:val="ListParagraph"/>
+        <w:rPr>
+          <w:rFonts w:ascii="Congenial" w:hAnsi="Congenial" w:cstheme="majorBidi"/>
+          <w:b/>
+          <w:bCs/>
+          <w:sz w:val="32"/>
+          <w:szCs w:val="32"/>
+        </w:rPr>
+      </w:pPr>
+    </w:p>
+    <w:p>
+      <w:pPr>
         <w:rPr>
           <w:rFonts w:ascii="Congenial" w:hAnsi="Congenial" w:cstheme="majorBidi"/>
           <w:b/>
@@ -636,6 +3010,29 @@
           <w:t>https://www.simplilearn.com/tutorials/git-tutorial/what-is-git</w:t>
         </w:r>
       </w:hyperlink>
+    </w:p>
+    <w:p>
+      <w:pPr>
+        <w:ind w:left="720"/>
+        <w:jc w:val="both"/>
+      </w:pPr>
+      <w:hyperlink r:id="rId9" w:history="1">
+        <w:r>
+          <w:rPr>
+            <w:rStyle w:val="Hyperlink"/>
+          </w:rPr>
+          <w:t>https://www.upwork.com/resources/best-git-repository-google-github-bitbucket#:~:text=Bitbucket%2C%20Github%2C%20%26%20Cloud%20Source,many%20options%20for%20git%20repositories</w:t>
+        </w:r>
+      </w:hyperlink>
+      <w:r>
+        <w:t>.</w:t>
+      </w:r>
+    </w:p>
+    <w:p>
+      <w:pPr>
+        <w:ind w:left="720"/>
+        <w:jc w:val="both"/>
+      </w:pPr>
     </w:p>
     <w:p>
       <w:pPr>
@@ -1130,7 +3527,7 @@
   <w:abstractNum w:abstractNumId="5" w15:restartNumberingAfterBreak="0">
     <w:nsid w:val="20144C53"/>
     <w:multiLevelType w:val="hybridMultilevel"/>
-    <w:tmpl w:val="13C23988"/>
+    <w:tmpl w:val="4B7E950C"/>
     <w:lvl w:ilvl="0" w:tplc="04090001">
       <w:start w:val="1"/>
       <w:numFmt w:val="bullet"/>
@@ -1241,6 +3638,121 @@
     </w:lvl>
   </w:abstractNum>
   <w:abstractNum w:abstractNumId="6" w15:restartNumberingAfterBreak="0">
+    <w:nsid w:val="24DE083A"/>
+    <w:multiLevelType w:val="hybridMultilevel"/>
+    <w:tmpl w:val="BDCAA2DE"/>
+    <w:lvl w:ilvl="0" w:tplc="951A7ED2">
+      <w:start w:val="1"/>
+      <w:numFmt w:val="bullet"/>
+      <w:lvlText w:val=""/>
+      <w:lvlJc w:val="left"/>
+      <w:pPr>
+        <w:ind w:left="720" w:hanging="360"/>
+      </w:pPr>
+      <w:rPr>
+        <w:rFonts w:ascii="Wingdings" w:hAnsi="Wingdings" w:hint="default"/>
+        <w:sz w:val="32"/>
+        <w:szCs w:val="32"/>
+      </w:rPr>
+    </w:lvl>
+    <w:lvl w:ilvl="1" w:tplc="04090003" w:tentative="1">
+      <w:start w:val="1"/>
+      <w:numFmt w:val="bullet"/>
+      <w:lvlText w:val="o"/>
+      <w:lvlJc w:val="left"/>
+      <w:pPr>
+        <w:ind w:left="1440" w:hanging="360"/>
+      </w:pPr>
+      <w:rPr>
+        <w:rFonts w:ascii="Courier New" w:hAnsi="Courier New" w:cs="Courier New" w:hint="default"/>
+      </w:rPr>
+    </w:lvl>
+    <w:lvl w:ilvl="2" w:tplc="04090005" w:tentative="1">
+      <w:start w:val="1"/>
+      <w:numFmt w:val="bullet"/>
+      <w:lvlText w:val=""/>
+      <w:lvlJc w:val="left"/>
+      <w:pPr>
+        <w:ind w:left="2160" w:hanging="360"/>
+      </w:pPr>
+      <w:rPr>
+        <w:rFonts w:ascii="Wingdings" w:hAnsi="Wingdings" w:hint="default"/>
+      </w:rPr>
+    </w:lvl>
+    <w:lvl w:ilvl="3" w:tplc="04090001" w:tentative="1">
+      <w:start w:val="1"/>
+      <w:numFmt w:val="bullet"/>
+      <w:lvlText w:val=""/>
+      <w:lvlJc w:val="left"/>
+      <w:pPr>
+        <w:ind w:left="2880" w:hanging="360"/>
+      </w:pPr>
+      <w:rPr>
+        <w:rFonts w:ascii="Symbol" w:hAnsi="Symbol" w:hint="default"/>
+      </w:rPr>
+    </w:lvl>
+    <w:lvl w:ilvl="4" w:tplc="04090003" w:tentative="1">
+      <w:start w:val="1"/>
+      <w:numFmt w:val="bullet"/>
+      <w:lvlText w:val="o"/>
+      <w:lvlJc w:val="left"/>
+      <w:pPr>
+        <w:ind w:left="3600" w:hanging="360"/>
+      </w:pPr>
+      <w:rPr>
+        <w:rFonts w:ascii="Courier New" w:hAnsi="Courier New" w:cs="Courier New" w:hint="default"/>
+      </w:rPr>
+    </w:lvl>
+    <w:lvl w:ilvl="5" w:tplc="04090005" w:tentative="1">
+      <w:start w:val="1"/>
+      <w:numFmt w:val="bullet"/>
+      <w:lvlText w:val=""/>
+      <w:lvlJc w:val="left"/>
+      <w:pPr>
+        <w:ind w:left="4320" w:hanging="360"/>
+      </w:pPr>
+      <w:rPr>
+        <w:rFonts w:ascii="Wingdings" w:hAnsi="Wingdings" w:hint="default"/>
+      </w:rPr>
+    </w:lvl>
+    <w:lvl w:ilvl="6" w:tplc="04090001" w:tentative="1">
+      <w:start w:val="1"/>
+      <w:numFmt w:val="bullet"/>
+      <w:lvlText w:val=""/>
+      <w:lvlJc w:val="left"/>
+      <w:pPr>
+        <w:ind w:left="5040" w:hanging="360"/>
+      </w:pPr>
+      <w:rPr>
+        <w:rFonts w:ascii="Symbol" w:hAnsi="Symbol" w:hint="default"/>
+      </w:rPr>
+    </w:lvl>
+    <w:lvl w:ilvl="7" w:tplc="04090003" w:tentative="1">
+      <w:start w:val="1"/>
+      <w:numFmt w:val="bullet"/>
+      <w:lvlText w:val="o"/>
+      <w:lvlJc w:val="left"/>
+      <w:pPr>
+        <w:ind w:left="5760" w:hanging="360"/>
+      </w:pPr>
+      <w:rPr>
+        <w:rFonts w:ascii="Courier New" w:hAnsi="Courier New" w:cs="Courier New" w:hint="default"/>
+      </w:rPr>
+    </w:lvl>
+    <w:lvl w:ilvl="8" w:tplc="04090005" w:tentative="1">
+      <w:start w:val="1"/>
+      <w:numFmt w:val="bullet"/>
+      <w:lvlText w:val=""/>
+      <w:lvlJc w:val="left"/>
+      <w:pPr>
+        <w:ind w:left="6480" w:hanging="360"/>
+      </w:pPr>
+      <w:rPr>
+        <w:rFonts w:ascii="Wingdings" w:hAnsi="Wingdings" w:hint="default"/>
+      </w:rPr>
+    </w:lvl>
+  </w:abstractNum>
+  <w:abstractNum w:abstractNumId="7" w15:restartNumberingAfterBreak="0">
     <w:nsid w:val="2AA9451C"/>
     <w:multiLevelType w:val="hybridMultilevel"/>
     <w:tmpl w:val="B00A0D62"/>
@@ -1329,11 +3841,11 @@
       </w:pPr>
     </w:lvl>
   </w:abstractNum>
-  <w:abstractNum w:abstractNumId="7" w15:restartNumberingAfterBreak="0">
+  <w:abstractNum w:abstractNumId="8" w15:restartNumberingAfterBreak="0">
     <w:nsid w:val="2ACC0DC8"/>
     <w:multiLevelType w:val="hybridMultilevel"/>
-    <w:tmpl w:val="82660878"/>
-    <w:lvl w:ilvl="0" w:tplc="5008CC52">
+    <w:tmpl w:val="43100F5C"/>
+    <w:lvl w:ilvl="0" w:tplc="C1E40288">
       <w:start w:val="1"/>
       <w:numFmt w:val="bullet"/>
       <w:lvlText w:val=""/>
@@ -1344,6 +3856,8 @@
       <w:rPr>
         <w:rFonts w:ascii="Symbol" w:hAnsi="Symbol" w:hint="default"/>
         <w:color w:val="196B24" w:themeColor="accent3"/>
+        <w:sz w:val="28"/>
+        <w:szCs w:val="28"/>
       </w:rPr>
     </w:lvl>
     <w:lvl w:ilvl="1" w:tplc="04090003" w:tentative="1">
@@ -1443,7 +3957,7 @@
       </w:rPr>
     </w:lvl>
   </w:abstractNum>
-  <w:abstractNum w:abstractNumId="8" w15:restartNumberingAfterBreak="0">
+  <w:abstractNum w:abstractNumId="9" w15:restartNumberingAfterBreak="0">
     <w:nsid w:val="34043519"/>
     <w:multiLevelType w:val="hybridMultilevel"/>
     <w:tmpl w:val="B00A0D62"/>
@@ -1532,7 +4046,269 @@
       </w:pPr>
     </w:lvl>
   </w:abstractNum>
-  <w:abstractNum w:abstractNumId="9" w15:restartNumberingAfterBreak="0">
+  <w:abstractNum w:abstractNumId="10" w15:restartNumberingAfterBreak="0">
+    <w:nsid w:val="349D3B55"/>
+    <w:multiLevelType w:val="multilevel"/>
+    <w:tmpl w:val="FA646E3C"/>
+    <w:lvl w:ilvl="0">
+      <w:start w:val="1"/>
+      <w:numFmt w:val="bullet"/>
+      <w:lvlText w:val=""/>
+      <w:lvlJc w:val="left"/>
+      <w:pPr>
+        <w:tabs>
+          <w:tab w:val="num" w:pos="720"/>
+        </w:tabs>
+        <w:ind w:left="720" w:hanging="360"/>
+      </w:pPr>
+      <w:rPr>
+        <w:rFonts w:ascii="Symbol" w:hAnsi="Symbol" w:hint="default"/>
+        <w:sz w:val="20"/>
+      </w:rPr>
+    </w:lvl>
+    <w:lvl w:ilvl="1" w:tentative="1">
+      <w:start w:val="1"/>
+      <w:numFmt w:val="bullet"/>
+      <w:lvlText w:val="o"/>
+      <w:lvlJc w:val="left"/>
+      <w:pPr>
+        <w:tabs>
+          <w:tab w:val="num" w:pos="1440"/>
+        </w:tabs>
+        <w:ind w:left="1440" w:hanging="360"/>
+      </w:pPr>
+      <w:rPr>
+        <w:rFonts w:ascii="Courier New" w:hAnsi="Courier New" w:hint="default"/>
+        <w:sz w:val="20"/>
+      </w:rPr>
+    </w:lvl>
+    <w:lvl w:ilvl="2" w:tentative="1">
+      <w:start w:val="1"/>
+      <w:numFmt w:val="bullet"/>
+      <w:lvlText w:val=""/>
+      <w:lvlJc w:val="left"/>
+      <w:pPr>
+        <w:tabs>
+          <w:tab w:val="num" w:pos="2160"/>
+        </w:tabs>
+        <w:ind w:left="2160" w:hanging="360"/>
+      </w:pPr>
+      <w:rPr>
+        <w:rFonts w:ascii="Wingdings" w:hAnsi="Wingdings" w:hint="default"/>
+        <w:sz w:val="20"/>
+      </w:rPr>
+    </w:lvl>
+    <w:lvl w:ilvl="3" w:tentative="1">
+      <w:start w:val="1"/>
+      <w:numFmt w:val="bullet"/>
+      <w:lvlText w:val=""/>
+      <w:lvlJc w:val="left"/>
+      <w:pPr>
+        <w:tabs>
+          <w:tab w:val="num" w:pos="2880"/>
+        </w:tabs>
+        <w:ind w:left="2880" w:hanging="360"/>
+      </w:pPr>
+      <w:rPr>
+        <w:rFonts w:ascii="Wingdings" w:hAnsi="Wingdings" w:hint="default"/>
+        <w:sz w:val="20"/>
+      </w:rPr>
+    </w:lvl>
+    <w:lvl w:ilvl="4" w:tentative="1">
+      <w:start w:val="1"/>
+      <w:numFmt w:val="bullet"/>
+      <w:lvlText w:val=""/>
+      <w:lvlJc w:val="left"/>
+      <w:pPr>
+        <w:tabs>
+          <w:tab w:val="num" w:pos="3600"/>
+        </w:tabs>
+        <w:ind w:left="3600" w:hanging="360"/>
+      </w:pPr>
+      <w:rPr>
+        <w:rFonts w:ascii="Wingdings" w:hAnsi="Wingdings" w:hint="default"/>
+        <w:sz w:val="20"/>
+      </w:rPr>
+    </w:lvl>
+    <w:lvl w:ilvl="5" w:tentative="1">
+      <w:start w:val="1"/>
+      <w:numFmt w:val="bullet"/>
+      <w:lvlText w:val=""/>
+      <w:lvlJc w:val="left"/>
+      <w:pPr>
+        <w:tabs>
+          <w:tab w:val="num" w:pos="4320"/>
+        </w:tabs>
+        <w:ind w:left="4320" w:hanging="360"/>
+      </w:pPr>
+      <w:rPr>
+        <w:rFonts w:ascii="Wingdings" w:hAnsi="Wingdings" w:hint="default"/>
+        <w:sz w:val="20"/>
+      </w:rPr>
+    </w:lvl>
+    <w:lvl w:ilvl="6" w:tentative="1">
+      <w:start w:val="1"/>
+      <w:numFmt w:val="bullet"/>
+      <w:lvlText w:val=""/>
+      <w:lvlJc w:val="left"/>
+      <w:pPr>
+        <w:tabs>
+          <w:tab w:val="num" w:pos="5040"/>
+        </w:tabs>
+        <w:ind w:left="5040" w:hanging="360"/>
+      </w:pPr>
+      <w:rPr>
+        <w:rFonts w:ascii="Wingdings" w:hAnsi="Wingdings" w:hint="default"/>
+        <w:sz w:val="20"/>
+      </w:rPr>
+    </w:lvl>
+    <w:lvl w:ilvl="7" w:tentative="1">
+      <w:start w:val="1"/>
+      <w:numFmt w:val="bullet"/>
+      <w:lvlText w:val=""/>
+      <w:lvlJc w:val="left"/>
+      <w:pPr>
+        <w:tabs>
+          <w:tab w:val="num" w:pos="5760"/>
+        </w:tabs>
+        <w:ind w:left="5760" w:hanging="360"/>
+      </w:pPr>
+      <w:rPr>
+        <w:rFonts w:ascii="Wingdings" w:hAnsi="Wingdings" w:hint="default"/>
+        <w:sz w:val="20"/>
+      </w:rPr>
+    </w:lvl>
+    <w:lvl w:ilvl="8" w:tentative="1">
+      <w:start w:val="1"/>
+      <w:numFmt w:val="bullet"/>
+      <w:lvlText w:val=""/>
+      <w:lvlJc w:val="left"/>
+      <w:pPr>
+        <w:tabs>
+          <w:tab w:val="num" w:pos="6480"/>
+        </w:tabs>
+        <w:ind w:left="6480" w:hanging="360"/>
+      </w:pPr>
+      <w:rPr>
+        <w:rFonts w:ascii="Wingdings" w:hAnsi="Wingdings" w:hint="default"/>
+        <w:sz w:val="20"/>
+      </w:rPr>
+    </w:lvl>
+  </w:abstractNum>
+  <w:abstractNum w:abstractNumId="11" w15:restartNumberingAfterBreak="0">
+    <w:nsid w:val="396B0059"/>
+    <w:multiLevelType w:val="hybridMultilevel"/>
+    <w:tmpl w:val="FCD63800"/>
+    <w:lvl w:ilvl="0" w:tplc="0409000B">
+      <w:start w:val="1"/>
+      <w:numFmt w:val="bullet"/>
+      <w:lvlText w:val=""/>
+      <w:lvlJc w:val="left"/>
+      <w:pPr>
+        <w:ind w:left="2160" w:hanging="360"/>
+      </w:pPr>
+      <w:rPr>
+        <w:rFonts w:ascii="Wingdings" w:hAnsi="Wingdings" w:hint="default"/>
+      </w:rPr>
+    </w:lvl>
+    <w:lvl w:ilvl="1" w:tplc="04090003" w:tentative="1">
+      <w:start w:val="1"/>
+      <w:numFmt w:val="bullet"/>
+      <w:lvlText w:val="o"/>
+      <w:lvlJc w:val="left"/>
+      <w:pPr>
+        <w:ind w:left="2880" w:hanging="360"/>
+      </w:pPr>
+      <w:rPr>
+        <w:rFonts w:ascii="Courier New" w:hAnsi="Courier New" w:cs="Courier New" w:hint="default"/>
+      </w:rPr>
+    </w:lvl>
+    <w:lvl w:ilvl="2" w:tplc="04090005" w:tentative="1">
+      <w:start w:val="1"/>
+      <w:numFmt w:val="bullet"/>
+      <w:lvlText w:val=""/>
+      <w:lvlJc w:val="left"/>
+      <w:pPr>
+        <w:ind w:left="3600" w:hanging="360"/>
+      </w:pPr>
+      <w:rPr>
+        <w:rFonts w:ascii="Wingdings" w:hAnsi="Wingdings" w:hint="default"/>
+      </w:rPr>
+    </w:lvl>
+    <w:lvl w:ilvl="3" w:tplc="04090001" w:tentative="1">
+      <w:start w:val="1"/>
+      <w:numFmt w:val="bullet"/>
+      <w:lvlText w:val=""/>
+      <w:lvlJc w:val="left"/>
+      <w:pPr>
+        <w:ind w:left="4320" w:hanging="360"/>
+      </w:pPr>
+      <w:rPr>
+        <w:rFonts w:ascii="Symbol" w:hAnsi="Symbol" w:hint="default"/>
+      </w:rPr>
+    </w:lvl>
+    <w:lvl w:ilvl="4" w:tplc="04090003" w:tentative="1">
+      <w:start w:val="1"/>
+      <w:numFmt w:val="bullet"/>
+      <w:lvlText w:val="o"/>
+      <w:lvlJc w:val="left"/>
+      <w:pPr>
+        <w:ind w:left="5040" w:hanging="360"/>
+      </w:pPr>
+      <w:rPr>
+        <w:rFonts w:ascii="Courier New" w:hAnsi="Courier New" w:cs="Courier New" w:hint="default"/>
+      </w:rPr>
+    </w:lvl>
+    <w:lvl w:ilvl="5" w:tplc="04090005" w:tentative="1">
+      <w:start w:val="1"/>
+      <w:numFmt w:val="bullet"/>
+      <w:lvlText w:val=""/>
+      <w:lvlJc w:val="left"/>
+      <w:pPr>
+        <w:ind w:left="5760" w:hanging="360"/>
+      </w:pPr>
+      <w:rPr>
+        <w:rFonts w:ascii="Wingdings" w:hAnsi="Wingdings" w:hint="default"/>
+      </w:rPr>
+    </w:lvl>
+    <w:lvl w:ilvl="6" w:tplc="04090001" w:tentative="1">
+      <w:start w:val="1"/>
+      <w:numFmt w:val="bullet"/>
+      <w:lvlText w:val=""/>
+      <w:lvlJc w:val="left"/>
+      <w:pPr>
+        <w:ind w:left="6480" w:hanging="360"/>
+      </w:pPr>
+      <w:rPr>
+        <w:rFonts w:ascii="Symbol" w:hAnsi="Symbol" w:hint="default"/>
+      </w:rPr>
+    </w:lvl>
+    <w:lvl w:ilvl="7" w:tplc="04090003" w:tentative="1">
+      <w:start w:val="1"/>
+      <w:numFmt w:val="bullet"/>
+      <w:lvlText w:val="o"/>
+      <w:lvlJc w:val="left"/>
+      <w:pPr>
+        <w:ind w:left="7200" w:hanging="360"/>
+      </w:pPr>
+      <w:rPr>
+        <w:rFonts w:ascii="Courier New" w:hAnsi="Courier New" w:cs="Courier New" w:hint="default"/>
+      </w:rPr>
+    </w:lvl>
+    <w:lvl w:ilvl="8" w:tplc="04090005" w:tentative="1">
+      <w:start w:val="1"/>
+      <w:numFmt w:val="bullet"/>
+      <w:lvlText w:val=""/>
+      <w:lvlJc w:val="left"/>
+      <w:pPr>
+        <w:ind w:left="7920" w:hanging="360"/>
+      </w:pPr>
+      <w:rPr>
+        <w:rFonts w:ascii="Wingdings" w:hAnsi="Wingdings" w:hint="default"/>
+      </w:rPr>
+    </w:lvl>
+  </w:abstractNum>
+  <w:abstractNum w:abstractNumId="12" w15:restartNumberingAfterBreak="0">
     <w:nsid w:val="426150D1"/>
     <w:multiLevelType w:val="hybridMultilevel"/>
     <w:tmpl w:val="E0C69B32"/>
@@ -1645,7 +4421,7 @@
       </w:rPr>
     </w:lvl>
   </w:abstractNum>
-  <w:abstractNum w:abstractNumId="10" w15:restartNumberingAfterBreak="0">
+  <w:abstractNum w:abstractNumId="13" w15:restartNumberingAfterBreak="0">
     <w:nsid w:val="442C04B5"/>
     <w:multiLevelType w:val="hybridMultilevel"/>
     <w:tmpl w:val="4934BCBC"/>
@@ -1738,7 +4514,7 @@
       </w:pPr>
     </w:lvl>
   </w:abstractNum>
-  <w:abstractNum w:abstractNumId="11" w15:restartNumberingAfterBreak="0">
+  <w:abstractNum w:abstractNumId="14" w15:restartNumberingAfterBreak="0">
     <w:nsid w:val="50767E64"/>
     <w:multiLevelType w:val="hybridMultilevel"/>
     <w:tmpl w:val="A7BC8376"/>
@@ -1852,7 +4628,7 @@
       </w:rPr>
     </w:lvl>
   </w:abstractNum>
-  <w:abstractNum w:abstractNumId="12" w15:restartNumberingAfterBreak="0">
+  <w:abstractNum w:abstractNumId="15" w15:restartNumberingAfterBreak="0">
     <w:nsid w:val="54E05CDA"/>
     <w:multiLevelType w:val="hybridMultilevel"/>
     <w:tmpl w:val="B00A0D62"/>
@@ -1941,10 +4717,10 @@
       </w:pPr>
     </w:lvl>
   </w:abstractNum>
-  <w:abstractNum w:abstractNumId="13" w15:restartNumberingAfterBreak="0">
+  <w:abstractNum w:abstractNumId="16" w15:restartNumberingAfterBreak="0">
     <w:nsid w:val="56D74E57"/>
     <w:multiLevelType w:val="multilevel"/>
-    <w:tmpl w:val="04090021"/>
+    <w:tmpl w:val="EE3E6A1C"/>
     <w:lvl w:ilvl="0">
       <w:start w:val="1"/>
       <w:numFmt w:val="bullet"/>
@@ -1979,6 +4755,8 @@
       </w:pPr>
       <w:rPr>
         <w:rFonts w:ascii="Wingdings" w:hAnsi="Wingdings" w:hint="default"/>
+        <w:sz w:val="28"/>
+        <w:szCs w:val="28"/>
       </w:rPr>
     </w:lvl>
     <w:lvl w:ilvl="3">
@@ -2054,7 +4832,7 @@
       </w:rPr>
     </w:lvl>
   </w:abstractNum>
-  <w:abstractNum w:abstractNumId="14" w15:restartNumberingAfterBreak="0">
+  <w:abstractNum w:abstractNumId="17" w15:restartNumberingAfterBreak="0">
     <w:nsid w:val="58CD7E5E"/>
     <w:multiLevelType w:val="hybridMultilevel"/>
     <w:tmpl w:val="448ACB6A"/>
@@ -2147,7 +4925,7 @@
       </w:pPr>
     </w:lvl>
   </w:abstractNum>
-  <w:abstractNum w:abstractNumId="15" w15:restartNumberingAfterBreak="0">
+  <w:abstractNum w:abstractNumId="18" w15:restartNumberingAfterBreak="0">
     <w:nsid w:val="5B0E7E5D"/>
     <w:multiLevelType w:val="hybridMultilevel"/>
     <w:tmpl w:val="B00A0D62"/>
@@ -2236,7 +5014,7 @@
       </w:pPr>
     </w:lvl>
   </w:abstractNum>
-  <w:abstractNum w:abstractNumId="16" w15:restartNumberingAfterBreak="0">
+  <w:abstractNum w:abstractNumId="19" w15:restartNumberingAfterBreak="0">
     <w:nsid w:val="5B935A36"/>
     <w:multiLevelType w:val="hybridMultilevel"/>
     <w:tmpl w:val="B00A0D62"/>
@@ -2325,7 +5103,7 @@
       </w:pPr>
     </w:lvl>
   </w:abstractNum>
-  <w:abstractNum w:abstractNumId="17" w15:restartNumberingAfterBreak="0">
+  <w:abstractNum w:abstractNumId="20" w15:restartNumberingAfterBreak="0">
     <w:nsid w:val="60100DB2"/>
     <w:multiLevelType w:val="multilevel"/>
     <w:tmpl w:val="09D2100C"/>
@@ -2438,7 +5216,7 @@
       </w:rPr>
     </w:lvl>
   </w:abstractNum>
-  <w:abstractNum w:abstractNumId="18" w15:restartNumberingAfterBreak="0">
+  <w:abstractNum w:abstractNumId="21" w15:restartNumberingAfterBreak="0">
     <w:nsid w:val="681A7EDA"/>
     <w:multiLevelType w:val="hybridMultilevel"/>
     <w:tmpl w:val="4E1029A2"/>
@@ -2552,7 +5330,7 @@
       </w:rPr>
     </w:lvl>
   </w:abstractNum>
-  <w:abstractNum w:abstractNumId="19" w15:restartNumberingAfterBreak="0">
+  <w:abstractNum w:abstractNumId="22" w15:restartNumberingAfterBreak="0">
     <w:nsid w:val="73170897"/>
     <w:multiLevelType w:val="hybridMultilevel"/>
     <w:tmpl w:val="35FA1A56"/>
@@ -2667,11 +5445,309 @@
       </w:rPr>
     </w:lvl>
   </w:abstractNum>
-  <w:abstractNum w:abstractNumId="20" w15:restartNumberingAfterBreak="0">
+  <w:abstractNum w:abstractNumId="23" w15:restartNumberingAfterBreak="0">
+    <w:nsid w:val="74D3172D"/>
+    <w:multiLevelType w:val="multilevel"/>
+    <w:tmpl w:val="C03A202C"/>
+    <w:lvl w:ilvl="0">
+      <w:start w:val="1"/>
+      <w:numFmt w:val="bullet"/>
+      <w:lvlText w:val=""/>
+      <w:lvlJc w:val="left"/>
+      <w:pPr>
+        <w:tabs>
+          <w:tab w:val="num" w:pos="720"/>
+        </w:tabs>
+        <w:ind w:left="720" w:hanging="360"/>
+      </w:pPr>
+      <w:rPr>
+        <w:rFonts w:ascii="Symbol" w:hAnsi="Symbol" w:hint="default"/>
+        <w:sz w:val="20"/>
+      </w:rPr>
+    </w:lvl>
+    <w:lvl w:ilvl="1" w:tentative="1">
+      <w:start w:val="1"/>
+      <w:numFmt w:val="bullet"/>
+      <w:lvlText w:val="o"/>
+      <w:lvlJc w:val="left"/>
+      <w:pPr>
+        <w:tabs>
+          <w:tab w:val="num" w:pos="1440"/>
+        </w:tabs>
+        <w:ind w:left="1440" w:hanging="360"/>
+      </w:pPr>
+      <w:rPr>
+        <w:rFonts w:ascii="Courier New" w:hAnsi="Courier New" w:hint="default"/>
+        <w:sz w:val="20"/>
+      </w:rPr>
+    </w:lvl>
+    <w:lvl w:ilvl="2" w:tentative="1">
+      <w:start w:val="1"/>
+      <w:numFmt w:val="bullet"/>
+      <w:lvlText w:val=""/>
+      <w:lvlJc w:val="left"/>
+      <w:pPr>
+        <w:tabs>
+          <w:tab w:val="num" w:pos="2160"/>
+        </w:tabs>
+        <w:ind w:left="2160" w:hanging="360"/>
+      </w:pPr>
+      <w:rPr>
+        <w:rFonts w:ascii="Wingdings" w:hAnsi="Wingdings" w:hint="default"/>
+        <w:sz w:val="20"/>
+      </w:rPr>
+    </w:lvl>
+    <w:lvl w:ilvl="3" w:tentative="1">
+      <w:start w:val="1"/>
+      <w:numFmt w:val="bullet"/>
+      <w:lvlText w:val=""/>
+      <w:lvlJc w:val="left"/>
+      <w:pPr>
+        <w:tabs>
+          <w:tab w:val="num" w:pos="2880"/>
+        </w:tabs>
+        <w:ind w:left="2880" w:hanging="360"/>
+      </w:pPr>
+      <w:rPr>
+        <w:rFonts w:ascii="Wingdings" w:hAnsi="Wingdings" w:hint="default"/>
+        <w:sz w:val="20"/>
+      </w:rPr>
+    </w:lvl>
+    <w:lvl w:ilvl="4" w:tentative="1">
+      <w:start w:val="1"/>
+      <w:numFmt w:val="bullet"/>
+      <w:lvlText w:val=""/>
+      <w:lvlJc w:val="left"/>
+      <w:pPr>
+        <w:tabs>
+          <w:tab w:val="num" w:pos="3600"/>
+        </w:tabs>
+        <w:ind w:left="3600" w:hanging="360"/>
+      </w:pPr>
+      <w:rPr>
+        <w:rFonts w:ascii="Wingdings" w:hAnsi="Wingdings" w:hint="default"/>
+        <w:sz w:val="20"/>
+      </w:rPr>
+    </w:lvl>
+    <w:lvl w:ilvl="5" w:tentative="1">
+      <w:start w:val="1"/>
+      <w:numFmt w:val="bullet"/>
+      <w:lvlText w:val=""/>
+      <w:lvlJc w:val="left"/>
+      <w:pPr>
+        <w:tabs>
+          <w:tab w:val="num" w:pos="4320"/>
+        </w:tabs>
+        <w:ind w:left="4320" w:hanging="360"/>
+      </w:pPr>
+      <w:rPr>
+        <w:rFonts w:ascii="Wingdings" w:hAnsi="Wingdings" w:hint="default"/>
+        <w:sz w:val="20"/>
+      </w:rPr>
+    </w:lvl>
+    <w:lvl w:ilvl="6" w:tentative="1">
+      <w:start w:val="1"/>
+      <w:numFmt w:val="bullet"/>
+      <w:lvlText w:val=""/>
+      <w:lvlJc w:val="left"/>
+      <w:pPr>
+        <w:tabs>
+          <w:tab w:val="num" w:pos="5040"/>
+        </w:tabs>
+        <w:ind w:left="5040" w:hanging="360"/>
+      </w:pPr>
+      <w:rPr>
+        <w:rFonts w:ascii="Wingdings" w:hAnsi="Wingdings" w:hint="default"/>
+        <w:sz w:val="20"/>
+      </w:rPr>
+    </w:lvl>
+    <w:lvl w:ilvl="7" w:tentative="1">
+      <w:start w:val="1"/>
+      <w:numFmt w:val="bullet"/>
+      <w:lvlText w:val=""/>
+      <w:lvlJc w:val="left"/>
+      <w:pPr>
+        <w:tabs>
+          <w:tab w:val="num" w:pos="5760"/>
+        </w:tabs>
+        <w:ind w:left="5760" w:hanging="360"/>
+      </w:pPr>
+      <w:rPr>
+        <w:rFonts w:ascii="Wingdings" w:hAnsi="Wingdings" w:hint="default"/>
+        <w:sz w:val="20"/>
+      </w:rPr>
+    </w:lvl>
+    <w:lvl w:ilvl="8" w:tentative="1">
+      <w:start w:val="1"/>
+      <w:numFmt w:val="bullet"/>
+      <w:lvlText w:val=""/>
+      <w:lvlJc w:val="left"/>
+      <w:pPr>
+        <w:tabs>
+          <w:tab w:val="num" w:pos="6480"/>
+        </w:tabs>
+        <w:ind w:left="6480" w:hanging="360"/>
+      </w:pPr>
+      <w:rPr>
+        <w:rFonts w:ascii="Wingdings" w:hAnsi="Wingdings" w:hint="default"/>
+        <w:sz w:val="20"/>
+      </w:rPr>
+    </w:lvl>
+  </w:abstractNum>
+  <w:abstractNum w:abstractNumId="24" w15:restartNumberingAfterBreak="0">
+    <w:nsid w:val="74DF5C83"/>
+    <w:multiLevelType w:val="multilevel"/>
+    <w:tmpl w:val="9C0A9794"/>
+    <w:lvl w:ilvl="0">
+      <w:start w:val="1"/>
+      <w:numFmt w:val="bullet"/>
+      <w:lvlText w:val=""/>
+      <w:lvlJc w:val="left"/>
+      <w:pPr>
+        <w:tabs>
+          <w:tab w:val="num" w:pos="720"/>
+        </w:tabs>
+        <w:ind w:left="720" w:hanging="360"/>
+      </w:pPr>
+      <w:rPr>
+        <w:rFonts w:ascii="Symbol" w:hAnsi="Symbol" w:hint="default"/>
+        <w:sz w:val="20"/>
+      </w:rPr>
+    </w:lvl>
+    <w:lvl w:ilvl="1" w:tentative="1">
+      <w:start w:val="1"/>
+      <w:numFmt w:val="bullet"/>
+      <w:lvlText w:val="o"/>
+      <w:lvlJc w:val="left"/>
+      <w:pPr>
+        <w:tabs>
+          <w:tab w:val="num" w:pos="1440"/>
+        </w:tabs>
+        <w:ind w:left="1440" w:hanging="360"/>
+      </w:pPr>
+      <w:rPr>
+        <w:rFonts w:ascii="Courier New" w:hAnsi="Courier New" w:hint="default"/>
+        <w:sz w:val="20"/>
+      </w:rPr>
+    </w:lvl>
+    <w:lvl w:ilvl="2" w:tentative="1">
+      <w:start w:val="1"/>
+      <w:numFmt w:val="bullet"/>
+      <w:lvlText w:val=""/>
+      <w:lvlJc w:val="left"/>
+      <w:pPr>
+        <w:tabs>
+          <w:tab w:val="num" w:pos="2160"/>
+        </w:tabs>
+        <w:ind w:left="2160" w:hanging="360"/>
+      </w:pPr>
+      <w:rPr>
+        <w:rFonts w:ascii="Wingdings" w:hAnsi="Wingdings" w:hint="default"/>
+        <w:sz w:val="20"/>
+      </w:rPr>
+    </w:lvl>
+    <w:lvl w:ilvl="3" w:tentative="1">
+      <w:start w:val="1"/>
+      <w:numFmt w:val="bullet"/>
+      <w:lvlText w:val=""/>
+      <w:lvlJc w:val="left"/>
+      <w:pPr>
+        <w:tabs>
+          <w:tab w:val="num" w:pos="2880"/>
+        </w:tabs>
+        <w:ind w:left="2880" w:hanging="360"/>
+      </w:pPr>
+      <w:rPr>
+        <w:rFonts w:ascii="Wingdings" w:hAnsi="Wingdings" w:hint="default"/>
+        <w:sz w:val="20"/>
+      </w:rPr>
+    </w:lvl>
+    <w:lvl w:ilvl="4" w:tentative="1">
+      <w:start w:val="1"/>
+      <w:numFmt w:val="bullet"/>
+      <w:lvlText w:val=""/>
+      <w:lvlJc w:val="left"/>
+      <w:pPr>
+        <w:tabs>
+          <w:tab w:val="num" w:pos="3600"/>
+        </w:tabs>
+        <w:ind w:left="3600" w:hanging="360"/>
+      </w:pPr>
+      <w:rPr>
+        <w:rFonts w:ascii="Wingdings" w:hAnsi="Wingdings" w:hint="default"/>
+        <w:sz w:val="20"/>
+      </w:rPr>
+    </w:lvl>
+    <w:lvl w:ilvl="5" w:tentative="1">
+      <w:start w:val="1"/>
+      <w:numFmt w:val="bullet"/>
+      <w:lvlText w:val=""/>
+      <w:lvlJc w:val="left"/>
+      <w:pPr>
+        <w:tabs>
+          <w:tab w:val="num" w:pos="4320"/>
+        </w:tabs>
+        <w:ind w:left="4320" w:hanging="360"/>
+      </w:pPr>
+      <w:rPr>
+        <w:rFonts w:ascii="Wingdings" w:hAnsi="Wingdings" w:hint="default"/>
+        <w:sz w:val="20"/>
+      </w:rPr>
+    </w:lvl>
+    <w:lvl w:ilvl="6" w:tentative="1">
+      <w:start w:val="1"/>
+      <w:numFmt w:val="bullet"/>
+      <w:lvlText w:val=""/>
+      <w:lvlJc w:val="left"/>
+      <w:pPr>
+        <w:tabs>
+          <w:tab w:val="num" w:pos="5040"/>
+        </w:tabs>
+        <w:ind w:left="5040" w:hanging="360"/>
+      </w:pPr>
+      <w:rPr>
+        <w:rFonts w:ascii="Wingdings" w:hAnsi="Wingdings" w:hint="default"/>
+        <w:sz w:val="20"/>
+      </w:rPr>
+    </w:lvl>
+    <w:lvl w:ilvl="7" w:tentative="1">
+      <w:start w:val="1"/>
+      <w:numFmt w:val="bullet"/>
+      <w:lvlText w:val=""/>
+      <w:lvlJc w:val="left"/>
+      <w:pPr>
+        <w:tabs>
+          <w:tab w:val="num" w:pos="5760"/>
+        </w:tabs>
+        <w:ind w:left="5760" w:hanging="360"/>
+      </w:pPr>
+      <w:rPr>
+        <w:rFonts w:ascii="Wingdings" w:hAnsi="Wingdings" w:hint="default"/>
+        <w:sz w:val="20"/>
+      </w:rPr>
+    </w:lvl>
+    <w:lvl w:ilvl="8" w:tentative="1">
+      <w:start w:val="1"/>
+      <w:numFmt w:val="bullet"/>
+      <w:lvlText w:val=""/>
+      <w:lvlJc w:val="left"/>
+      <w:pPr>
+        <w:tabs>
+          <w:tab w:val="num" w:pos="6480"/>
+        </w:tabs>
+        <w:ind w:left="6480" w:hanging="360"/>
+      </w:pPr>
+      <w:rPr>
+        <w:rFonts w:ascii="Wingdings" w:hAnsi="Wingdings" w:hint="default"/>
+        <w:sz w:val="20"/>
+      </w:rPr>
+    </w:lvl>
+  </w:abstractNum>
+  <w:abstractNum w:abstractNumId="25" w15:restartNumberingAfterBreak="0">
     <w:nsid w:val="78842391"/>
     <w:multiLevelType w:val="hybridMultilevel"/>
-    <w:tmpl w:val="35D6B780"/>
-    <w:lvl w:ilvl="0" w:tplc="2AF20A90">
+    <w:tmpl w:val="F5FED57A"/>
+    <w:lvl w:ilvl="0" w:tplc="572802B0">
       <w:start w:val="1"/>
       <w:numFmt w:val="bullet"/>
       <w:lvlText w:val=""/>
@@ -2682,9 +5758,11 @@
       <w:rPr>
         <w:rFonts w:ascii="Wingdings" w:hAnsi="Wingdings" w:hint="default"/>
         <w:color w:val="196B24" w:themeColor="accent3"/>
-      </w:rPr>
-    </w:lvl>
-    <w:lvl w:ilvl="1" w:tplc="04090003" w:tentative="1">
+        <w:sz w:val="28"/>
+        <w:szCs w:val="28"/>
+      </w:rPr>
+    </w:lvl>
+    <w:lvl w:ilvl="1" w:tplc="04090003">
       <w:start w:val="1"/>
       <w:numFmt w:val="bullet"/>
       <w:lvlText w:val="o"/>
@@ -2781,7 +5859,7 @@
       </w:rPr>
     </w:lvl>
   </w:abstractNum>
-  <w:abstractNum w:abstractNumId="21" w15:restartNumberingAfterBreak="0">
+  <w:abstractNum w:abstractNumId="26" w15:restartNumberingAfterBreak="0">
     <w:nsid w:val="7A3A4787"/>
     <w:multiLevelType w:val="hybridMultilevel"/>
     <w:tmpl w:val="B00A0D62"/>
@@ -2870,11 +5948,11 @@
       </w:pPr>
     </w:lvl>
   </w:abstractNum>
-  <w:abstractNum w:abstractNumId="22" w15:restartNumberingAfterBreak="0">
+  <w:abstractNum w:abstractNumId="27" w15:restartNumberingAfterBreak="0">
     <w:nsid w:val="7B3A25C2"/>
     <w:multiLevelType w:val="hybridMultilevel"/>
-    <w:tmpl w:val="AA48FC46"/>
-    <w:lvl w:ilvl="0" w:tplc="D3C6CEFA">
+    <w:tmpl w:val="1748A432"/>
+    <w:lvl w:ilvl="0" w:tplc="8E1E9992">
       <w:start w:val="1"/>
       <w:numFmt w:val="bullet"/>
       <w:lvlText w:val=""/>
@@ -2885,6 +5963,8 @@
       <w:rPr>
         <w:rFonts w:ascii="Wingdings" w:hAnsi="Wingdings" w:hint="default"/>
         <w:color w:val="196B24" w:themeColor="accent3"/>
+        <w:sz w:val="28"/>
+        <w:szCs w:val="28"/>
       </w:rPr>
     </w:lvl>
     <w:lvl w:ilvl="1" w:tplc="04090003" w:tentative="1">
@@ -2988,31 +6068,31 @@
     <w:abstractNumId w:val="1"/>
   </w:num>
   <w:num w:numId="2" w16cid:durableId="1098597332">
-    <w:abstractNumId w:val="13"/>
+    <w:abstractNumId w:val="16"/>
   </w:num>
   <w:num w:numId="3" w16cid:durableId="691491690">
-    <w:abstractNumId w:val="14"/>
+    <w:abstractNumId w:val="17"/>
   </w:num>
   <w:num w:numId="4" w16cid:durableId="2000574193">
     <w:abstractNumId w:val="5"/>
   </w:num>
   <w:num w:numId="5" w16cid:durableId="344744112">
+    <w:abstractNumId w:val="25"/>
+  </w:num>
+  <w:num w:numId="6" w16cid:durableId="305168346">
     <w:abstractNumId w:val="20"/>
   </w:num>
-  <w:num w:numId="6" w16cid:durableId="305168346">
-    <w:abstractNumId w:val="17"/>
-  </w:num>
   <w:num w:numId="7" w16cid:durableId="1659916657">
-    <w:abstractNumId w:val="6"/>
+    <w:abstractNumId w:val="7"/>
   </w:num>
   <w:num w:numId="8" w16cid:durableId="1349719824">
-    <w:abstractNumId w:val="22"/>
+    <w:abstractNumId w:val="27"/>
   </w:num>
   <w:num w:numId="9" w16cid:durableId="107820054">
-    <w:abstractNumId w:val="16"/>
+    <w:abstractNumId w:val="19"/>
   </w:num>
   <w:num w:numId="10" w16cid:durableId="791241336">
-    <w:abstractNumId w:val="11"/>
+    <w:abstractNumId w:val="14"/>
   </w:num>
   <w:num w:numId="11" w16cid:durableId="149374163">
     <w:abstractNumId w:val="3"/>
@@ -3021,37 +6101,52 @@
     <w:abstractNumId w:val="0"/>
   </w:num>
   <w:num w:numId="13" w16cid:durableId="15423617">
-    <w:abstractNumId w:val="15"/>
+    <w:abstractNumId w:val="18"/>
   </w:num>
   <w:num w:numId="14" w16cid:durableId="1983384465">
     <w:abstractNumId w:val="2"/>
   </w:num>
   <w:num w:numId="15" w16cid:durableId="933319944">
-    <w:abstractNumId w:val="8"/>
+    <w:abstractNumId w:val="9"/>
   </w:num>
   <w:num w:numId="16" w16cid:durableId="1608855366">
-    <w:abstractNumId w:val="9"/>
+    <w:abstractNumId w:val="12"/>
   </w:num>
   <w:num w:numId="17" w16cid:durableId="1184713119">
-    <w:abstractNumId w:val="21"/>
+    <w:abstractNumId w:val="26"/>
   </w:num>
   <w:num w:numId="18" w16cid:durableId="1950551398">
-    <w:abstractNumId w:val="12"/>
+    <w:abstractNumId w:val="15"/>
   </w:num>
   <w:num w:numId="19" w16cid:durableId="2128422719">
-    <w:abstractNumId w:val="10"/>
+    <w:abstractNumId w:val="13"/>
   </w:num>
   <w:num w:numId="20" w16cid:durableId="1083189198">
     <w:abstractNumId w:val="4"/>
   </w:num>
   <w:num w:numId="21" w16cid:durableId="47193776">
-    <w:abstractNumId w:val="19"/>
+    <w:abstractNumId w:val="22"/>
   </w:num>
   <w:num w:numId="22" w16cid:durableId="1792743793">
-    <w:abstractNumId w:val="7"/>
+    <w:abstractNumId w:val="8"/>
   </w:num>
   <w:num w:numId="23" w16cid:durableId="1396246277">
-    <w:abstractNumId w:val="18"/>
+    <w:abstractNumId w:val="21"/>
+  </w:num>
+  <w:num w:numId="24" w16cid:durableId="725253279">
+    <w:abstractNumId w:val="10"/>
+  </w:num>
+  <w:num w:numId="25" w16cid:durableId="1075931177">
+    <w:abstractNumId w:val="24"/>
+  </w:num>
+  <w:num w:numId="26" w16cid:durableId="1101946910">
+    <w:abstractNumId w:val="23"/>
+  </w:num>
+  <w:num w:numId="27" w16cid:durableId="1700013202">
+    <w:abstractNumId w:val="6"/>
+  </w:num>
+  <w:num w:numId="28" w16cid:durableId="764153537">
+    <w:abstractNumId w:val="11"/>
   </w:num>
 </w:numbering>
 </file>
@@ -3660,7 +6755,6 @@
   <w:style w:type="character" w:default="1" w:styleId="DefaultParagraphFont">
     <w:name w:val="Default Paragraph Font"/>
     <w:uiPriority w:val="1"/>
-    <w:semiHidden/>
     <w:unhideWhenUsed/>
   </w:style>
   <w:style w:type="table" w:default="1" w:styleId="TableNormal">

</xml_diff>

<commit_message>
All question of Git version control are Done.
</commit_message>
<xml_diff>
--- a/Git-Version-Control.docx
+++ b/Git-Version-Control.docx
@@ -1776,6 +1776,7 @@
                 <w:szCs w:val="24"/>
               </w:rPr>
             </w:pPr>
+            <w:bookmarkStart w:id="1" w:name="_Hlk192107607"/>
             <w:r>
               <w:rPr>
                 <w:rFonts w:ascii="Congenial" w:hAnsi="Congenial" w:cstheme="majorBidi"/>
@@ -2303,6 +2304,7 @@
               <w:t>$6 per user, 10 GB storage, and 3,500 build minutes per month</w:t>
             </w:r>
           </w:p>
+          <w:bookmarkEnd w:id="1"/>
           <w:p>
             <w:pPr>
               <w:pStyle w:val="ListParagraph"/>
@@ -2911,6 +2913,63 @@
         </w:tc>
       </w:tr>
     </w:tbl>
+    <w:p>
+      <w:pPr>
+        <w:pStyle w:val="ListParagraph"/>
+        <w:numPr>
+          <w:ilvl w:val="0"/>
+          <w:numId w:val="29"/>
+        </w:numPr>
+        <w:rPr>
+          <w:rFonts w:ascii="Congenial" w:hAnsi="Congenial" w:cstheme="majorBidi"/>
+          <w:b/>
+          <w:bCs/>
+          <w:sz w:val="32"/>
+          <w:szCs w:val="32"/>
+        </w:rPr>
+      </w:pPr>
+      <w:r>
+        <w:rPr>
+          <w:rFonts w:ascii="Congenial" w:hAnsi="Congenial" w:cstheme="majorBidi"/>
+          <w:b/>
+          <w:bCs/>
+          <w:sz w:val="32"/>
+          <w:szCs w:val="32"/>
+        </w:rPr>
+        <w:lastRenderedPageBreak/>
+        <w:t>S</w:t>
+      </w:r>
+      <w:r>
+        <w:rPr>
+          <w:rFonts w:ascii="Congenial" w:hAnsi="Congenial" w:cstheme="majorBidi"/>
+          <w:b/>
+          <w:bCs/>
+          <w:sz w:val="32"/>
+          <w:szCs w:val="32"/>
+        </w:rPr>
+        <w:t xml:space="preserve">tate all the commands that you know with the </w:t>
+      </w:r>
+      <w:r>
+        <w:rPr>
+          <w:rFonts w:ascii="Congenial" w:hAnsi="Congenial" w:cstheme="majorBidi"/>
+          <w:b/>
+          <w:bCs/>
+          <w:sz w:val="32"/>
+          <w:szCs w:val="32"/>
+        </w:rPr>
+        <w:t>explanation</w:t>
+      </w:r>
+      <w:r>
+        <w:rPr>
+          <w:rFonts w:ascii="Congenial" w:hAnsi="Congenial" w:cstheme="majorBidi"/>
+          <w:b/>
+          <w:bCs/>
+          <w:sz w:val="32"/>
+          <w:szCs w:val="32"/>
+        </w:rPr>
+        <w:t xml:space="preserve"> of each function of them</w:t>
+      </w:r>
+    </w:p>
     <w:p>
       <w:pPr>
         <w:pStyle w:val="ListParagraph"/>
@@ -2923,6 +2982,2394 @@
         </w:rPr>
       </w:pPr>
     </w:p>
+    <w:tbl>
+      <w:tblPr>
+        <w:tblStyle w:val="TableGrid"/>
+        <w:tblW w:w="0" w:type="auto"/>
+        <w:tblInd w:w="720" w:type="dxa"/>
+        <w:tblLook w:val="04A0" w:firstRow="1" w:lastRow="0" w:firstColumn="1" w:lastColumn="0" w:noHBand="0" w:noVBand="1"/>
+      </w:tblPr>
+      <w:tblGrid>
+        <w:gridCol w:w="8610"/>
+      </w:tblGrid>
+      <w:tr>
+        <w:tc>
+          <w:tcPr>
+            <w:tcW w:w="8610" w:type="dxa"/>
+            <w:tcBorders>
+              <w:top w:val="double" w:sz="4" w:space="0" w:color="auto"/>
+              <w:left w:val="double" w:sz="4" w:space="0" w:color="auto"/>
+              <w:bottom w:val="double" w:sz="4" w:space="0" w:color="auto"/>
+              <w:right w:val="double" w:sz="4" w:space="0" w:color="auto"/>
+            </w:tcBorders>
+          </w:tcPr>
+          <w:p>
+            <w:pPr>
+              <w:pStyle w:val="ListParagraph"/>
+              <w:rPr>
+                <w:rFonts w:ascii="Congenial" w:hAnsi="Congenial" w:cstheme="majorBidi"/>
+                <w:sz w:val="24"/>
+                <w:szCs w:val="24"/>
+              </w:rPr>
+            </w:pPr>
+          </w:p>
+          <w:p>
+            <w:pPr>
+              <w:pStyle w:val="ListParagraph"/>
+              <w:numPr>
+                <w:ilvl w:val="0"/>
+                <w:numId w:val="20"/>
+              </w:numPr>
+              <w:jc w:val="both"/>
+              <w:rPr>
+                <w:rFonts w:ascii="Congenial" w:hAnsi="Congenial" w:cstheme="majorBidi"/>
+                <w:b/>
+                <w:bCs/>
+                <w:sz w:val="24"/>
+                <w:szCs w:val="24"/>
+              </w:rPr>
+            </w:pPr>
+            <w:r>
+              <w:rPr>
+                <w:rFonts w:ascii="Congenial" w:hAnsi="Congenial" w:cstheme="majorBidi"/>
+                <w:b/>
+                <w:bCs/>
+                <w:sz w:val="28"/>
+                <w:szCs w:val="28"/>
+              </w:rPr>
+              <w:t>Setup</w:t>
+            </w:r>
+          </w:p>
+          <w:p>
+            <w:pPr>
+              <w:jc w:val="both"/>
+              <w:rPr>
+                <w:rFonts w:ascii="Congenial" w:hAnsi="Congenial" w:cstheme="majorBidi"/>
+                <w:sz w:val="24"/>
+                <w:szCs w:val="24"/>
+              </w:rPr>
+            </w:pPr>
+          </w:p>
+          <w:p>
+            <w:pPr>
+              <w:pStyle w:val="ListParagraph"/>
+              <w:numPr>
+                <w:ilvl w:val="3"/>
+                <w:numId w:val="6"/>
+              </w:numPr>
+              <w:jc w:val="both"/>
+              <w:rPr>
+                <w:rFonts w:ascii="Congenial" w:hAnsi="Congenial" w:cstheme="majorBidi"/>
+                <w:sz w:val="24"/>
+                <w:szCs w:val="24"/>
+              </w:rPr>
+            </w:pPr>
+            <w:r>
+              <w:rPr>
+                <w:rFonts w:ascii="Congenial" w:hAnsi="Congenial" w:cstheme="majorBidi"/>
+                <w:b/>
+                <w:bCs/>
+                <w:sz w:val="28"/>
+                <w:szCs w:val="28"/>
+              </w:rPr>
+              <w:t>git config --global user.name “</w:t>
+            </w:r>
+            <w:r>
+              <w:rPr>
+                <w:rFonts w:ascii="Congenial" w:hAnsi="Congenial" w:cstheme="majorBidi"/>
+                <w:b/>
+                <w:bCs/>
+                <w:sz w:val="28"/>
+                <w:szCs w:val="28"/>
+              </w:rPr>
+              <w:t>Samir</w:t>
+            </w:r>
+            <w:r>
+              <w:rPr>
+                <w:rFonts w:ascii="Congenial" w:hAnsi="Congenial" w:cstheme="majorBidi"/>
+                <w:b/>
+                <w:bCs/>
+                <w:sz w:val="28"/>
+                <w:szCs w:val="28"/>
+              </w:rPr>
+              <w:t>”</w:t>
+            </w:r>
+          </w:p>
+          <w:p>
+            <w:pPr>
+              <w:pStyle w:val="ListParagraph"/>
+              <w:numPr>
+                <w:ilvl w:val="0"/>
+                <w:numId w:val="22"/>
+              </w:numPr>
+              <w:spacing w:line="360" w:lineRule="auto"/>
+              <w:jc w:val="both"/>
+              <w:rPr>
+                <w:rFonts w:ascii="Congenial" w:hAnsi="Congenial" w:cstheme="majorBidi"/>
+                <w:color w:val="000000" w:themeColor="text1"/>
+                <w:sz w:val="24"/>
+                <w:szCs w:val="24"/>
+              </w:rPr>
+            </w:pPr>
+            <w:r>
+              <w:rPr>
+                <w:rFonts w:ascii="Congenial" w:hAnsi="Congenial" w:cstheme="majorBidi"/>
+                <w:color w:val="000000" w:themeColor="text1"/>
+                <w:sz w:val="24"/>
+                <w:szCs w:val="24"/>
+              </w:rPr>
+              <w:t xml:space="preserve">set </w:t>
+            </w:r>
+            <w:r>
+              <w:rPr>
+                <w:rFonts w:ascii="Congenial" w:hAnsi="Congenial" w:cstheme="majorBidi"/>
+                <w:color w:val="000000" w:themeColor="text1"/>
+                <w:sz w:val="24"/>
+                <w:szCs w:val="24"/>
+              </w:rPr>
+              <w:t>username</w:t>
+            </w:r>
+            <w:r>
+              <w:rPr>
+                <w:rFonts w:ascii="Congenial" w:hAnsi="Congenial" w:cstheme="majorBidi"/>
+                <w:color w:val="000000" w:themeColor="text1"/>
+                <w:sz w:val="24"/>
+                <w:szCs w:val="24"/>
+              </w:rPr>
+              <w:t xml:space="preserve"> for git</w:t>
+            </w:r>
+            <w:r>
+              <w:rPr>
+                <w:rFonts w:ascii="Congenial" w:hAnsi="Congenial" w:cstheme="majorBidi"/>
+                <w:color w:val="000000" w:themeColor="text1"/>
+                <w:sz w:val="24"/>
+                <w:szCs w:val="24"/>
+              </w:rPr>
+              <w:t>.</w:t>
+            </w:r>
+          </w:p>
+          <w:p>
+            <w:pPr>
+              <w:spacing w:line="360" w:lineRule="auto"/>
+              <w:ind w:left="1465"/>
+              <w:jc w:val="both"/>
+              <w:rPr>
+                <w:rFonts w:ascii="Congenial" w:hAnsi="Congenial" w:cstheme="majorBidi"/>
+                <w:color w:val="000000" w:themeColor="text1"/>
+                <w:sz w:val="24"/>
+                <w:szCs w:val="24"/>
+              </w:rPr>
+            </w:pPr>
+          </w:p>
+          <w:p>
+            <w:pPr>
+              <w:pStyle w:val="ListParagraph"/>
+              <w:numPr>
+                <w:ilvl w:val="3"/>
+                <w:numId w:val="6"/>
+              </w:numPr>
+              <w:spacing w:after="160" w:line="259" w:lineRule="auto"/>
+              <w:jc w:val="both"/>
+              <w:rPr>
+                <w:rFonts w:ascii="Congenial" w:hAnsi="Congenial" w:cstheme="majorBidi"/>
+                <w:sz w:val="24"/>
+                <w:szCs w:val="24"/>
+              </w:rPr>
+            </w:pPr>
+            <w:r>
+              <w:rPr>
+                <w:rFonts w:ascii="Congenial" w:hAnsi="Congenial" w:cstheme="majorBidi"/>
+                <w:b/>
+                <w:bCs/>
+                <w:sz w:val="28"/>
+                <w:szCs w:val="28"/>
+              </w:rPr>
+              <w:t xml:space="preserve">git config --global </w:t>
+            </w:r>
+            <w:proofErr w:type="spellStart"/>
+            <w:proofErr w:type="gramStart"/>
+            <w:r>
+              <w:rPr>
+                <w:rFonts w:ascii="Congenial" w:hAnsi="Congenial" w:cstheme="majorBidi"/>
+                <w:b/>
+                <w:bCs/>
+                <w:sz w:val="28"/>
+                <w:szCs w:val="28"/>
+              </w:rPr>
+              <w:t>user.</w:t>
+            </w:r>
+            <w:r>
+              <w:rPr>
+                <w:rFonts w:ascii="Congenial" w:hAnsi="Congenial" w:cstheme="majorBidi"/>
+                <w:b/>
+                <w:bCs/>
+                <w:sz w:val="28"/>
+                <w:szCs w:val="28"/>
+              </w:rPr>
+              <w:t>email</w:t>
+            </w:r>
+            <w:proofErr w:type="spellEnd"/>
+            <w:proofErr w:type="gramEnd"/>
+            <w:r>
+              <w:rPr>
+                <w:rFonts w:ascii="Congenial" w:hAnsi="Congenial" w:cstheme="majorBidi"/>
+                <w:b/>
+                <w:bCs/>
+                <w:sz w:val="28"/>
+                <w:szCs w:val="28"/>
+              </w:rPr>
+              <w:t xml:space="preserve"> “</w:t>
+            </w:r>
+            <w:r>
+              <w:rPr>
+                <w:rFonts w:ascii="Congenial" w:hAnsi="Congenial" w:cstheme="majorBidi"/>
+                <w:b/>
+                <w:bCs/>
+                <w:sz w:val="28"/>
+                <w:szCs w:val="28"/>
+              </w:rPr>
+              <w:t>Samir</w:t>
+            </w:r>
+            <w:r>
+              <w:rPr>
+                <w:rFonts w:ascii="Congenial" w:hAnsi="Congenial" w:cstheme="majorBidi"/>
+                <w:b/>
+                <w:bCs/>
+                <w:sz w:val="28"/>
+                <w:szCs w:val="28"/>
+              </w:rPr>
+              <w:t>@email.com</w:t>
+            </w:r>
+            <w:r>
+              <w:rPr>
+                <w:rFonts w:ascii="Congenial" w:hAnsi="Congenial" w:cstheme="majorBidi"/>
+                <w:b/>
+                <w:bCs/>
+                <w:sz w:val="28"/>
+                <w:szCs w:val="28"/>
+              </w:rPr>
+              <w:t>”</w:t>
+            </w:r>
+          </w:p>
+          <w:p>
+            <w:pPr>
+              <w:pStyle w:val="ListParagraph"/>
+              <w:numPr>
+                <w:ilvl w:val="0"/>
+                <w:numId w:val="22"/>
+              </w:numPr>
+              <w:spacing w:line="360" w:lineRule="auto"/>
+              <w:jc w:val="both"/>
+              <w:rPr>
+                <w:rFonts w:ascii="Congenial" w:hAnsi="Congenial" w:cstheme="majorBidi"/>
+                <w:color w:val="000000" w:themeColor="text1"/>
+                <w:sz w:val="24"/>
+                <w:szCs w:val="24"/>
+              </w:rPr>
+            </w:pPr>
+            <w:r>
+              <w:rPr>
+                <w:rFonts w:ascii="Congenial" w:hAnsi="Congenial" w:cstheme="majorBidi"/>
+                <w:color w:val="000000" w:themeColor="text1"/>
+                <w:sz w:val="24"/>
+                <w:szCs w:val="24"/>
+              </w:rPr>
+              <w:t xml:space="preserve">set </w:t>
+            </w:r>
+            <w:r>
+              <w:rPr>
+                <w:rFonts w:ascii="Congenial" w:hAnsi="Congenial" w:cstheme="majorBidi"/>
+                <w:color w:val="000000" w:themeColor="text1"/>
+                <w:sz w:val="24"/>
+                <w:szCs w:val="24"/>
+              </w:rPr>
+              <w:t>Email</w:t>
+            </w:r>
+            <w:r>
+              <w:rPr>
+                <w:rFonts w:ascii="Congenial" w:hAnsi="Congenial" w:cstheme="majorBidi"/>
+                <w:color w:val="000000" w:themeColor="text1"/>
+                <w:sz w:val="24"/>
+                <w:szCs w:val="24"/>
+              </w:rPr>
+              <w:t xml:space="preserve"> for git</w:t>
+            </w:r>
+            <w:r>
+              <w:rPr>
+                <w:rFonts w:ascii="Congenial" w:hAnsi="Congenial" w:cstheme="majorBidi"/>
+                <w:color w:val="000000" w:themeColor="text1"/>
+                <w:sz w:val="24"/>
+                <w:szCs w:val="24"/>
+              </w:rPr>
+              <w:t>.</w:t>
+            </w:r>
+          </w:p>
+          <w:p>
+            <w:pPr>
+              <w:spacing w:line="360" w:lineRule="auto"/>
+              <w:jc w:val="both"/>
+              <w:rPr>
+                <w:rFonts w:ascii="Congenial" w:hAnsi="Congenial" w:cstheme="majorBidi"/>
+                <w:color w:val="000000" w:themeColor="text1"/>
+                <w:sz w:val="24"/>
+                <w:szCs w:val="24"/>
+              </w:rPr>
+            </w:pPr>
+          </w:p>
+          <w:p>
+            <w:pPr>
+              <w:pStyle w:val="ListParagraph"/>
+              <w:numPr>
+                <w:ilvl w:val="0"/>
+                <w:numId w:val="20"/>
+              </w:numPr>
+              <w:jc w:val="both"/>
+              <w:rPr>
+                <w:rFonts w:ascii="Congenial" w:hAnsi="Congenial" w:cstheme="majorBidi"/>
+                <w:sz w:val="24"/>
+                <w:szCs w:val="24"/>
+              </w:rPr>
+            </w:pPr>
+            <w:r>
+              <w:rPr>
+                <w:rFonts w:ascii="Congenial" w:hAnsi="Congenial" w:cstheme="majorBidi"/>
+                <w:b/>
+                <w:bCs/>
+                <w:sz w:val="28"/>
+                <w:szCs w:val="28"/>
+              </w:rPr>
+              <w:t>Start new project</w:t>
+            </w:r>
+          </w:p>
+          <w:p>
+            <w:pPr>
+              <w:pStyle w:val="ListParagraph"/>
+              <w:jc w:val="both"/>
+              <w:rPr>
+                <w:rFonts w:ascii="Congenial" w:hAnsi="Congenial" w:cstheme="majorBidi"/>
+                <w:sz w:val="24"/>
+                <w:szCs w:val="24"/>
+              </w:rPr>
+            </w:pPr>
+          </w:p>
+          <w:p>
+            <w:pPr>
+              <w:pStyle w:val="ListParagraph"/>
+              <w:numPr>
+                <w:ilvl w:val="3"/>
+                <w:numId w:val="6"/>
+              </w:numPr>
+              <w:spacing w:after="160" w:line="259" w:lineRule="auto"/>
+              <w:jc w:val="both"/>
+              <w:rPr>
+                <w:rFonts w:ascii="Congenial" w:hAnsi="Congenial" w:cstheme="majorBidi"/>
+                <w:sz w:val="24"/>
+                <w:szCs w:val="24"/>
+              </w:rPr>
+            </w:pPr>
+            <w:r>
+              <w:rPr>
+                <w:rFonts w:ascii="Congenial" w:hAnsi="Congenial" w:cstheme="majorBidi"/>
+                <w:b/>
+                <w:bCs/>
+                <w:sz w:val="28"/>
+                <w:szCs w:val="28"/>
+              </w:rPr>
+              <w:t xml:space="preserve">git </w:t>
+            </w:r>
+            <w:proofErr w:type="spellStart"/>
+            <w:r>
+              <w:rPr>
+                <w:rFonts w:ascii="Congenial" w:hAnsi="Congenial" w:cstheme="majorBidi"/>
+                <w:b/>
+                <w:bCs/>
+                <w:sz w:val="28"/>
+                <w:szCs w:val="28"/>
+              </w:rPr>
+              <w:t>init</w:t>
+            </w:r>
+            <w:proofErr w:type="spellEnd"/>
+          </w:p>
+          <w:p>
+            <w:pPr>
+              <w:pStyle w:val="ListParagraph"/>
+              <w:numPr>
+                <w:ilvl w:val="0"/>
+                <w:numId w:val="22"/>
+              </w:numPr>
+              <w:spacing w:after="160" w:line="360" w:lineRule="auto"/>
+              <w:jc w:val="both"/>
+              <w:rPr>
+                <w:rFonts w:ascii="Congenial" w:hAnsi="Congenial" w:cstheme="majorBidi"/>
+                <w:color w:val="000000" w:themeColor="text1"/>
+                <w:sz w:val="24"/>
+                <w:szCs w:val="24"/>
+              </w:rPr>
+            </w:pPr>
+            <w:r>
+              <w:rPr>
+                <w:rFonts w:ascii="Congenial" w:hAnsi="Congenial" w:cstheme="majorBidi"/>
+                <w:color w:val="000000" w:themeColor="text1"/>
+                <w:sz w:val="24"/>
+                <w:szCs w:val="24"/>
+              </w:rPr>
+              <w:t xml:space="preserve">Make a new repository for </w:t>
+            </w:r>
+            <w:proofErr w:type="gramStart"/>
+            <w:r>
+              <w:rPr>
+                <w:rFonts w:ascii="Congenial" w:hAnsi="Congenial" w:cstheme="majorBidi"/>
+                <w:color w:val="000000" w:themeColor="text1"/>
+                <w:sz w:val="24"/>
+                <w:szCs w:val="24"/>
+              </w:rPr>
+              <w:t>folder</w:t>
+            </w:r>
+            <w:proofErr w:type="gramEnd"/>
+            <w:r>
+              <w:rPr>
+                <w:rFonts w:ascii="Congenial" w:hAnsi="Congenial" w:cstheme="majorBidi"/>
+                <w:color w:val="000000" w:themeColor="text1"/>
+                <w:sz w:val="24"/>
+                <w:szCs w:val="24"/>
+              </w:rPr>
+              <w:t xml:space="preserve"> </w:t>
+            </w:r>
+            <w:r>
+              <w:rPr>
+                <w:rFonts w:ascii="Congenial" w:hAnsi="Congenial" w:cstheme="majorBidi"/>
+                <w:color w:val="000000" w:themeColor="text1"/>
+                <w:sz w:val="24"/>
+                <w:szCs w:val="24"/>
+              </w:rPr>
+              <w:t>in the local directory</w:t>
+            </w:r>
+            <w:r>
+              <w:rPr>
+                <w:rFonts w:ascii="Congenial" w:hAnsi="Congenial" w:cstheme="majorBidi"/>
+                <w:color w:val="000000" w:themeColor="text1"/>
+                <w:sz w:val="24"/>
+                <w:szCs w:val="24"/>
+              </w:rPr>
+              <w:t>.</w:t>
+            </w:r>
+          </w:p>
+          <w:p>
+            <w:pPr>
+              <w:spacing w:line="360" w:lineRule="auto"/>
+              <w:ind w:left="1465"/>
+              <w:jc w:val="both"/>
+              <w:rPr>
+                <w:rFonts w:ascii="Congenial" w:hAnsi="Congenial" w:cstheme="majorBidi"/>
+                <w:color w:val="000000" w:themeColor="text1"/>
+                <w:sz w:val="24"/>
+                <w:szCs w:val="24"/>
+              </w:rPr>
+            </w:pPr>
+          </w:p>
+          <w:p>
+            <w:pPr>
+              <w:pStyle w:val="ListParagraph"/>
+              <w:numPr>
+                <w:ilvl w:val="3"/>
+                <w:numId w:val="6"/>
+              </w:numPr>
+              <w:spacing w:after="160" w:line="259" w:lineRule="auto"/>
+              <w:jc w:val="both"/>
+              <w:rPr>
+                <w:rFonts w:ascii="Congenial" w:hAnsi="Congenial" w:cstheme="majorBidi"/>
+                <w:sz w:val="24"/>
+                <w:szCs w:val="24"/>
+              </w:rPr>
+            </w:pPr>
+            <w:r>
+              <w:rPr>
+                <w:rFonts w:ascii="Congenial" w:hAnsi="Congenial" w:cstheme="majorBidi"/>
+                <w:b/>
+                <w:bCs/>
+                <w:sz w:val="28"/>
+                <w:szCs w:val="28"/>
+              </w:rPr>
+              <w:t>git clone &lt;</w:t>
+            </w:r>
+            <w:proofErr w:type="spellStart"/>
+            <w:r>
+              <w:rPr>
+                <w:rFonts w:ascii="Congenial" w:hAnsi="Congenial" w:cstheme="majorBidi"/>
+                <w:b/>
+                <w:bCs/>
+                <w:sz w:val="28"/>
+                <w:szCs w:val="28"/>
+              </w:rPr>
+              <w:t>url</w:t>
+            </w:r>
+            <w:proofErr w:type="spellEnd"/>
+            <w:r>
+              <w:rPr>
+                <w:rFonts w:ascii="Congenial" w:hAnsi="Congenial" w:cstheme="majorBidi"/>
+                <w:b/>
+                <w:bCs/>
+                <w:sz w:val="28"/>
+                <w:szCs w:val="28"/>
+              </w:rPr>
+              <w:t>&gt;</w:t>
+            </w:r>
+          </w:p>
+          <w:p>
+            <w:pPr>
+              <w:pStyle w:val="ListParagraph"/>
+              <w:numPr>
+                <w:ilvl w:val="0"/>
+                <w:numId w:val="22"/>
+              </w:numPr>
+              <w:spacing w:line="360" w:lineRule="auto"/>
+              <w:jc w:val="both"/>
+              <w:rPr>
+                <w:rFonts w:ascii="Congenial" w:hAnsi="Congenial" w:cstheme="majorBidi"/>
+                <w:color w:val="000000" w:themeColor="text1"/>
+                <w:sz w:val="24"/>
+                <w:szCs w:val="24"/>
+              </w:rPr>
+            </w:pPr>
+            <w:r>
+              <w:rPr>
+                <w:rFonts w:ascii="Congenial" w:hAnsi="Congenial" w:cstheme="majorBidi"/>
+                <w:color w:val="000000" w:themeColor="text1"/>
+                <w:sz w:val="24"/>
+                <w:szCs w:val="24"/>
+              </w:rPr>
+              <w:t xml:space="preserve">Copy or clone a repository from cloud </w:t>
+            </w:r>
+            <w:r>
+              <w:rPr>
+                <w:rFonts w:ascii="Congenial" w:hAnsi="Congenial" w:cstheme="majorBidi"/>
+                <w:color w:val="000000" w:themeColor="text1"/>
+                <w:sz w:val="24"/>
+                <w:szCs w:val="24"/>
+              </w:rPr>
+              <w:t xml:space="preserve">(like GitHub) to local </w:t>
+            </w:r>
+            <w:r>
+              <w:rPr>
+                <w:rFonts w:ascii="Congenial" w:hAnsi="Congenial" w:cstheme="majorBidi"/>
+                <w:color w:val="000000" w:themeColor="text1"/>
+                <w:sz w:val="24"/>
+                <w:szCs w:val="24"/>
+              </w:rPr>
+              <w:t>directory</w:t>
+            </w:r>
+          </w:p>
+          <w:p>
+            <w:pPr>
+              <w:spacing w:line="360" w:lineRule="auto"/>
+              <w:jc w:val="both"/>
+              <w:rPr>
+                <w:rFonts w:ascii="Congenial" w:hAnsi="Congenial" w:cstheme="majorBidi"/>
+                <w:color w:val="000000" w:themeColor="text1"/>
+                <w:sz w:val="24"/>
+                <w:szCs w:val="24"/>
+              </w:rPr>
+            </w:pPr>
+          </w:p>
+          <w:p>
+            <w:pPr>
+              <w:pStyle w:val="ListParagraph"/>
+              <w:numPr>
+                <w:ilvl w:val="0"/>
+                <w:numId w:val="20"/>
+              </w:numPr>
+              <w:jc w:val="both"/>
+              <w:rPr>
+                <w:rFonts w:ascii="Congenial" w:hAnsi="Congenial" w:cstheme="majorBidi"/>
+                <w:sz w:val="24"/>
+                <w:szCs w:val="24"/>
+              </w:rPr>
+            </w:pPr>
+            <w:proofErr w:type="gramStart"/>
+            <w:r>
+              <w:rPr>
+                <w:rFonts w:ascii="Congenial" w:hAnsi="Congenial" w:cstheme="majorBidi"/>
+                <w:b/>
+                <w:bCs/>
+                <w:sz w:val="28"/>
+                <w:szCs w:val="28"/>
+              </w:rPr>
+              <w:t>Work on</w:t>
+            </w:r>
+            <w:proofErr w:type="gramEnd"/>
+            <w:r>
+              <w:rPr>
+                <w:rFonts w:ascii="Congenial" w:hAnsi="Congenial" w:cstheme="majorBidi"/>
+                <w:b/>
+                <w:bCs/>
+                <w:sz w:val="28"/>
+                <w:szCs w:val="28"/>
+              </w:rPr>
+              <w:t xml:space="preserve"> local</w:t>
+            </w:r>
+          </w:p>
+          <w:p>
+            <w:pPr>
+              <w:pStyle w:val="ListParagraph"/>
+              <w:jc w:val="both"/>
+              <w:rPr>
+                <w:rFonts w:ascii="Congenial" w:hAnsi="Congenial" w:cstheme="majorBidi"/>
+                <w:sz w:val="24"/>
+                <w:szCs w:val="24"/>
+              </w:rPr>
+            </w:pPr>
+          </w:p>
+          <w:p>
+            <w:pPr>
+              <w:pStyle w:val="ListParagraph"/>
+              <w:numPr>
+                <w:ilvl w:val="3"/>
+                <w:numId w:val="6"/>
+              </w:numPr>
+              <w:spacing w:after="160" w:line="259" w:lineRule="auto"/>
+              <w:jc w:val="both"/>
+              <w:rPr>
+                <w:rFonts w:ascii="Congenial" w:hAnsi="Congenial" w:cstheme="majorBidi"/>
+                <w:sz w:val="24"/>
+                <w:szCs w:val="24"/>
+              </w:rPr>
+            </w:pPr>
+            <w:r>
+              <w:rPr>
+                <w:rFonts w:ascii="Congenial" w:hAnsi="Congenial" w:cstheme="majorBidi"/>
+                <w:b/>
+                <w:bCs/>
+                <w:sz w:val="28"/>
+                <w:szCs w:val="28"/>
+              </w:rPr>
+              <w:t>git add &lt;file&gt;</w:t>
+            </w:r>
+          </w:p>
+          <w:p>
+            <w:pPr>
+              <w:pStyle w:val="ListParagraph"/>
+              <w:numPr>
+                <w:ilvl w:val="0"/>
+                <w:numId w:val="22"/>
+              </w:numPr>
+              <w:spacing w:after="160" w:line="360" w:lineRule="auto"/>
+              <w:jc w:val="both"/>
+              <w:rPr>
+                <w:rFonts w:ascii="Congenial" w:hAnsi="Congenial" w:cstheme="majorBidi"/>
+                <w:color w:val="000000" w:themeColor="text1"/>
+                <w:sz w:val="24"/>
+                <w:szCs w:val="24"/>
+              </w:rPr>
+            </w:pPr>
+            <w:r>
+              <w:rPr>
+                <w:rFonts w:ascii="Congenial" w:hAnsi="Congenial" w:cstheme="majorBidi"/>
+                <w:color w:val="000000" w:themeColor="text1"/>
+                <w:sz w:val="24"/>
+                <w:szCs w:val="24"/>
+              </w:rPr>
+              <w:t xml:space="preserve">Moving a </w:t>
+            </w:r>
+            <w:r>
+              <w:rPr>
+                <w:rFonts w:ascii="Congenial" w:hAnsi="Congenial" w:cstheme="majorBidi"/>
+                <w:color w:val="000000" w:themeColor="text1"/>
+                <w:sz w:val="24"/>
+                <w:szCs w:val="24"/>
+              </w:rPr>
+              <w:t xml:space="preserve">specific </w:t>
+            </w:r>
+            <w:r>
+              <w:rPr>
+                <w:rFonts w:ascii="Congenial" w:hAnsi="Congenial" w:cstheme="majorBidi"/>
+                <w:color w:val="000000" w:themeColor="text1"/>
+                <w:sz w:val="24"/>
+                <w:szCs w:val="24"/>
+              </w:rPr>
+              <w:t>file from working direc</w:t>
+            </w:r>
+            <w:r>
+              <w:rPr>
+                <w:rFonts w:ascii="Congenial" w:hAnsi="Congenial" w:cstheme="majorBidi"/>
+                <w:color w:val="000000" w:themeColor="text1"/>
+                <w:sz w:val="24"/>
+                <w:szCs w:val="24"/>
+              </w:rPr>
+              <w:t xml:space="preserve">tory to staging area </w:t>
+            </w:r>
+            <w:r>
+              <w:rPr>
+                <w:rFonts w:ascii="Congenial" w:hAnsi="Congenial" w:cstheme="majorBidi"/>
+                <w:color w:val="000000" w:themeColor="text1"/>
+                <w:sz w:val="24"/>
+                <w:szCs w:val="24"/>
+              </w:rPr>
+              <w:t>for</w:t>
+            </w:r>
+            <w:r>
+              <w:rPr>
+                <w:rFonts w:ascii="Congenial" w:hAnsi="Congenial" w:cstheme="majorBidi"/>
+                <w:color w:val="000000" w:themeColor="text1"/>
+                <w:sz w:val="24"/>
+                <w:szCs w:val="24"/>
+              </w:rPr>
+              <w:t xml:space="preserve"> review</w:t>
+            </w:r>
+            <w:r>
+              <w:rPr>
+                <w:rFonts w:ascii="Congenial" w:hAnsi="Congenial" w:cstheme="majorBidi"/>
+                <w:color w:val="000000" w:themeColor="text1"/>
+                <w:sz w:val="24"/>
+                <w:szCs w:val="24"/>
+              </w:rPr>
+              <w:t>.</w:t>
+            </w:r>
+          </w:p>
+          <w:p>
+            <w:pPr>
+              <w:spacing w:line="360" w:lineRule="auto"/>
+              <w:ind w:left="1465"/>
+              <w:jc w:val="both"/>
+              <w:rPr>
+                <w:rFonts w:ascii="Congenial" w:hAnsi="Congenial" w:cstheme="majorBidi"/>
+                <w:color w:val="000000" w:themeColor="text1"/>
+                <w:sz w:val="24"/>
+                <w:szCs w:val="24"/>
+              </w:rPr>
+            </w:pPr>
+          </w:p>
+          <w:p>
+            <w:pPr>
+              <w:pStyle w:val="ListParagraph"/>
+              <w:numPr>
+                <w:ilvl w:val="3"/>
+                <w:numId w:val="6"/>
+              </w:numPr>
+              <w:spacing w:after="160" w:line="259" w:lineRule="auto"/>
+              <w:jc w:val="both"/>
+              <w:rPr>
+                <w:rFonts w:ascii="Congenial" w:hAnsi="Congenial" w:cstheme="majorBidi"/>
+                <w:sz w:val="24"/>
+                <w:szCs w:val="24"/>
+              </w:rPr>
+            </w:pPr>
+            <w:r>
+              <w:rPr>
+                <w:rFonts w:ascii="Congenial" w:hAnsi="Congenial" w:cstheme="majorBidi"/>
+                <w:b/>
+                <w:bCs/>
+                <w:sz w:val="28"/>
+                <w:szCs w:val="28"/>
+              </w:rPr>
+              <w:t xml:space="preserve">git </w:t>
+            </w:r>
+            <w:proofErr w:type="gramStart"/>
+            <w:r>
+              <w:rPr>
+                <w:rFonts w:ascii="Congenial" w:hAnsi="Congenial" w:cstheme="majorBidi"/>
+                <w:b/>
+                <w:bCs/>
+                <w:sz w:val="28"/>
+                <w:szCs w:val="28"/>
+              </w:rPr>
+              <w:t xml:space="preserve">add </w:t>
+            </w:r>
+            <w:r>
+              <w:rPr>
+                <w:rFonts w:ascii="Congenial" w:hAnsi="Congenial" w:cstheme="majorBidi"/>
+                <w:b/>
+                <w:bCs/>
+                <w:sz w:val="28"/>
+                <w:szCs w:val="28"/>
+              </w:rPr>
+              <w:t>.</w:t>
+            </w:r>
+            <w:proofErr w:type="gramEnd"/>
+          </w:p>
+          <w:p>
+            <w:pPr>
+              <w:pStyle w:val="ListParagraph"/>
+              <w:numPr>
+                <w:ilvl w:val="0"/>
+                <w:numId w:val="22"/>
+              </w:numPr>
+              <w:spacing w:after="160" w:line="360" w:lineRule="auto"/>
+              <w:jc w:val="both"/>
+              <w:rPr>
+                <w:rFonts w:ascii="Congenial" w:hAnsi="Congenial" w:cstheme="majorBidi"/>
+                <w:color w:val="000000" w:themeColor="text1"/>
+                <w:sz w:val="24"/>
+                <w:szCs w:val="24"/>
+              </w:rPr>
+            </w:pPr>
+            <w:r>
+              <w:rPr>
+                <w:rFonts w:ascii="Congenial" w:hAnsi="Congenial" w:cstheme="majorBidi"/>
+                <w:color w:val="000000" w:themeColor="text1"/>
+                <w:sz w:val="24"/>
+                <w:szCs w:val="24"/>
+              </w:rPr>
+              <w:t>Moving a</w:t>
+            </w:r>
+            <w:r>
+              <w:rPr>
+                <w:rFonts w:ascii="Congenial" w:hAnsi="Congenial" w:cstheme="majorBidi"/>
+                <w:color w:val="000000" w:themeColor="text1"/>
+                <w:sz w:val="24"/>
+                <w:szCs w:val="24"/>
+              </w:rPr>
+              <w:t xml:space="preserve">ll </w:t>
+            </w:r>
+            <w:r>
+              <w:rPr>
+                <w:rFonts w:ascii="Congenial" w:hAnsi="Congenial" w:cstheme="majorBidi"/>
+                <w:color w:val="000000" w:themeColor="text1"/>
+                <w:sz w:val="24"/>
+                <w:szCs w:val="24"/>
+              </w:rPr>
+              <w:t>file</w:t>
+            </w:r>
+            <w:r>
+              <w:rPr>
+                <w:rFonts w:ascii="Congenial" w:hAnsi="Congenial" w:cstheme="majorBidi"/>
+                <w:color w:val="000000" w:themeColor="text1"/>
+                <w:sz w:val="24"/>
+                <w:szCs w:val="24"/>
+              </w:rPr>
+              <w:t>s in folder</w:t>
+            </w:r>
+            <w:r>
+              <w:rPr>
+                <w:rFonts w:ascii="Congenial" w:hAnsi="Congenial" w:cstheme="majorBidi"/>
+                <w:color w:val="000000" w:themeColor="text1"/>
+                <w:sz w:val="24"/>
+                <w:szCs w:val="24"/>
+              </w:rPr>
+              <w:t xml:space="preserve"> from working directory to staging area </w:t>
+            </w:r>
+            <w:r>
+              <w:rPr>
+                <w:rFonts w:ascii="Congenial" w:hAnsi="Congenial" w:cstheme="majorBidi"/>
+                <w:color w:val="000000" w:themeColor="text1"/>
+                <w:sz w:val="24"/>
+                <w:szCs w:val="24"/>
+              </w:rPr>
+              <w:t>for</w:t>
+            </w:r>
+            <w:r>
+              <w:rPr>
+                <w:rFonts w:ascii="Congenial" w:hAnsi="Congenial" w:cstheme="majorBidi"/>
+                <w:color w:val="000000" w:themeColor="text1"/>
+                <w:sz w:val="24"/>
+                <w:szCs w:val="24"/>
+              </w:rPr>
+              <w:t xml:space="preserve"> review</w:t>
+            </w:r>
+            <w:r>
+              <w:rPr>
+                <w:rFonts w:ascii="Congenial" w:hAnsi="Congenial" w:cstheme="majorBidi"/>
+                <w:color w:val="000000" w:themeColor="text1"/>
+                <w:sz w:val="24"/>
+                <w:szCs w:val="24"/>
+              </w:rPr>
+              <w:t>.</w:t>
+            </w:r>
+          </w:p>
+          <w:p>
+            <w:pPr>
+              <w:pStyle w:val="ListParagraph"/>
+              <w:spacing w:after="160" w:line="360" w:lineRule="auto"/>
+              <w:ind w:left="1825"/>
+              <w:jc w:val="both"/>
+              <w:rPr>
+                <w:rFonts w:ascii="Congenial" w:hAnsi="Congenial" w:cstheme="majorBidi"/>
+                <w:color w:val="000000" w:themeColor="text1"/>
+                <w:sz w:val="24"/>
+                <w:szCs w:val="24"/>
+              </w:rPr>
+            </w:pPr>
+          </w:p>
+          <w:p>
+            <w:pPr>
+              <w:pStyle w:val="ListParagraph"/>
+              <w:numPr>
+                <w:ilvl w:val="3"/>
+                <w:numId w:val="6"/>
+              </w:numPr>
+              <w:spacing w:after="160" w:line="259" w:lineRule="auto"/>
+              <w:jc w:val="both"/>
+              <w:rPr>
+                <w:rFonts w:ascii="Congenial" w:hAnsi="Congenial" w:cstheme="majorBidi"/>
+                <w:sz w:val="24"/>
+                <w:szCs w:val="24"/>
+              </w:rPr>
+            </w:pPr>
+            <w:r>
+              <w:rPr>
+                <w:rFonts w:ascii="Congenial" w:hAnsi="Congenial" w:cstheme="majorBidi"/>
+                <w:b/>
+                <w:bCs/>
+                <w:sz w:val="28"/>
+                <w:szCs w:val="28"/>
+              </w:rPr>
+              <w:t>git commit -m “message/comment/updates”</w:t>
+            </w:r>
+          </w:p>
+          <w:p>
+            <w:pPr>
+              <w:pStyle w:val="ListParagraph"/>
+              <w:numPr>
+                <w:ilvl w:val="0"/>
+                <w:numId w:val="22"/>
+              </w:numPr>
+              <w:spacing w:after="160" w:line="360" w:lineRule="auto"/>
+              <w:jc w:val="both"/>
+              <w:rPr>
+                <w:rFonts w:ascii="Congenial" w:hAnsi="Congenial" w:cstheme="majorBidi"/>
+                <w:color w:val="000000" w:themeColor="text1"/>
+                <w:sz w:val="24"/>
+                <w:szCs w:val="24"/>
+              </w:rPr>
+            </w:pPr>
+            <w:r>
+              <w:rPr>
+                <w:rFonts w:ascii="Congenial" w:hAnsi="Congenial" w:cstheme="majorBidi"/>
+                <w:color w:val="000000" w:themeColor="text1"/>
+                <w:sz w:val="24"/>
+                <w:szCs w:val="24"/>
+              </w:rPr>
+              <w:t xml:space="preserve">Moving all files from </w:t>
+            </w:r>
+            <w:r>
+              <w:rPr>
+                <w:rFonts w:ascii="Congenial" w:hAnsi="Congenial" w:cstheme="majorBidi"/>
+                <w:color w:val="000000" w:themeColor="text1"/>
+                <w:sz w:val="24"/>
+                <w:szCs w:val="24"/>
+              </w:rPr>
+              <w:t xml:space="preserve">staging area </w:t>
+            </w:r>
+            <w:r>
+              <w:rPr>
+                <w:rFonts w:ascii="Congenial" w:hAnsi="Congenial" w:cstheme="majorBidi"/>
+                <w:color w:val="000000" w:themeColor="text1"/>
+                <w:sz w:val="24"/>
+                <w:szCs w:val="24"/>
+              </w:rPr>
+              <w:t xml:space="preserve">to </w:t>
+            </w:r>
+            <w:r>
+              <w:rPr>
+                <w:rFonts w:ascii="Congenial" w:hAnsi="Congenial" w:cstheme="majorBidi"/>
+                <w:color w:val="000000" w:themeColor="text1"/>
+                <w:sz w:val="24"/>
+                <w:szCs w:val="24"/>
+              </w:rPr>
+              <w:t>local repo</w:t>
+            </w:r>
+            <w:r>
+              <w:rPr>
+                <w:rFonts w:ascii="Congenial" w:hAnsi="Congenial" w:cstheme="majorBidi"/>
+                <w:color w:val="000000" w:themeColor="text1"/>
+                <w:sz w:val="24"/>
+                <w:szCs w:val="24"/>
+              </w:rPr>
+              <w:t xml:space="preserve"> </w:t>
+            </w:r>
+            <w:r>
+              <w:rPr>
+                <w:rFonts w:ascii="Congenial" w:hAnsi="Congenial" w:cstheme="majorBidi"/>
+                <w:color w:val="000000" w:themeColor="text1"/>
+                <w:sz w:val="24"/>
+                <w:szCs w:val="24"/>
+              </w:rPr>
+              <w:t>after conforming</w:t>
+            </w:r>
+            <w:r>
+              <w:rPr>
+                <w:rFonts w:ascii="Congenial" w:hAnsi="Congenial" w:cstheme="majorBidi"/>
+                <w:color w:val="000000" w:themeColor="text1"/>
+                <w:sz w:val="24"/>
+                <w:szCs w:val="24"/>
+              </w:rPr>
+              <w:t xml:space="preserve"> and adding a </w:t>
+            </w:r>
+            <w:r>
+              <w:rPr>
+                <w:rFonts w:ascii="Congenial" w:hAnsi="Congenial" w:cstheme="majorBidi"/>
+                <w:sz w:val="24"/>
+                <w:szCs w:val="24"/>
+              </w:rPr>
+              <w:t>message/comment/updates</w:t>
+            </w:r>
+            <w:r>
+              <w:rPr>
+                <w:rFonts w:ascii="Congenial" w:hAnsi="Congenial" w:cstheme="majorBidi"/>
+                <w:color w:val="000000" w:themeColor="text1"/>
+                <w:sz w:val="24"/>
+                <w:szCs w:val="24"/>
+              </w:rPr>
+              <w:t>.</w:t>
+            </w:r>
+          </w:p>
+          <w:p>
+            <w:pPr>
+              <w:pStyle w:val="ListParagraph"/>
+              <w:spacing w:after="160" w:line="360" w:lineRule="auto"/>
+              <w:ind w:left="1825"/>
+              <w:jc w:val="both"/>
+              <w:rPr>
+                <w:rFonts w:ascii="Congenial" w:hAnsi="Congenial" w:cstheme="majorBidi"/>
+                <w:color w:val="000000" w:themeColor="text1"/>
+                <w:sz w:val="24"/>
+                <w:szCs w:val="24"/>
+              </w:rPr>
+            </w:pPr>
+          </w:p>
+          <w:p>
+            <w:pPr>
+              <w:pStyle w:val="ListParagraph"/>
+              <w:spacing w:after="160" w:line="360" w:lineRule="auto"/>
+              <w:ind w:left="1825"/>
+              <w:jc w:val="both"/>
+              <w:rPr>
+                <w:rFonts w:ascii="Congenial" w:hAnsi="Congenial" w:cstheme="majorBidi"/>
+                <w:color w:val="000000" w:themeColor="text1"/>
+                <w:sz w:val="24"/>
+                <w:szCs w:val="24"/>
+              </w:rPr>
+            </w:pPr>
+          </w:p>
+          <w:p>
+            <w:pPr>
+              <w:pStyle w:val="ListParagraph"/>
+              <w:spacing w:after="160" w:line="360" w:lineRule="auto"/>
+              <w:ind w:left="1825"/>
+              <w:jc w:val="both"/>
+              <w:rPr>
+                <w:rFonts w:ascii="Congenial" w:hAnsi="Congenial" w:cstheme="majorBidi"/>
+                <w:color w:val="000000" w:themeColor="text1"/>
+                <w:sz w:val="24"/>
+                <w:szCs w:val="24"/>
+              </w:rPr>
+            </w:pPr>
+          </w:p>
+          <w:p>
+            <w:pPr>
+              <w:pStyle w:val="ListParagraph"/>
+              <w:numPr>
+                <w:ilvl w:val="3"/>
+                <w:numId w:val="6"/>
+              </w:numPr>
+              <w:spacing w:after="160" w:line="259" w:lineRule="auto"/>
+              <w:jc w:val="both"/>
+              <w:rPr>
+                <w:rFonts w:ascii="Congenial" w:hAnsi="Congenial" w:cstheme="majorBidi"/>
+                <w:b/>
+                <w:bCs/>
+                <w:sz w:val="28"/>
+                <w:szCs w:val="28"/>
+              </w:rPr>
+            </w:pPr>
+            <w:r>
+              <w:rPr>
+                <w:rFonts w:ascii="Congenial" w:hAnsi="Congenial" w:cstheme="majorBidi"/>
+                <w:b/>
+                <w:bCs/>
+                <w:sz w:val="28"/>
+                <w:szCs w:val="28"/>
+              </w:rPr>
+              <w:t xml:space="preserve">git status </w:t>
+            </w:r>
+          </w:p>
+          <w:p>
+            <w:pPr>
+              <w:pStyle w:val="ListParagraph"/>
+              <w:numPr>
+                <w:ilvl w:val="0"/>
+                <w:numId w:val="22"/>
+              </w:numPr>
+              <w:spacing w:after="160" w:line="360" w:lineRule="auto"/>
+              <w:jc w:val="both"/>
+              <w:rPr>
+                <w:rFonts w:ascii="Congenial" w:hAnsi="Congenial" w:cstheme="majorBidi"/>
+                <w:color w:val="000000" w:themeColor="text1"/>
+                <w:sz w:val="24"/>
+                <w:szCs w:val="24"/>
+              </w:rPr>
+            </w:pPr>
+            <w:r>
+              <w:rPr>
+                <w:rFonts w:ascii="Congenial" w:hAnsi="Congenial" w:cstheme="majorBidi"/>
+                <w:color w:val="000000" w:themeColor="text1"/>
+                <w:sz w:val="24"/>
+                <w:szCs w:val="24"/>
+              </w:rPr>
+              <w:t xml:space="preserve">Get the status of the </w:t>
+            </w:r>
+            <w:r>
+              <w:rPr>
+                <w:rFonts w:ascii="Congenial" w:hAnsi="Congenial" w:cstheme="majorBidi"/>
+                <w:color w:val="000000" w:themeColor="text1"/>
+                <w:sz w:val="24"/>
+                <w:szCs w:val="24"/>
+              </w:rPr>
+              <w:t xml:space="preserve">working </w:t>
+            </w:r>
+            <w:r>
+              <w:rPr>
+                <w:rFonts w:ascii="Congenial" w:hAnsi="Congenial" w:cstheme="majorBidi"/>
+                <w:color w:val="000000" w:themeColor="text1"/>
+                <w:sz w:val="24"/>
+                <w:szCs w:val="24"/>
+              </w:rPr>
+              <w:t>directory like if the file was modified or deleted and so on.</w:t>
+            </w:r>
+          </w:p>
+          <w:p>
+            <w:pPr>
+              <w:pStyle w:val="ListParagraph"/>
+              <w:spacing w:after="160" w:line="360" w:lineRule="auto"/>
+              <w:ind w:left="1825"/>
+              <w:jc w:val="both"/>
+              <w:rPr>
+                <w:rFonts w:ascii="Congenial" w:hAnsi="Congenial" w:cstheme="majorBidi"/>
+                <w:color w:val="000000" w:themeColor="text1"/>
+                <w:sz w:val="24"/>
+                <w:szCs w:val="24"/>
+              </w:rPr>
+            </w:pPr>
+          </w:p>
+          <w:p>
+            <w:pPr>
+              <w:pStyle w:val="ListParagraph"/>
+              <w:numPr>
+                <w:ilvl w:val="3"/>
+                <w:numId w:val="6"/>
+              </w:numPr>
+              <w:spacing w:after="160" w:line="259" w:lineRule="auto"/>
+              <w:jc w:val="both"/>
+              <w:rPr>
+                <w:rFonts w:ascii="Congenial" w:hAnsi="Congenial" w:cstheme="majorBidi"/>
+                <w:sz w:val="24"/>
+                <w:szCs w:val="24"/>
+              </w:rPr>
+            </w:pPr>
+            <w:r>
+              <w:rPr>
+                <w:rFonts w:ascii="Congenial" w:hAnsi="Congenial" w:cstheme="majorBidi"/>
+                <w:b/>
+                <w:bCs/>
+                <w:sz w:val="28"/>
+                <w:szCs w:val="28"/>
+              </w:rPr>
+              <w:t xml:space="preserve">git </w:t>
+            </w:r>
+            <w:r>
+              <w:rPr>
+                <w:rFonts w:ascii="Congenial" w:hAnsi="Congenial" w:cstheme="majorBidi"/>
+                <w:b/>
+                <w:bCs/>
+                <w:sz w:val="28"/>
+                <w:szCs w:val="28"/>
+              </w:rPr>
+              <w:t>diff</w:t>
+            </w:r>
+          </w:p>
+          <w:p>
+            <w:pPr>
+              <w:pStyle w:val="ListParagraph"/>
+              <w:numPr>
+                <w:ilvl w:val="0"/>
+                <w:numId w:val="22"/>
+              </w:numPr>
+              <w:spacing w:after="160" w:line="360" w:lineRule="auto"/>
+              <w:jc w:val="both"/>
+              <w:rPr>
+                <w:rFonts w:ascii="Congenial" w:hAnsi="Congenial" w:cstheme="majorBidi"/>
+                <w:color w:val="000000" w:themeColor="text1"/>
+                <w:sz w:val="24"/>
+                <w:szCs w:val="24"/>
+              </w:rPr>
+            </w:pPr>
+            <w:r>
+              <w:rPr>
+                <w:rFonts w:ascii="Congenial" w:hAnsi="Congenial" w:cstheme="majorBidi"/>
+                <w:color w:val="000000" w:themeColor="text1"/>
+                <w:sz w:val="24"/>
+                <w:szCs w:val="24"/>
+              </w:rPr>
+              <w:t>It shows</w:t>
+            </w:r>
+            <w:r>
+              <w:rPr>
+                <w:rFonts w:ascii="Congenial" w:hAnsi="Congenial" w:cstheme="majorBidi"/>
+                <w:color w:val="000000" w:themeColor="text1"/>
+                <w:sz w:val="24"/>
+                <w:szCs w:val="24"/>
+              </w:rPr>
+              <w:t xml:space="preserve"> the differences between the working directory and the last commit</w:t>
+            </w:r>
+            <w:r>
+              <w:rPr>
+                <w:rFonts w:ascii="Congenial" w:hAnsi="Congenial" w:cstheme="majorBidi"/>
+                <w:color w:val="000000" w:themeColor="text1"/>
+                <w:sz w:val="24"/>
+                <w:szCs w:val="24"/>
+              </w:rPr>
+              <w:t>.</w:t>
+            </w:r>
+          </w:p>
+          <w:p>
+            <w:pPr>
+              <w:spacing w:line="360" w:lineRule="auto"/>
+              <w:jc w:val="both"/>
+              <w:rPr>
+                <w:rFonts w:ascii="Congenial" w:hAnsi="Congenial" w:cstheme="majorBidi"/>
+                <w:color w:val="000000" w:themeColor="text1"/>
+                <w:sz w:val="24"/>
+                <w:szCs w:val="24"/>
+              </w:rPr>
+            </w:pPr>
+          </w:p>
+          <w:p>
+            <w:pPr>
+              <w:pStyle w:val="ListParagraph"/>
+              <w:numPr>
+                <w:ilvl w:val="3"/>
+                <w:numId w:val="6"/>
+              </w:numPr>
+              <w:spacing w:after="160" w:line="259" w:lineRule="auto"/>
+              <w:jc w:val="both"/>
+              <w:rPr>
+                <w:rFonts w:ascii="Congenial" w:hAnsi="Congenial" w:cstheme="majorBidi"/>
+                <w:sz w:val="24"/>
+                <w:szCs w:val="24"/>
+              </w:rPr>
+            </w:pPr>
+            <w:r>
+              <w:rPr>
+                <w:rFonts w:ascii="Congenial" w:hAnsi="Congenial" w:cstheme="majorBidi"/>
+                <w:b/>
+                <w:bCs/>
+                <w:sz w:val="28"/>
+                <w:szCs w:val="28"/>
+              </w:rPr>
+              <w:t xml:space="preserve">git </w:t>
+            </w:r>
+            <w:r>
+              <w:rPr>
+                <w:rFonts w:ascii="Congenial" w:hAnsi="Congenial" w:cstheme="majorBidi"/>
+                <w:b/>
+                <w:bCs/>
+                <w:sz w:val="28"/>
+                <w:szCs w:val="28"/>
+              </w:rPr>
+              <w:t>log --</w:t>
+            </w:r>
+            <w:proofErr w:type="spellStart"/>
+            <w:r>
+              <w:rPr>
+                <w:rFonts w:ascii="Congenial" w:hAnsi="Congenial" w:cstheme="majorBidi"/>
+                <w:b/>
+                <w:bCs/>
+                <w:sz w:val="28"/>
+                <w:szCs w:val="28"/>
+              </w:rPr>
+              <w:t>oneline</w:t>
+            </w:r>
+            <w:proofErr w:type="spellEnd"/>
+          </w:p>
+          <w:p>
+            <w:pPr>
+              <w:pStyle w:val="ListParagraph"/>
+              <w:numPr>
+                <w:ilvl w:val="0"/>
+                <w:numId w:val="22"/>
+              </w:numPr>
+              <w:spacing w:after="160" w:line="360" w:lineRule="auto"/>
+              <w:jc w:val="both"/>
+              <w:rPr>
+                <w:rFonts w:ascii="Congenial" w:hAnsi="Congenial" w:cstheme="majorBidi"/>
+                <w:color w:val="000000" w:themeColor="text1"/>
+                <w:sz w:val="24"/>
+                <w:szCs w:val="24"/>
+              </w:rPr>
+            </w:pPr>
+            <w:r>
+              <w:rPr>
+                <w:rFonts w:ascii="Congenial" w:hAnsi="Congenial" w:cstheme="majorBidi"/>
+                <w:color w:val="000000" w:themeColor="text1"/>
+                <w:sz w:val="24"/>
+                <w:szCs w:val="24"/>
+              </w:rPr>
+              <w:t xml:space="preserve">Display all commits </w:t>
+            </w:r>
+            <w:r>
+              <w:rPr>
+                <w:rFonts w:ascii="Congenial" w:hAnsi="Congenial" w:cstheme="majorBidi"/>
+                <w:color w:val="000000" w:themeColor="text1"/>
+                <w:sz w:val="24"/>
+                <w:szCs w:val="24"/>
+              </w:rPr>
+              <w:t xml:space="preserve">(ID) </w:t>
+            </w:r>
+            <w:r>
+              <w:rPr>
+                <w:rFonts w:ascii="Congenial" w:hAnsi="Congenial" w:cstheme="majorBidi"/>
+                <w:color w:val="000000" w:themeColor="text1"/>
+                <w:sz w:val="24"/>
+                <w:szCs w:val="24"/>
+              </w:rPr>
+              <w:t>with messages</w:t>
+            </w:r>
+            <w:r>
+              <w:rPr>
+                <w:rFonts w:ascii="Congenial" w:hAnsi="Congenial" w:cstheme="majorBidi"/>
+                <w:color w:val="000000" w:themeColor="text1"/>
+                <w:sz w:val="24"/>
+                <w:szCs w:val="24"/>
+              </w:rPr>
+              <w:t>.</w:t>
+            </w:r>
+          </w:p>
+          <w:p>
+            <w:pPr>
+              <w:spacing w:line="360" w:lineRule="auto"/>
+              <w:jc w:val="both"/>
+              <w:rPr>
+                <w:rFonts w:ascii="Congenial" w:hAnsi="Congenial" w:cstheme="majorBidi"/>
+                <w:color w:val="000000" w:themeColor="text1"/>
+                <w:sz w:val="24"/>
+                <w:szCs w:val="24"/>
+              </w:rPr>
+            </w:pPr>
+          </w:p>
+          <w:p>
+            <w:pPr>
+              <w:pStyle w:val="ListParagraph"/>
+              <w:numPr>
+                <w:ilvl w:val="3"/>
+                <w:numId w:val="6"/>
+              </w:numPr>
+              <w:spacing w:after="160" w:line="259" w:lineRule="auto"/>
+              <w:jc w:val="both"/>
+              <w:rPr>
+                <w:rFonts w:ascii="Congenial" w:hAnsi="Congenial" w:cstheme="majorBidi"/>
+                <w:sz w:val="24"/>
+                <w:szCs w:val="24"/>
+              </w:rPr>
+            </w:pPr>
+            <w:r>
+              <w:rPr>
+                <w:rFonts w:ascii="Congenial" w:hAnsi="Congenial" w:cstheme="majorBidi"/>
+                <w:b/>
+                <w:bCs/>
+                <w:sz w:val="28"/>
+                <w:szCs w:val="28"/>
+              </w:rPr>
+              <w:t xml:space="preserve">git </w:t>
+            </w:r>
+            <w:r>
+              <w:rPr>
+                <w:rFonts w:ascii="Congenial" w:hAnsi="Congenial" w:cstheme="majorBidi"/>
+                <w:b/>
+                <w:bCs/>
+                <w:sz w:val="28"/>
+                <w:szCs w:val="28"/>
+              </w:rPr>
+              <w:t>log</w:t>
+            </w:r>
+            <w:r>
+              <w:rPr>
+                <w:rFonts w:ascii="Congenial" w:hAnsi="Congenial" w:cstheme="majorBidi"/>
+                <w:b/>
+                <w:bCs/>
+                <w:sz w:val="28"/>
+                <w:szCs w:val="28"/>
+              </w:rPr>
+              <w:t xml:space="preserve"> </w:t>
+            </w:r>
+          </w:p>
+          <w:p>
+            <w:pPr>
+              <w:pStyle w:val="ListParagraph"/>
+              <w:numPr>
+                <w:ilvl w:val="0"/>
+                <w:numId w:val="22"/>
+              </w:numPr>
+              <w:spacing w:after="160" w:line="360" w:lineRule="auto"/>
+              <w:jc w:val="both"/>
+              <w:rPr>
+                <w:rFonts w:ascii="Congenial" w:hAnsi="Congenial" w:cstheme="majorBidi"/>
+                <w:color w:val="000000" w:themeColor="text1"/>
+                <w:sz w:val="24"/>
+                <w:szCs w:val="24"/>
+              </w:rPr>
+            </w:pPr>
+            <w:r>
+              <w:rPr>
+                <w:rFonts w:ascii="Congenial" w:hAnsi="Congenial" w:cstheme="majorBidi"/>
+                <w:color w:val="000000" w:themeColor="text1"/>
+                <w:sz w:val="24"/>
+                <w:szCs w:val="24"/>
+              </w:rPr>
+              <w:t>Displays a detailed history of all commits in the current branch</w:t>
+            </w:r>
+            <w:r>
+              <w:rPr>
+                <w:rFonts w:ascii="Congenial" w:hAnsi="Congenial" w:cstheme="majorBidi"/>
+                <w:color w:val="000000" w:themeColor="text1"/>
+                <w:sz w:val="24"/>
+                <w:szCs w:val="24"/>
+              </w:rPr>
+              <w:t>.</w:t>
+            </w:r>
+          </w:p>
+          <w:p>
+            <w:pPr>
+              <w:spacing w:line="360" w:lineRule="auto"/>
+              <w:jc w:val="both"/>
+              <w:rPr>
+                <w:rFonts w:ascii="Congenial" w:hAnsi="Congenial" w:cstheme="majorBidi"/>
+                <w:color w:val="000000" w:themeColor="text1"/>
+                <w:sz w:val="24"/>
+                <w:szCs w:val="24"/>
+              </w:rPr>
+            </w:pPr>
+          </w:p>
+          <w:p>
+            <w:pPr>
+              <w:pStyle w:val="ListParagraph"/>
+              <w:numPr>
+                <w:ilvl w:val="0"/>
+                <w:numId w:val="20"/>
+              </w:numPr>
+              <w:spacing w:line="360" w:lineRule="auto"/>
+              <w:jc w:val="both"/>
+              <w:rPr>
+                <w:rFonts w:ascii="Congenial" w:hAnsi="Congenial" w:cstheme="majorBidi"/>
+                <w:color w:val="000000" w:themeColor="text1"/>
+                <w:sz w:val="24"/>
+                <w:szCs w:val="24"/>
+              </w:rPr>
+            </w:pPr>
+            <w:r>
+              <w:rPr>
+                <w:rFonts w:ascii="Congenial" w:hAnsi="Congenial" w:cstheme="majorBidi"/>
+                <w:b/>
+                <w:bCs/>
+                <w:sz w:val="28"/>
+                <w:szCs w:val="28"/>
+              </w:rPr>
+              <w:t>Connect to remote</w:t>
+            </w:r>
+          </w:p>
+          <w:p>
+            <w:pPr>
+              <w:pStyle w:val="ListParagraph"/>
+              <w:spacing w:line="360" w:lineRule="auto"/>
+              <w:jc w:val="both"/>
+              <w:rPr>
+                <w:rFonts w:ascii="Congenial" w:hAnsi="Congenial" w:cstheme="majorBidi"/>
+                <w:color w:val="000000" w:themeColor="text1"/>
+                <w:sz w:val="24"/>
+                <w:szCs w:val="24"/>
+              </w:rPr>
+            </w:pPr>
+          </w:p>
+          <w:p>
+            <w:pPr>
+              <w:pStyle w:val="ListParagraph"/>
+              <w:numPr>
+                <w:ilvl w:val="3"/>
+                <w:numId w:val="6"/>
+              </w:numPr>
+              <w:spacing w:after="160" w:line="259" w:lineRule="auto"/>
+              <w:jc w:val="both"/>
+              <w:rPr>
+                <w:rFonts w:ascii="Congenial" w:hAnsi="Congenial" w:cstheme="majorBidi"/>
+                <w:sz w:val="24"/>
+                <w:szCs w:val="24"/>
+              </w:rPr>
+            </w:pPr>
+            <w:r>
+              <w:rPr>
+                <w:rFonts w:ascii="Congenial" w:hAnsi="Congenial" w:cstheme="majorBidi"/>
+                <w:b/>
+                <w:bCs/>
+                <w:sz w:val="28"/>
+                <w:szCs w:val="28"/>
+              </w:rPr>
+              <w:t>git</w:t>
+            </w:r>
+            <w:r>
+              <w:t xml:space="preserve"> </w:t>
+            </w:r>
+            <w:r>
+              <w:rPr>
+                <w:rFonts w:ascii="Congenial" w:hAnsi="Congenial" w:cstheme="majorBidi"/>
+                <w:b/>
+                <w:bCs/>
+                <w:sz w:val="28"/>
+                <w:szCs w:val="28"/>
+              </w:rPr>
+              <w:t>remote add &lt;alias&gt; &lt;</w:t>
+            </w:r>
+            <w:proofErr w:type="spellStart"/>
+            <w:r>
+              <w:rPr>
+                <w:rFonts w:ascii="Congenial" w:hAnsi="Congenial" w:cstheme="majorBidi"/>
+                <w:b/>
+                <w:bCs/>
+                <w:sz w:val="28"/>
+                <w:szCs w:val="28"/>
+              </w:rPr>
+              <w:t>url</w:t>
+            </w:r>
+            <w:proofErr w:type="spellEnd"/>
+            <w:r>
+              <w:rPr>
+                <w:rFonts w:ascii="Congenial" w:hAnsi="Congenial" w:cstheme="majorBidi"/>
+                <w:b/>
+                <w:bCs/>
+                <w:sz w:val="28"/>
+                <w:szCs w:val="28"/>
+              </w:rPr>
+              <w:t>&gt;</w:t>
+            </w:r>
+          </w:p>
+          <w:p>
+            <w:pPr>
+              <w:pStyle w:val="ListParagraph"/>
+              <w:numPr>
+                <w:ilvl w:val="0"/>
+                <w:numId w:val="22"/>
+              </w:numPr>
+              <w:spacing w:after="160" w:line="360" w:lineRule="auto"/>
+              <w:jc w:val="both"/>
+              <w:rPr>
+                <w:rFonts w:ascii="Congenial" w:hAnsi="Congenial" w:cstheme="majorBidi"/>
+                <w:color w:val="000000" w:themeColor="text1"/>
+                <w:sz w:val="24"/>
+                <w:szCs w:val="24"/>
+              </w:rPr>
+            </w:pPr>
+            <w:r>
+              <w:rPr>
+                <w:rFonts w:ascii="Congenial" w:hAnsi="Congenial" w:cstheme="majorBidi"/>
+                <w:color w:val="000000" w:themeColor="text1"/>
+                <w:sz w:val="24"/>
+                <w:szCs w:val="24"/>
+              </w:rPr>
+              <w:t xml:space="preserve">Links the local repository to a remote repository </w:t>
+            </w:r>
+            <w:r>
+              <w:rPr>
+                <w:rFonts w:ascii="Congenial" w:hAnsi="Congenial" w:cstheme="majorBidi"/>
+                <w:color w:val="000000" w:themeColor="text1"/>
+                <w:sz w:val="24"/>
+                <w:szCs w:val="24"/>
+              </w:rPr>
+              <w:t xml:space="preserve">(Cloud) and give </w:t>
+            </w:r>
+            <w:proofErr w:type="spellStart"/>
+            <w:proofErr w:type="gramStart"/>
+            <w:r>
+              <w:rPr>
+                <w:rFonts w:ascii="Congenial" w:hAnsi="Congenial" w:cstheme="majorBidi"/>
+                <w:color w:val="000000" w:themeColor="text1"/>
+                <w:sz w:val="24"/>
+                <w:szCs w:val="24"/>
+              </w:rPr>
+              <w:t>a</w:t>
+            </w:r>
+            <w:proofErr w:type="spellEnd"/>
+            <w:proofErr w:type="gramEnd"/>
+            <w:r>
+              <w:rPr>
+                <w:rFonts w:ascii="Congenial" w:hAnsi="Congenial" w:cstheme="majorBidi"/>
+                <w:color w:val="000000" w:themeColor="text1"/>
+                <w:sz w:val="24"/>
+                <w:szCs w:val="24"/>
+              </w:rPr>
+              <w:t xml:space="preserve"> alias</w:t>
+            </w:r>
+            <w:r>
+              <w:rPr>
+                <w:rFonts w:ascii="Congenial" w:hAnsi="Congenial" w:cstheme="majorBidi"/>
+                <w:color w:val="000000" w:themeColor="text1"/>
+                <w:sz w:val="24"/>
+                <w:szCs w:val="24"/>
+              </w:rPr>
+              <w:t>.</w:t>
+            </w:r>
+          </w:p>
+          <w:p>
+            <w:pPr>
+              <w:pStyle w:val="ListParagraph"/>
+              <w:spacing w:line="360" w:lineRule="auto"/>
+              <w:jc w:val="both"/>
+              <w:rPr>
+                <w:rFonts w:ascii="Congenial" w:hAnsi="Congenial" w:cstheme="majorBidi"/>
+                <w:color w:val="000000" w:themeColor="text1"/>
+                <w:sz w:val="24"/>
+                <w:szCs w:val="24"/>
+              </w:rPr>
+            </w:pPr>
+          </w:p>
+          <w:p>
+            <w:pPr>
+              <w:pStyle w:val="ListParagraph"/>
+              <w:numPr>
+                <w:ilvl w:val="3"/>
+                <w:numId w:val="6"/>
+              </w:numPr>
+              <w:spacing w:after="160" w:line="259" w:lineRule="auto"/>
+              <w:jc w:val="both"/>
+              <w:rPr>
+                <w:rFonts w:ascii="Congenial" w:hAnsi="Congenial" w:cstheme="majorBidi"/>
+                <w:sz w:val="24"/>
+                <w:szCs w:val="24"/>
+              </w:rPr>
+            </w:pPr>
+            <w:r>
+              <w:rPr>
+                <w:rFonts w:ascii="Congenial" w:hAnsi="Congenial" w:cstheme="majorBidi"/>
+                <w:b/>
+                <w:bCs/>
+                <w:sz w:val="28"/>
+                <w:szCs w:val="28"/>
+              </w:rPr>
+              <w:t>git</w:t>
+            </w:r>
+            <w:r>
+              <w:t xml:space="preserve"> </w:t>
+            </w:r>
+            <w:r>
+              <w:rPr>
+                <w:rFonts w:ascii="Congenial" w:hAnsi="Congenial" w:cstheme="majorBidi"/>
+                <w:b/>
+                <w:bCs/>
+                <w:sz w:val="28"/>
+                <w:szCs w:val="28"/>
+              </w:rPr>
+              <w:t>remote remove &lt;alias&gt;</w:t>
+            </w:r>
+          </w:p>
+          <w:p>
+            <w:pPr>
+              <w:pStyle w:val="ListParagraph"/>
+              <w:numPr>
+                <w:ilvl w:val="0"/>
+                <w:numId w:val="22"/>
+              </w:numPr>
+              <w:spacing w:after="160" w:line="360" w:lineRule="auto"/>
+              <w:jc w:val="both"/>
+              <w:rPr>
+                <w:rFonts w:ascii="Congenial" w:hAnsi="Congenial" w:cstheme="majorBidi"/>
+                <w:color w:val="000000" w:themeColor="text1"/>
+                <w:sz w:val="24"/>
+                <w:szCs w:val="24"/>
+              </w:rPr>
+            </w:pPr>
+            <w:r>
+              <w:rPr>
+                <w:rFonts w:ascii="Congenial" w:hAnsi="Congenial" w:cstheme="majorBidi"/>
+                <w:color w:val="000000" w:themeColor="text1"/>
+                <w:sz w:val="24"/>
+                <w:szCs w:val="24"/>
+              </w:rPr>
+              <w:t>Remove</w:t>
+            </w:r>
+            <w:r>
+              <w:rPr>
+                <w:rFonts w:ascii="Congenial" w:hAnsi="Congenial" w:cstheme="majorBidi"/>
+                <w:color w:val="000000" w:themeColor="text1"/>
+                <w:sz w:val="24"/>
+                <w:szCs w:val="24"/>
+              </w:rPr>
+              <w:t xml:space="preserve"> a remote repository</w:t>
+            </w:r>
+            <w:r>
+              <w:rPr>
+                <w:rFonts w:ascii="Congenial" w:hAnsi="Congenial" w:cstheme="majorBidi"/>
+                <w:color w:val="000000" w:themeColor="text1"/>
+                <w:sz w:val="24"/>
+                <w:szCs w:val="24"/>
+              </w:rPr>
+              <w:t>.</w:t>
+            </w:r>
+          </w:p>
+          <w:p>
+            <w:pPr>
+              <w:pStyle w:val="ListParagraph"/>
+              <w:spacing w:after="160" w:line="360" w:lineRule="auto"/>
+              <w:ind w:left="1825"/>
+              <w:jc w:val="both"/>
+              <w:rPr>
+                <w:rFonts w:ascii="Congenial" w:hAnsi="Congenial" w:cstheme="majorBidi"/>
+                <w:color w:val="000000" w:themeColor="text1"/>
+                <w:sz w:val="24"/>
+                <w:szCs w:val="24"/>
+              </w:rPr>
+            </w:pPr>
+          </w:p>
+          <w:p>
+            <w:pPr>
+              <w:pStyle w:val="ListParagraph"/>
+              <w:numPr>
+                <w:ilvl w:val="3"/>
+                <w:numId w:val="6"/>
+              </w:numPr>
+              <w:spacing w:after="160" w:line="259" w:lineRule="auto"/>
+              <w:jc w:val="both"/>
+              <w:rPr>
+                <w:rFonts w:ascii="Congenial" w:hAnsi="Congenial" w:cstheme="majorBidi"/>
+                <w:sz w:val="24"/>
+                <w:szCs w:val="24"/>
+              </w:rPr>
+            </w:pPr>
+            <w:r>
+              <w:rPr>
+                <w:rFonts w:ascii="Congenial" w:hAnsi="Congenial" w:cstheme="majorBidi"/>
+                <w:b/>
+                <w:bCs/>
+                <w:sz w:val="28"/>
+                <w:szCs w:val="28"/>
+              </w:rPr>
+              <w:t>git</w:t>
+            </w:r>
+            <w:r>
+              <w:t xml:space="preserve"> </w:t>
+            </w:r>
+            <w:r>
+              <w:rPr>
+                <w:rFonts w:ascii="Congenial" w:hAnsi="Congenial" w:cstheme="majorBidi"/>
+                <w:b/>
+                <w:bCs/>
+                <w:sz w:val="28"/>
+                <w:szCs w:val="28"/>
+              </w:rPr>
+              <w:t xml:space="preserve">remote </w:t>
+            </w:r>
+          </w:p>
+          <w:p>
+            <w:pPr>
+              <w:pStyle w:val="ListParagraph"/>
+              <w:numPr>
+                <w:ilvl w:val="0"/>
+                <w:numId w:val="22"/>
+              </w:numPr>
+              <w:spacing w:line="360" w:lineRule="auto"/>
+              <w:jc w:val="both"/>
+              <w:rPr>
+                <w:rFonts w:ascii="Congenial" w:hAnsi="Congenial" w:cstheme="majorBidi"/>
+                <w:color w:val="000000" w:themeColor="text1"/>
+                <w:sz w:val="24"/>
+                <w:szCs w:val="24"/>
+              </w:rPr>
+            </w:pPr>
+            <w:r>
+              <w:rPr>
+                <w:rFonts w:ascii="Congenial" w:hAnsi="Congenial" w:cstheme="majorBidi"/>
+                <w:color w:val="000000" w:themeColor="text1"/>
+                <w:sz w:val="24"/>
+                <w:szCs w:val="24"/>
+              </w:rPr>
+              <w:t xml:space="preserve">List the remote </w:t>
+            </w:r>
+            <w:r>
+              <w:rPr>
+                <w:rFonts w:ascii="Congenial" w:hAnsi="Congenial" w:cstheme="majorBidi"/>
+                <w:color w:val="000000" w:themeColor="text1"/>
+                <w:sz w:val="24"/>
+                <w:szCs w:val="24"/>
+              </w:rPr>
+              <w:t>repository</w:t>
+            </w:r>
+            <w:r>
+              <w:rPr>
+                <w:rFonts w:ascii="Congenial" w:hAnsi="Congenial" w:cstheme="majorBidi"/>
+                <w:color w:val="000000" w:themeColor="text1"/>
+                <w:sz w:val="24"/>
+                <w:szCs w:val="24"/>
+              </w:rPr>
+              <w:t xml:space="preserve"> </w:t>
+            </w:r>
+            <w:r>
+              <w:rPr>
+                <w:rFonts w:ascii="Congenial" w:hAnsi="Congenial" w:cstheme="majorBidi"/>
+                <w:color w:val="000000" w:themeColor="text1"/>
+                <w:sz w:val="24"/>
+                <w:szCs w:val="24"/>
+              </w:rPr>
+              <w:t>you have to other repositories.</w:t>
+            </w:r>
+          </w:p>
+          <w:p>
+            <w:pPr>
+              <w:pStyle w:val="ListParagraph"/>
+              <w:spacing w:line="360" w:lineRule="auto"/>
+              <w:ind w:left="1825"/>
+              <w:jc w:val="both"/>
+              <w:rPr>
+                <w:rFonts w:ascii="Congenial" w:hAnsi="Congenial" w:cstheme="majorBidi"/>
+                <w:color w:val="000000" w:themeColor="text1"/>
+                <w:sz w:val="24"/>
+                <w:szCs w:val="24"/>
+              </w:rPr>
+            </w:pPr>
+          </w:p>
+          <w:p>
+            <w:pPr>
+              <w:pStyle w:val="ListParagraph"/>
+              <w:numPr>
+                <w:ilvl w:val="3"/>
+                <w:numId w:val="6"/>
+              </w:numPr>
+              <w:spacing w:after="160" w:line="259" w:lineRule="auto"/>
+              <w:jc w:val="both"/>
+              <w:rPr>
+                <w:rFonts w:ascii="Congenial" w:hAnsi="Congenial" w:cstheme="majorBidi"/>
+                <w:sz w:val="24"/>
+                <w:szCs w:val="24"/>
+              </w:rPr>
+            </w:pPr>
+            <w:r>
+              <w:rPr>
+                <w:rFonts w:ascii="Congenial" w:hAnsi="Congenial" w:cstheme="majorBidi"/>
+                <w:b/>
+                <w:bCs/>
+                <w:sz w:val="28"/>
+                <w:szCs w:val="28"/>
+              </w:rPr>
+              <w:t>git</w:t>
+            </w:r>
+            <w:r>
+              <w:t xml:space="preserve"> </w:t>
+            </w:r>
+            <w:r>
+              <w:rPr>
+                <w:rFonts w:ascii="Congenial" w:hAnsi="Congenial" w:cstheme="majorBidi"/>
+                <w:b/>
+                <w:bCs/>
+                <w:sz w:val="28"/>
+                <w:szCs w:val="28"/>
+              </w:rPr>
+              <w:t>push &lt;alias&gt;</w:t>
+            </w:r>
+          </w:p>
+          <w:p>
+            <w:pPr>
+              <w:pStyle w:val="ListParagraph"/>
+              <w:numPr>
+                <w:ilvl w:val="0"/>
+                <w:numId w:val="22"/>
+              </w:numPr>
+              <w:spacing w:after="160" w:line="360" w:lineRule="auto"/>
+              <w:jc w:val="both"/>
+              <w:rPr>
+                <w:rFonts w:ascii="Congenial" w:hAnsi="Congenial" w:cstheme="majorBidi"/>
+                <w:color w:val="000000" w:themeColor="text1"/>
+                <w:sz w:val="24"/>
+                <w:szCs w:val="24"/>
+              </w:rPr>
+            </w:pPr>
+            <w:r>
+              <w:rPr>
+                <w:rFonts w:ascii="Congenial" w:hAnsi="Congenial" w:cstheme="majorBidi"/>
+                <w:color w:val="000000" w:themeColor="text1"/>
+                <w:sz w:val="24"/>
+                <w:szCs w:val="24"/>
+              </w:rPr>
+              <w:t xml:space="preserve">Uploads </w:t>
+            </w:r>
+            <w:proofErr w:type="gramStart"/>
+            <w:r>
+              <w:rPr>
+                <w:rFonts w:ascii="Congenial" w:hAnsi="Congenial" w:cstheme="majorBidi"/>
+                <w:color w:val="000000" w:themeColor="text1"/>
+                <w:sz w:val="24"/>
+                <w:szCs w:val="24"/>
+              </w:rPr>
+              <w:t>local</w:t>
+            </w:r>
+            <w:proofErr w:type="gramEnd"/>
+            <w:r>
+              <w:rPr>
+                <w:rFonts w:ascii="Congenial" w:hAnsi="Congenial" w:cstheme="majorBidi"/>
+                <w:color w:val="000000" w:themeColor="text1"/>
+                <w:sz w:val="24"/>
+                <w:szCs w:val="24"/>
+              </w:rPr>
+              <w:t xml:space="preserve"> commits to a remote repository</w:t>
+            </w:r>
+            <w:r>
+              <w:rPr>
+                <w:rFonts w:ascii="Congenial" w:hAnsi="Congenial" w:cstheme="majorBidi"/>
+                <w:color w:val="000000" w:themeColor="text1"/>
+                <w:sz w:val="24"/>
+                <w:szCs w:val="24"/>
+              </w:rPr>
+              <w:t>.</w:t>
+            </w:r>
+          </w:p>
+          <w:p>
+            <w:pPr>
+              <w:pStyle w:val="ListParagraph"/>
+              <w:spacing w:line="360" w:lineRule="auto"/>
+              <w:ind w:left="1825"/>
+              <w:jc w:val="both"/>
+              <w:rPr>
+                <w:rFonts w:ascii="Congenial" w:hAnsi="Congenial" w:cstheme="majorBidi"/>
+                <w:color w:val="000000" w:themeColor="text1"/>
+                <w:sz w:val="24"/>
+                <w:szCs w:val="24"/>
+              </w:rPr>
+            </w:pPr>
+          </w:p>
+          <w:p>
+            <w:pPr>
+              <w:pStyle w:val="ListParagraph"/>
+              <w:spacing w:line="360" w:lineRule="auto"/>
+              <w:ind w:left="1825"/>
+              <w:jc w:val="both"/>
+              <w:rPr>
+                <w:rFonts w:ascii="Congenial" w:hAnsi="Congenial" w:cstheme="majorBidi"/>
+                <w:color w:val="000000" w:themeColor="text1"/>
+                <w:sz w:val="24"/>
+                <w:szCs w:val="24"/>
+              </w:rPr>
+            </w:pPr>
+          </w:p>
+          <w:p>
+            <w:pPr>
+              <w:pStyle w:val="ListParagraph"/>
+              <w:spacing w:line="360" w:lineRule="auto"/>
+              <w:ind w:left="1825"/>
+              <w:jc w:val="both"/>
+              <w:rPr>
+                <w:rFonts w:ascii="Congenial" w:hAnsi="Congenial" w:cstheme="majorBidi"/>
+                <w:color w:val="000000" w:themeColor="text1"/>
+                <w:sz w:val="24"/>
+                <w:szCs w:val="24"/>
+              </w:rPr>
+            </w:pPr>
+          </w:p>
+          <w:p>
+            <w:pPr>
+              <w:pStyle w:val="ListParagraph"/>
+              <w:spacing w:line="360" w:lineRule="auto"/>
+              <w:ind w:left="1825"/>
+              <w:jc w:val="both"/>
+              <w:rPr>
+                <w:rFonts w:ascii="Congenial" w:hAnsi="Congenial" w:cstheme="majorBidi"/>
+                <w:color w:val="000000" w:themeColor="text1"/>
+                <w:sz w:val="24"/>
+                <w:szCs w:val="24"/>
+              </w:rPr>
+            </w:pPr>
+          </w:p>
+          <w:p>
+            <w:pPr>
+              <w:pStyle w:val="ListParagraph"/>
+              <w:numPr>
+                <w:ilvl w:val="3"/>
+                <w:numId w:val="6"/>
+              </w:numPr>
+              <w:spacing w:after="160" w:line="259" w:lineRule="auto"/>
+              <w:jc w:val="both"/>
+              <w:rPr>
+                <w:rFonts w:ascii="Congenial" w:hAnsi="Congenial" w:cstheme="majorBidi"/>
+                <w:sz w:val="24"/>
+                <w:szCs w:val="24"/>
+              </w:rPr>
+            </w:pPr>
+            <w:r>
+              <w:rPr>
+                <w:rFonts w:ascii="Congenial" w:hAnsi="Congenial" w:cstheme="majorBidi"/>
+                <w:b/>
+                <w:bCs/>
+                <w:sz w:val="28"/>
+                <w:szCs w:val="28"/>
+              </w:rPr>
+              <w:t>git</w:t>
+            </w:r>
+            <w:r>
+              <w:t xml:space="preserve"> </w:t>
+            </w:r>
+            <w:proofErr w:type="gramStart"/>
+            <w:r>
+              <w:rPr>
+                <w:rFonts w:ascii="Congenial" w:hAnsi="Congenial" w:cstheme="majorBidi"/>
+                <w:b/>
+                <w:bCs/>
+                <w:sz w:val="28"/>
+                <w:szCs w:val="28"/>
+              </w:rPr>
+              <w:t>pull</w:t>
+            </w:r>
+            <w:proofErr w:type="gramEnd"/>
+          </w:p>
+          <w:p>
+            <w:pPr>
+              <w:pStyle w:val="ListParagraph"/>
+              <w:numPr>
+                <w:ilvl w:val="0"/>
+                <w:numId w:val="22"/>
+              </w:numPr>
+              <w:spacing w:after="160" w:line="360" w:lineRule="auto"/>
+              <w:jc w:val="both"/>
+              <w:rPr>
+                <w:rFonts w:ascii="Congenial" w:hAnsi="Congenial" w:cstheme="majorBidi"/>
+                <w:color w:val="000000" w:themeColor="text1"/>
+                <w:sz w:val="24"/>
+                <w:szCs w:val="24"/>
+              </w:rPr>
+            </w:pPr>
+            <w:r>
+              <w:rPr>
+                <w:rFonts w:ascii="Congenial" w:hAnsi="Congenial" w:cstheme="majorBidi"/>
+                <w:color w:val="000000" w:themeColor="text1"/>
+                <w:sz w:val="24"/>
+                <w:szCs w:val="24"/>
+              </w:rPr>
+              <w:t xml:space="preserve">Get all files from </w:t>
+            </w:r>
+            <w:proofErr w:type="gramStart"/>
+            <w:r>
+              <w:rPr>
+                <w:rFonts w:ascii="Congenial" w:hAnsi="Congenial" w:cstheme="majorBidi"/>
+                <w:color w:val="000000" w:themeColor="text1"/>
+                <w:sz w:val="24"/>
+                <w:szCs w:val="24"/>
+              </w:rPr>
+              <w:t>remote</w:t>
+            </w:r>
+            <w:proofErr w:type="gramEnd"/>
+            <w:r>
+              <w:rPr>
+                <w:rFonts w:ascii="Congenial" w:hAnsi="Congenial" w:cstheme="majorBidi"/>
+                <w:color w:val="000000" w:themeColor="text1"/>
+                <w:sz w:val="24"/>
+                <w:szCs w:val="24"/>
+              </w:rPr>
+              <w:t xml:space="preserve"> repository</w:t>
+            </w:r>
+            <w:r>
+              <w:rPr>
+                <w:rFonts w:ascii="Congenial" w:hAnsi="Congenial" w:cstheme="majorBidi"/>
+                <w:color w:val="000000" w:themeColor="text1"/>
+                <w:sz w:val="24"/>
+                <w:szCs w:val="24"/>
+              </w:rPr>
+              <w:t xml:space="preserve"> to </w:t>
+            </w:r>
+            <w:r>
+              <w:rPr>
+                <w:rFonts w:ascii="Congenial" w:hAnsi="Congenial" w:cstheme="majorBidi"/>
+                <w:color w:val="000000" w:themeColor="text1"/>
+                <w:sz w:val="24"/>
+                <w:szCs w:val="24"/>
+              </w:rPr>
+              <w:t>local repository</w:t>
+            </w:r>
+            <w:r>
+              <w:rPr>
+                <w:rFonts w:ascii="Congenial" w:hAnsi="Congenial" w:cstheme="majorBidi"/>
+                <w:color w:val="000000" w:themeColor="text1"/>
+                <w:sz w:val="24"/>
+                <w:szCs w:val="24"/>
+              </w:rPr>
+              <w:t xml:space="preserve"> </w:t>
+            </w:r>
+            <w:r>
+              <w:rPr>
+                <w:rFonts w:ascii="Congenial" w:hAnsi="Congenial" w:cstheme="majorBidi"/>
+                <w:color w:val="000000" w:themeColor="text1"/>
+                <w:sz w:val="24"/>
+                <w:szCs w:val="24"/>
+              </w:rPr>
+              <w:t xml:space="preserve">and </w:t>
+            </w:r>
+            <w:r>
+              <w:rPr>
+                <w:rFonts w:ascii="Congenial" w:hAnsi="Congenial" w:cstheme="majorBidi"/>
+                <w:color w:val="000000" w:themeColor="text1"/>
+                <w:sz w:val="24"/>
+                <w:szCs w:val="24"/>
+              </w:rPr>
+              <w:t>merge</w:t>
+            </w:r>
+            <w:r>
+              <w:rPr>
+                <w:rFonts w:ascii="Congenial" w:hAnsi="Congenial" w:cstheme="majorBidi"/>
+                <w:color w:val="000000" w:themeColor="text1"/>
+                <w:sz w:val="24"/>
+                <w:szCs w:val="24"/>
+              </w:rPr>
+              <w:t xml:space="preserve"> the latest changes</w:t>
+            </w:r>
+            <w:r>
+              <w:rPr>
+                <w:rFonts w:ascii="Congenial" w:hAnsi="Congenial" w:cstheme="majorBidi"/>
+                <w:color w:val="000000" w:themeColor="text1"/>
+                <w:sz w:val="24"/>
+                <w:szCs w:val="24"/>
+              </w:rPr>
+              <w:t>.</w:t>
+            </w:r>
+          </w:p>
+          <w:p>
+            <w:pPr>
+              <w:tabs>
+                <w:tab w:val="left" w:pos="1105"/>
+              </w:tabs>
+              <w:spacing w:line="360" w:lineRule="auto"/>
+              <w:jc w:val="both"/>
+              <w:rPr>
+                <w:rFonts w:ascii="Congenial" w:hAnsi="Congenial" w:cstheme="majorBidi"/>
+                <w:color w:val="000000" w:themeColor="text1"/>
+                <w:sz w:val="24"/>
+                <w:szCs w:val="24"/>
+              </w:rPr>
+            </w:pPr>
+          </w:p>
+        </w:tc>
+      </w:tr>
+    </w:tbl>
+    <w:p>
+      <w:pPr>
+        <w:rPr>
+          <w:rFonts w:ascii="Congenial" w:hAnsi="Congenial" w:cstheme="majorBidi"/>
+          <w:b/>
+          <w:bCs/>
+          <w:sz w:val="32"/>
+          <w:szCs w:val="32"/>
+        </w:rPr>
+      </w:pPr>
+    </w:p>
+    <w:p>
+      <w:pPr>
+        <w:rPr>
+          <w:rFonts w:ascii="Congenial" w:hAnsi="Congenial" w:cstheme="majorBidi"/>
+          <w:b/>
+          <w:bCs/>
+          <w:sz w:val="32"/>
+          <w:szCs w:val="32"/>
+        </w:rPr>
+      </w:pPr>
+    </w:p>
+    <w:p>
+      <w:pPr>
+        <w:rPr>
+          <w:rFonts w:ascii="Congenial" w:hAnsi="Congenial" w:cstheme="majorBidi"/>
+          <w:b/>
+          <w:bCs/>
+          <w:sz w:val="32"/>
+          <w:szCs w:val="32"/>
+        </w:rPr>
+      </w:pPr>
+    </w:p>
+    <w:p>
+      <w:pPr>
+        <w:rPr>
+          <w:rFonts w:ascii="Congenial" w:hAnsi="Congenial" w:cstheme="majorBidi"/>
+          <w:b/>
+          <w:bCs/>
+          <w:sz w:val="32"/>
+          <w:szCs w:val="32"/>
+        </w:rPr>
+      </w:pPr>
+    </w:p>
+    <w:p>
+      <w:pPr>
+        <w:rPr>
+          <w:rFonts w:ascii="Congenial" w:hAnsi="Congenial" w:cstheme="majorBidi"/>
+          <w:b/>
+          <w:bCs/>
+          <w:sz w:val="32"/>
+          <w:szCs w:val="32"/>
+        </w:rPr>
+      </w:pPr>
+    </w:p>
+    <w:p>
+      <w:pPr>
+        <w:rPr>
+          <w:rFonts w:ascii="Congenial" w:hAnsi="Congenial" w:cstheme="majorBidi"/>
+          <w:b/>
+          <w:bCs/>
+          <w:sz w:val="32"/>
+          <w:szCs w:val="32"/>
+        </w:rPr>
+      </w:pPr>
+    </w:p>
+    <w:p>
+      <w:pPr>
+        <w:rPr>
+          <w:rFonts w:ascii="Congenial" w:hAnsi="Congenial" w:cstheme="majorBidi"/>
+          <w:b/>
+          <w:bCs/>
+          <w:sz w:val="32"/>
+          <w:szCs w:val="32"/>
+        </w:rPr>
+      </w:pPr>
+    </w:p>
+    <w:p>
+      <w:pPr>
+        <w:rPr>
+          <w:rFonts w:ascii="Congenial" w:hAnsi="Congenial" w:cstheme="majorBidi"/>
+          <w:b/>
+          <w:bCs/>
+          <w:sz w:val="32"/>
+          <w:szCs w:val="32"/>
+        </w:rPr>
+      </w:pPr>
+    </w:p>
+    <w:p>
+      <w:pPr>
+        <w:rPr>
+          <w:rFonts w:ascii="Congenial" w:hAnsi="Congenial" w:cstheme="majorBidi"/>
+          <w:b/>
+          <w:bCs/>
+          <w:sz w:val="32"/>
+          <w:szCs w:val="32"/>
+        </w:rPr>
+      </w:pPr>
+    </w:p>
+    <w:p>
+      <w:pPr>
+        <w:rPr>
+          <w:rFonts w:ascii="Congenial" w:hAnsi="Congenial" w:cstheme="majorBidi"/>
+          <w:b/>
+          <w:bCs/>
+          <w:sz w:val="32"/>
+          <w:szCs w:val="32"/>
+        </w:rPr>
+      </w:pPr>
+    </w:p>
+    <w:p>
+      <w:pPr>
+        <w:rPr>
+          <w:rFonts w:ascii="Congenial" w:hAnsi="Congenial" w:cstheme="majorBidi"/>
+          <w:b/>
+          <w:bCs/>
+          <w:sz w:val="32"/>
+          <w:szCs w:val="32"/>
+        </w:rPr>
+      </w:pPr>
+    </w:p>
+    <w:p>
+      <w:pPr>
+        <w:rPr>
+          <w:rFonts w:ascii="Congenial" w:hAnsi="Congenial" w:cstheme="majorBidi"/>
+          <w:b/>
+          <w:bCs/>
+          <w:sz w:val="32"/>
+          <w:szCs w:val="32"/>
+        </w:rPr>
+      </w:pPr>
+    </w:p>
+    <w:p>
+      <w:pPr>
+        <w:rPr>
+          <w:rFonts w:ascii="Congenial" w:hAnsi="Congenial" w:cstheme="majorBidi"/>
+          <w:b/>
+          <w:bCs/>
+          <w:sz w:val="32"/>
+          <w:szCs w:val="32"/>
+        </w:rPr>
+      </w:pPr>
+    </w:p>
+    <w:p>
+      <w:pPr>
+        <w:rPr>
+          <w:rFonts w:ascii="Congenial" w:hAnsi="Congenial" w:cstheme="majorBidi"/>
+          <w:b/>
+          <w:bCs/>
+          <w:sz w:val="32"/>
+          <w:szCs w:val="32"/>
+        </w:rPr>
+      </w:pPr>
+    </w:p>
+    <w:p>
+      <w:pPr>
+        <w:rPr>
+          <w:rFonts w:ascii="Congenial" w:hAnsi="Congenial" w:cstheme="majorBidi"/>
+          <w:b/>
+          <w:bCs/>
+          <w:sz w:val="32"/>
+          <w:szCs w:val="32"/>
+        </w:rPr>
+      </w:pPr>
+    </w:p>
+    <w:p>
+      <w:pPr>
+        <w:rPr>
+          <w:rFonts w:ascii="Congenial" w:hAnsi="Congenial" w:cstheme="majorBidi"/>
+          <w:b/>
+          <w:bCs/>
+          <w:sz w:val="32"/>
+          <w:szCs w:val="32"/>
+        </w:rPr>
+      </w:pPr>
+    </w:p>
+    <w:p>
+      <w:pPr>
+        <w:rPr>
+          <w:rFonts w:ascii="Congenial" w:hAnsi="Congenial" w:cstheme="majorBidi"/>
+          <w:b/>
+          <w:bCs/>
+          <w:sz w:val="32"/>
+          <w:szCs w:val="32"/>
+        </w:rPr>
+      </w:pPr>
+    </w:p>
+    <w:p>
+      <w:pPr>
+        <w:rPr>
+          <w:rFonts w:ascii="Congenial" w:hAnsi="Congenial" w:cstheme="majorBidi"/>
+          <w:b/>
+          <w:bCs/>
+          <w:sz w:val="32"/>
+          <w:szCs w:val="32"/>
+        </w:rPr>
+      </w:pPr>
+    </w:p>
+    <w:p>
+      <w:pPr>
+        <w:rPr>
+          <w:rFonts w:ascii="Congenial" w:hAnsi="Congenial" w:cstheme="majorBidi"/>
+          <w:b/>
+          <w:bCs/>
+          <w:sz w:val="32"/>
+          <w:szCs w:val="32"/>
+        </w:rPr>
+      </w:pPr>
+    </w:p>
+    <w:p>
+      <w:pPr>
+        <w:rPr>
+          <w:rFonts w:ascii="Congenial" w:hAnsi="Congenial" w:cstheme="majorBidi"/>
+          <w:b/>
+          <w:bCs/>
+          <w:sz w:val="32"/>
+          <w:szCs w:val="32"/>
+        </w:rPr>
+      </w:pPr>
+    </w:p>
+    <w:p>
+      <w:pPr>
+        <w:rPr>
+          <w:rFonts w:ascii="Congenial" w:hAnsi="Congenial" w:cstheme="majorBidi"/>
+          <w:b/>
+          <w:bCs/>
+          <w:sz w:val="32"/>
+          <w:szCs w:val="32"/>
+        </w:rPr>
+      </w:pPr>
+    </w:p>
     <w:p>
       <w:pPr>
         <w:rPr>
@@ -2953,6 +5400,7 @@
           <w:sz w:val="32"/>
           <w:szCs w:val="32"/>
         </w:rPr>
+        <w:lastRenderedPageBreak/>
         <w:t>Reference</w:t>
       </w:r>
     </w:p>
@@ -3027,6 +5475,20 @@
       <w:r>
         <w:t>.</w:t>
       </w:r>
+    </w:p>
+    <w:p>
+      <w:pPr>
+        <w:ind w:left="720"/>
+        <w:jc w:val="both"/>
+      </w:pPr>
+      <w:hyperlink r:id="rId10" w:history="1">
+        <w:r>
+          <w:rPr>
+            <w:rStyle w:val="Hyperlink"/>
+          </w:rPr>
+          <w:t>https://www.atlassian.com/git/glossary#commands</w:t>
+        </w:r>
+      </w:hyperlink>
     </w:p>
     <w:p>
       <w:pPr>
@@ -3434,17 +5896,17 @@
   <w:abstractNum w:abstractNumId="4" w15:restartNumberingAfterBreak="0">
     <w:nsid w:val="1E961B76"/>
     <w:multiLevelType w:val="hybridMultilevel"/>
-    <w:tmpl w:val="9F0ABC12"/>
-    <w:lvl w:ilvl="0" w:tplc="99F23D74">
-      <w:start w:val="1"/>
-      <w:numFmt w:val="decimal"/>
-      <w:lvlText w:val="%1-"/>
+    <w:tmpl w:val="18F02D1E"/>
+    <w:lvl w:ilvl="0" w:tplc="04090009">
+      <w:start w:val="1"/>
+      <w:numFmt w:val="bullet"/>
+      <w:lvlText w:val=""/>
       <w:lvlJc w:val="left"/>
       <w:pPr>
         <w:ind w:left="720" w:hanging="360"/>
       </w:pPr>
       <w:rPr>
-        <w:rFonts w:ascii="Congenial" w:hAnsi="Congenial" w:hint="default"/>
+        <w:rFonts w:ascii="Wingdings" w:hAnsi="Wingdings" w:hint="default"/>
         <w:b/>
         <w:bCs/>
         <w:sz w:val="32"/>
@@ -4196,6 +6658,99 @@
     </w:lvl>
   </w:abstractNum>
   <w:abstractNum w:abstractNumId="11" w15:restartNumberingAfterBreak="0">
+    <w:nsid w:val="35AB265D"/>
+    <w:multiLevelType w:val="hybridMultilevel"/>
+    <w:tmpl w:val="075E20DE"/>
+    <w:lvl w:ilvl="0" w:tplc="51104946">
+      <w:start w:val="3"/>
+      <w:numFmt w:val="decimal"/>
+      <w:lvlText w:val="%1-"/>
+      <w:lvlJc w:val="left"/>
+      <w:pPr>
+        <w:ind w:left="720" w:hanging="360"/>
+      </w:pPr>
+      <w:rPr>
+        <w:rFonts w:ascii="Congenial" w:hAnsi="Congenial" w:hint="default"/>
+        <w:b/>
+        <w:bCs/>
+        <w:sz w:val="32"/>
+        <w:szCs w:val="32"/>
+      </w:rPr>
+    </w:lvl>
+    <w:lvl w:ilvl="1" w:tplc="04090019" w:tentative="1">
+      <w:start w:val="1"/>
+      <w:numFmt w:val="lowerLetter"/>
+      <w:lvlText w:val="%2."/>
+      <w:lvlJc w:val="left"/>
+      <w:pPr>
+        <w:ind w:left="1440" w:hanging="360"/>
+      </w:pPr>
+    </w:lvl>
+    <w:lvl w:ilvl="2" w:tplc="0409001B" w:tentative="1">
+      <w:start w:val="1"/>
+      <w:numFmt w:val="lowerRoman"/>
+      <w:lvlText w:val="%3."/>
+      <w:lvlJc w:val="right"/>
+      <w:pPr>
+        <w:ind w:left="2160" w:hanging="180"/>
+      </w:pPr>
+    </w:lvl>
+    <w:lvl w:ilvl="3" w:tplc="0409000F" w:tentative="1">
+      <w:start w:val="1"/>
+      <w:numFmt w:val="decimal"/>
+      <w:lvlText w:val="%4."/>
+      <w:lvlJc w:val="left"/>
+      <w:pPr>
+        <w:ind w:left="2880" w:hanging="360"/>
+      </w:pPr>
+    </w:lvl>
+    <w:lvl w:ilvl="4" w:tplc="04090019" w:tentative="1">
+      <w:start w:val="1"/>
+      <w:numFmt w:val="lowerLetter"/>
+      <w:lvlText w:val="%5."/>
+      <w:lvlJc w:val="left"/>
+      <w:pPr>
+        <w:ind w:left="3600" w:hanging="360"/>
+      </w:pPr>
+    </w:lvl>
+    <w:lvl w:ilvl="5" w:tplc="0409001B" w:tentative="1">
+      <w:start w:val="1"/>
+      <w:numFmt w:val="lowerRoman"/>
+      <w:lvlText w:val="%6."/>
+      <w:lvlJc w:val="right"/>
+      <w:pPr>
+        <w:ind w:left="4320" w:hanging="180"/>
+      </w:pPr>
+    </w:lvl>
+    <w:lvl w:ilvl="6" w:tplc="0409000F" w:tentative="1">
+      <w:start w:val="1"/>
+      <w:numFmt w:val="decimal"/>
+      <w:lvlText w:val="%7."/>
+      <w:lvlJc w:val="left"/>
+      <w:pPr>
+        <w:ind w:left="5040" w:hanging="360"/>
+      </w:pPr>
+    </w:lvl>
+    <w:lvl w:ilvl="7" w:tplc="04090019" w:tentative="1">
+      <w:start w:val="1"/>
+      <w:numFmt w:val="lowerLetter"/>
+      <w:lvlText w:val="%8."/>
+      <w:lvlJc w:val="left"/>
+      <w:pPr>
+        <w:ind w:left="5760" w:hanging="360"/>
+      </w:pPr>
+    </w:lvl>
+    <w:lvl w:ilvl="8" w:tplc="0409001B" w:tentative="1">
+      <w:start w:val="1"/>
+      <w:numFmt w:val="lowerRoman"/>
+      <w:lvlText w:val="%9."/>
+      <w:lvlJc w:val="right"/>
+      <w:pPr>
+        <w:ind w:left="6480" w:hanging="180"/>
+      </w:pPr>
+    </w:lvl>
+  </w:abstractNum>
+  <w:abstractNum w:abstractNumId="12" w15:restartNumberingAfterBreak="0">
     <w:nsid w:val="396B0059"/>
     <w:multiLevelType w:val="hybridMultilevel"/>
     <w:tmpl w:val="FCD63800"/>
@@ -4308,7 +6863,7 @@
       </w:rPr>
     </w:lvl>
   </w:abstractNum>
-  <w:abstractNum w:abstractNumId="12" w15:restartNumberingAfterBreak="0">
+  <w:abstractNum w:abstractNumId="13" w15:restartNumberingAfterBreak="0">
     <w:nsid w:val="426150D1"/>
     <w:multiLevelType w:val="hybridMultilevel"/>
     <w:tmpl w:val="E0C69B32"/>
@@ -4421,7 +6976,7 @@
       </w:rPr>
     </w:lvl>
   </w:abstractNum>
-  <w:abstractNum w:abstractNumId="13" w15:restartNumberingAfterBreak="0">
+  <w:abstractNum w:abstractNumId="14" w15:restartNumberingAfterBreak="0">
     <w:nsid w:val="442C04B5"/>
     <w:multiLevelType w:val="hybridMultilevel"/>
     <w:tmpl w:val="4934BCBC"/>
@@ -4514,7 +7069,7 @@
       </w:pPr>
     </w:lvl>
   </w:abstractNum>
-  <w:abstractNum w:abstractNumId="14" w15:restartNumberingAfterBreak="0">
+  <w:abstractNum w:abstractNumId="15" w15:restartNumberingAfterBreak="0">
     <w:nsid w:val="50767E64"/>
     <w:multiLevelType w:val="hybridMultilevel"/>
     <w:tmpl w:val="A7BC8376"/>
@@ -4628,7 +7183,7 @@
       </w:rPr>
     </w:lvl>
   </w:abstractNum>
-  <w:abstractNum w:abstractNumId="15" w15:restartNumberingAfterBreak="0">
+  <w:abstractNum w:abstractNumId="16" w15:restartNumberingAfterBreak="0">
     <w:nsid w:val="54E05CDA"/>
     <w:multiLevelType w:val="hybridMultilevel"/>
     <w:tmpl w:val="B00A0D62"/>
@@ -4717,7 +7272,7 @@
       </w:pPr>
     </w:lvl>
   </w:abstractNum>
-  <w:abstractNum w:abstractNumId="16" w15:restartNumberingAfterBreak="0">
+  <w:abstractNum w:abstractNumId="17" w15:restartNumberingAfterBreak="0">
     <w:nsid w:val="56D74E57"/>
     <w:multiLevelType w:val="multilevel"/>
     <w:tmpl w:val="EE3E6A1C"/>
@@ -4832,7 +7387,7 @@
       </w:rPr>
     </w:lvl>
   </w:abstractNum>
-  <w:abstractNum w:abstractNumId="17" w15:restartNumberingAfterBreak="0">
+  <w:abstractNum w:abstractNumId="18" w15:restartNumberingAfterBreak="0">
     <w:nsid w:val="58CD7E5E"/>
     <w:multiLevelType w:val="hybridMultilevel"/>
     <w:tmpl w:val="448ACB6A"/>
@@ -4925,7 +7480,7 @@
       </w:pPr>
     </w:lvl>
   </w:abstractNum>
-  <w:abstractNum w:abstractNumId="18" w15:restartNumberingAfterBreak="0">
+  <w:abstractNum w:abstractNumId="19" w15:restartNumberingAfterBreak="0">
     <w:nsid w:val="5B0E7E5D"/>
     <w:multiLevelType w:val="hybridMultilevel"/>
     <w:tmpl w:val="B00A0D62"/>
@@ -5014,7 +7569,7 @@
       </w:pPr>
     </w:lvl>
   </w:abstractNum>
-  <w:abstractNum w:abstractNumId="19" w15:restartNumberingAfterBreak="0">
+  <w:abstractNum w:abstractNumId="20" w15:restartNumberingAfterBreak="0">
     <w:nsid w:val="5B935A36"/>
     <w:multiLevelType w:val="hybridMultilevel"/>
     <w:tmpl w:val="B00A0D62"/>
@@ -5103,7 +7658,7 @@
       </w:pPr>
     </w:lvl>
   </w:abstractNum>
-  <w:abstractNum w:abstractNumId="20" w15:restartNumberingAfterBreak="0">
+  <w:abstractNum w:abstractNumId="21" w15:restartNumberingAfterBreak="0">
     <w:nsid w:val="60100DB2"/>
     <w:multiLevelType w:val="multilevel"/>
     <w:tmpl w:val="09D2100C"/>
@@ -5216,7 +7771,7 @@
       </w:rPr>
     </w:lvl>
   </w:abstractNum>
-  <w:abstractNum w:abstractNumId="21" w15:restartNumberingAfterBreak="0">
+  <w:abstractNum w:abstractNumId="22" w15:restartNumberingAfterBreak="0">
     <w:nsid w:val="681A7EDA"/>
     <w:multiLevelType w:val="hybridMultilevel"/>
     <w:tmpl w:val="4E1029A2"/>
@@ -5330,7 +7885,7 @@
       </w:rPr>
     </w:lvl>
   </w:abstractNum>
-  <w:abstractNum w:abstractNumId="22" w15:restartNumberingAfterBreak="0">
+  <w:abstractNum w:abstractNumId="23" w15:restartNumberingAfterBreak="0">
     <w:nsid w:val="73170897"/>
     <w:multiLevelType w:val="hybridMultilevel"/>
     <w:tmpl w:val="35FA1A56"/>
@@ -5445,7 +8000,7 @@
       </w:rPr>
     </w:lvl>
   </w:abstractNum>
-  <w:abstractNum w:abstractNumId="23" w15:restartNumberingAfterBreak="0">
+  <w:abstractNum w:abstractNumId="24" w15:restartNumberingAfterBreak="0">
     <w:nsid w:val="74D3172D"/>
     <w:multiLevelType w:val="multilevel"/>
     <w:tmpl w:val="C03A202C"/>
@@ -5594,7 +8149,7 @@
       </w:rPr>
     </w:lvl>
   </w:abstractNum>
-  <w:abstractNum w:abstractNumId="24" w15:restartNumberingAfterBreak="0">
+  <w:abstractNum w:abstractNumId="25" w15:restartNumberingAfterBreak="0">
     <w:nsid w:val="74DF5C83"/>
     <w:multiLevelType w:val="multilevel"/>
     <w:tmpl w:val="9C0A9794"/>
@@ -5743,7 +8298,7 @@
       </w:rPr>
     </w:lvl>
   </w:abstractNum>
-  <w:abstractNum w:abstractNumId="25" w15:restartNumberingAfterBreak="0">
+  <w:abstractNum w:abstractNumId="26" w15:restartNumberingAfterBreak="0">
     <w:nsid w:val="78842391"/>
     <w:multiLevelType w:val="hybridMultilevel"/>
     <w:tmpl w:val="F5FED57A"/>
@@ -5859,7 +8414,7 @@
       </w:rPr>
     </w:lvl>
   </w:abstractNum>
-  <w:abstractNum w:abstractNumId="26" w15:restartNumberingAfterBreak="0">
+  <w:abstractNum w:abstractNumId="27" w15:restartNumberingAfterBreak="0">
     <w:nsid w:val="7A3A4787"/>
     <w:multiLevelType w:val="hybridMultilevel"/>
     <w:tmpl w:val="B00A0D62"/>
@@ -5948,7 +8503,7 @@
       </w:pPr>
     </w:lvl>
   </w:abstractNum>
-  <w:abstractNum w:abstractNumId="27" w15:restartNumberingAfterBreak="0">
+  <w:abstractNum w:abstractNumId="28" w15:restartNumberingAfterBreak="0">
     <w:nsid w:val="7B3A25C2"/>
     <w:multiLevelType w:val="hybridMultilevel"/>
     <w:tmpl w:val="1748A432"/>
@@ -6068,31 +8623,31 @@
     <w:abstractNumId w:val="1"/>
   </w:num>
   <w:num w:numId="2" w16cid:durableId="1098597332">
-    <w:abstractNumId w:val="16"/>
+    <w:abstractNumId w:val="17"/>
   </w:num>
   <w:num w:numId="3" w16cid:durableId="691491690">
-    <w:abstractNumId w:val="17"/>
+    <w:abstractNumId w:val="18"/>
   </w:num>
   <w:num w:numId="4" w16cid:durableId="2000574193">
     <w:abstractNumId w:val="5"/>
   </w:num>
   <w:num w:numId="5" w16cid:durableId="344744112">
-    <w:abstractNumId w:val="25"/>
+    <w:abstractNumId w:val="26"/>
   </w:num>
   <w:num w:numId="6" w16cid:durableId="305168346">
-    <w:abstractNumId w:val="20"/>
+    <w:abstractNumId w:val="21"/>
   </w:num>
   <w:num w:numId="7" w16cid:durableId="1659916657">
     <w:abstractNumId w:val="7"/>
   </w:num>
   <w:num w:numId="8" w16cid:durableId="1349719824">
-    <w:abstractNumId w:val="27"/>
+    <w:abstractNumId w:val="28"/>
   </w:num>
   <w:num w:numId="9" w16cid:durableId="107820054">
-    <w:abstractNumId w:val="19"/>
+    <w:abstractNumId w:val="20"/>
   </w:num>
   <w:num w:numId="10" w16cid:durableId="791241336">
-    <w:abstractNumId w:val="14"/>
+    <w:abstractNumId w:val="15"/>
   </w:num>
   <w:num w:numId="11" w16cid:durableId="149374163">
     <w:abstractNumId w:val="3"/>
@@ -6101,7 +8656,7 @@
     <w:abstractNumId w:val="0"/>
   </w:num>
   <w:num w:numId="13" w16cid:durableId="15423617">
-    <w:abstractNumId w:val="18"/>
+    <w:abstractNumId w:val="19"/>
   </w:num>
   <w:num w:numId="14" w16cid:durableId="1983384465">
     <w:abstractNumId w:val="2"/>
@@ -6110,42 +8665,45 @@
     <w:abstractNumId w:val="9"/>
   </w:num>
   <w:num w:numId="16" w16cid:durableId="1608855366">
-    <w:abstractNumId w:val="12"/>
+    <w:abstractNumId w:val="13"/>
   </w:num>
   <w:num w:numId="17" w16cid:durableId="1184713119">
-    <w:abstractNumId w:val="26"/>
+    <w:abstractNumId w:val="27"/>
   </w:num>
   <w:num w:numId="18" w16cid:durableId="1950551398">
-    <w:abstractNumId w:val="15"/>
+    <w:abstractNumId w:val="16"/>
   </w:num>
   <w:num w:numId="19" w16cid:durableId="2128422719">
-    <w:abstractNumId w:val="13"/>
+    <w:abstractNumId w:val="14"/>
   </w:num>
   <w:num w:numId="20" w16cid:durableId="1083189198">
     <w:abstractNumId w:val="4"/>
   </w:num>
   <w:num w:numId="21" w16cid:durableId="47193776">
-    <w:abstractNumId w:val="22"/>
+    <w:abstractNumId w:val="23"/>
   </w:num>
   <w:num w:numId="22" w16cid:durableId="1792743793">
     <w:abstractNumId w:val="8"/>
   </w:num>
   <w:num w:numId="23" w16cid:durableId="1396246277">
-    <w:abstractNumId w:val="21"/>
+    <w:abstractNumId w:val="22"/>
   </w:num>
   <w:num w:numId="24" w16cid:durableId="725253279">
     <w:abstractNumId w:val="10"/>
   </w:num>
   <w:num w:numId="25" w16cid:durableId="1075931177">
-    <w:abstractNumId w:val="24"/>
+    <w:abstractNumId w:val="25"/>
   </w:num>
   <w:num w:numId="26" w16cid:durableId="1101946910">
-    <w:abstractNumId w:val="23"/>
+    <w:abstractNumId w:val="24"/>
   </w:num>
   <w:num w:numId="27" w16cid:durableId="1700013202">
     <w:abstractNumId w:val="6"/>
   </w:num>
   <w:num w:numId="28" w16cid:durableId="764153537">
+    <w:abstractNumId w:val="12"/>
+  </w:num>
+  <w:num w:numId="29" w16cid:durableId="874852953">
     <w:abstractNumId w:val="11"/>
   </w:num>
 </w:numbering>
@@ -6551,7 +9109,7 @@
   <w:style w:type="paragraph" w:default="1" w:styleId="Normal">
     <w:name w:val="Normal"/>
     <w:qFormat/>
-    <w:rsid w:val="00443038"/>
+    <w:rsid w:val="00722422"/>
   </w:style>
   <w:style w:type="paragraph" w:styleId="Heading1">
     <w:name w:val="heading 1"/>

</xml_diff>